<commit_message>
file format specification extended
</commit_message>
<xml_diff>
--- a/doc/fileformat_spec.docx
+++ b/doc/fileformat_spec.docx
@@ -7,7 +7,7 @@
         <w:pStyle w:val="style1"/>
         <w:numPr>
           <w:ilvl w:val="0"/>
-          <w:numId w:val="1"/>
+          <w:numId w:val="2"/>
         </w:numPr>
         <w:spacing w:after="120" w:before="240"/>
       </w:pPr>
@@ -31,17 +31,9 @@
       <w:r>
         <w:rPr/>
         <w:drawing>
-          <wp:anchor allowOverlap="1" behindDoc="0" distB="0" distL="0" distR="0" distT="0" layoutInCell="1" locked="0" relativeHeight="0" simplePos="0">
-            <wp:simplePos x="0" y="0"/>
-            <wp:positionH relativeFrom="column">
-              <wp:posOffset>0</wp:posOffset>
-            </wp:positionH>
-            <wp:positionV relativeFrom="paragraph">
-              <wp:posOffset>0</wp:posOffset>
-            </wp:positionV>
-            <wp:extent cx="6332220" cy="4521835"/>
+          <wp:inline distB="0" distL="0" distR="0" distT="0">
+            <wp:extent cx="3383915" cy="5138420"/>
             <wp:effectExtent b="0" l="0" r="0" t="0"/>
-            <wp:wrapSquare wrapText="largest"/>
             <wp:docPr descr="A description..." id="1" name="Picture"/>
             <wp:cNvGraphicFramePr>
               <a:graphicFrameLocks xmlns:a="http://schemas.openxmlformats.org/drawingml/2006/main" noChangeAspect="1"/>
@@ -65,7 +57,7 @@
                   <pic:spPr bwMode="auto">
                     <a:xfrm>
                       <a:off x="0" y="0"/>
-                      <a:ext cx="6332220" cy="4521835"/>
+                      <a:ext cx="3383915" cy="5138420"/>
                     </a:xfrm>
                     <a:prstGeom prst="rect">
                       <a:avLst/>
@@ -81,7 +73,7 @@
                 </pic:pic>
               </a:graphicData>
             </a:graphic>
-          </wp:anchor>
+          </wp:inline>
         </w:drawing>
       </w:r>
     </w:p>
@@ -113,12 +105,33 @@
     </w:p>
     <w:p>
       <w:pPr>
-        <w:pStyle w:val="style0"/>
+        <w:pStyle w:val="style2"/>
         <w:pageBreakBefore/>
+        <w:numPr>
+          <w:ilvl w:val="1"/>
+          <w:numId w:val="1"/>
+        </w:numPr>
       </w:pPr>
       <w:r>
         <w:rPr/>
         <w:t>List of elements:</w:t>
+      </w:r>
+    </w:p>
+    <w:p>
+      <w:pPr>
+        <w:pStyle w:val="style0"/>
+      </w:pPr>
+      <w:r>
+        <w:rPr/>
+      </w:r>
+    </w:p>
+    <w:p>
+      <w:pPr>
+        <w:pStyle w:val="style0"/>
+      </w:pPr>
+      <w:r>
+        <w:rPr/>
+        <w:t>Given attribute values are default values.</w:t>
       </w:r>
     </w:p>
     <w:p>
@@ -137,7 +150,7 @@
         <w:rPr>
           <w:rStyle w:val="style15"/>
         </w:rPr>
-        <w:t>&lt;scene name=””&gt;...&lt;/scene&gt;</w:t>
+        <w:t>&lt;scene name=”” lat=”53.155473” lon=”8.167249” elev=”10”&gt;...&lt;/scene&gt;</w:t>
       </w:r>
     </w:p>
     <w:p>
@@ -164,36 +177,6 @@
       <w:r>
         <w:rPr/>
         <w:t>Attributes:</w:t>
-      </w:r>
-    </w:p>
-    <w:p>
-      <w:pPr>
-        <w:pStyle w:val="style0"/>
-        <w:numPr>
-          <w:ilvl w:val="0"/>
-          <w:numId w:val="2"/>
-        </w:numPr>
-      </w:pPr>
-      <w:r>
-        <w:rPr/>
-        <w:t>name: provide a scene name</w:t>
-      </w:r>
-    </w:p>
-    <w:p>
-      <w:pPr>
-        <w:pStyle w:val="style0"/>
-      </w:pPr>
-      <w:r>
-        <w:rPr/>
-      </w:r>
-    </w:p>
-    <w:p>
-      <w:pPr>
-        <w:pStyle w:val="style0"/>
-      </w:pPr>
-      <w:r>
-        <w:rPr/>
-        <w:t>Allowed sub-nodes:</w:t>
       </w:r>
     </w:p>
     <w:p>
@@ -205,11 +188,8 @@
         </w:numPr>
       </w:pPr>
       <w:r>
-        <w:rPr>
-          <w:b/>
-          <w:bCs/>
-        </w:rPr>
-        <w:t>pointsource</w:t>
+        <w:rPr/>
+        <w:t>name: provide a scene name</w:t>
       </w:r>
     </w:p>
     <w:p>
@@ -222,7 +202,7 @@
       </w:pPr>
       <w:r>
         <w:rPr/>
-        <w:t>bg_amb / bg_bin</w:t>
+        <w:t>lat: latitude of scene center</w:t>
       </w:r>
     </w:p>
     <w:p>
@@ -235,7 +215,7 @@
       </w:pPr>
       <w:r>
         <w:rPr/>
-        <w:t>geoloc</w:t>
+        <w:t>lon: longitude of scene center</w:t>
       </w:r>
     </w:p>
     <w:p>
@@ -248,52 +228,24 @@
       </w:pPr>
       <w:r>
         <w:rPr/>
-        <w:t>listener_position</w:t>
-      </w:r>
-    </w:p>
-    <w:p>
-      <w:pPr>
-        <w:pStyle w:val="style0"/>
-      </w:pPr>
-      <w:r>
-        <w:rPr/>
-      </w:r>
-    </w:p>
-    <w:p>
-      <w:pPr>
-        <w:pStyle w:val="style0"/>
-      </w:pPr>
-      <w:r>
-        <w:rPr>
-          <w:rStyle w:val="style15"/>
-        </w:rPr>
-        <w:t>&lt;pointsource name=”” start=”0”&gt;...&lt;/pointsource&gt;</w:t>
-      </w:r>
-    </w:p>
-    <w:p>
-      <w:pPr>
-        <w:pStyle w:val="style0"/>
-      </w:pPr>
-      <w:r>
-        <w:rPr/>
-        <w:t>Define a point source. Multiple point sources are allowed.</w:t>
-      </w:r>
-    </w:p>
-    <w:p>
-      <w:pPr>
-        <w:pStyle w:val="style0"/>
-      </w:pPr>
-      <w:r>
-        <w:rPr/>
-      </w:r>
-    </w:p>
-    <w:p>
-      <w:pPr>
-        <w:pStyle w:val="style0"/>
-      </w:pPr>
-      <w:r>
-        <w:rPr/>
-        <w:t>Attributes:</w:t>
+        <w:t>elev: elevation above sea level in meter</w:t>
+      </w:r>
+    </w:p>
+    <w:p>
+      <w:pPr>
+        <w:pStyle w:val="style0"/>
+      </w:pPr>
+      <w:r>
+        <w:rPr/>
+      </w:r>
+    </w:p>
+    <w:p>
+      <w:pPr>
+        <w:pStyle w:val="style0"/>
+      </w:pPr>
+      <w:r>
+        <w:rPr/>
+        <w:t>Allowed sub-nodes:</w:t>
       </w:r>
     </w:p>
     <w:p>
@@ -306,7 +258,7 @@
       </w:pPr>
       <w:r>
         <w:rPr/>
-        <w:t>name: name of point source</w:t>
+        <w:t>src_object</w:t>
       </w:r>
     </w:p>
     <w:p>
@@ -319,24 +271,65 @@
       </w:pPr>
       <w:r>
         <w:rPr/>
-        <w:t>start: start time in seconds of audio/position data</w:t>
-      </w:r>
-    </w:p>
-    <w:p>
-      <w:pPr>
-        <w:pStyle w:val="style0"/>
-      </w:pPr>
-      <w:r>
-        <w:rPr/>
-      </w:r>
-    </w:p>
-    <w:p>
-      <w:pPr>
-        <w:pStyle w:val="style0"/>
-      </w:pPr>
-      <w:r>
-        <w:rPr/>
-        <w:t>Allowed sub-nodes:</w:t>
+        <w:t>bg_amb</w:t>
+      </w:r>
+    </w:p>
+    <w:p>
+      <w:pPr>
+        <w:pStyle w:val="style0"/>
+        <w:numPr>
+          <w:ilvl w:val="0"/>
+          <w:numId w:val="4"/>
+        </w:numPr>
+      </w:pPr>
+      <w:r>
+        <w:rPr/>
+        <w:t>listener</w:t>
+      </w:r>
+    </w:p>
+    <w:p>
+      <w:pPr>
+        <w:pStyle w:val="style0"/>
+      </w:pPr>
+      <w:r>
+        <w:rPr/>
+      </w:r>
+    </w:p>
+    <w:p>
+      <w:pPr>
+        <w:pStyle w:val="style0"/>
+      </w:pPr>
+      <w:r>
+        <w:rPr>
+          <w:rStyle w:val="style15"/>
+        </w:rPr>
+        <w:t>&lt;src_object name=”” start=”0”&gt;...&lt;/pointsource&gt;</w:t>
+      </w:r>
+    </w:p>
+    <w:p>
+      <w:pPr>
+        <w:pStyle w:val="style0"/>
+      </w:pPr>
+      <w:r>
+        <w:rPr/>
+        <w:t>Define a point source. Multiple point sources are allowed.</w:t>
+      </w:r>
+    </w:p>
+    <w:p>
+      <w:pPr>
+        <w:pStyle w:val="style0"/>
+      </w:pPr>
+      <w:r>
+        <w:rPr/>
+      </w:r>
+    </w:p>
+    <w:p>
+      <w:pPr>
+        <w:pStyle w:val="style0"/>
+      </w:pPr>
+      <w:r>
+        <w:rPr/>
+        <w:t>Attributes:</w:t>
       </w:r>
     </w:p>
     <w:p>
@@ -349,7 +342,7 @@
       </w:pPr>
       <w:r>
         <w:rPr/>
-        <w:t>soundfile</w:t>
+        <w:t>name: name of point source</w:t>
       </w:r>
     </w:p>
     <w:p>
@@ -362,56 +355,24 @@
       </w:pPr>
       <w:r>
         <w:rPr/>
-        <w:t>position</w:t>
-      </w:r>
-    </w:p>
-    <w:p>
-      <w:pPr>
-        <w:pStyle w:val="style0"/>
-      </w:pPr>
-      <w:r>
-        <w:rPr/>
-      </w:r>
-    </w:p>
-    <w:p>
-      <w:pPr>
-        <w:pStyle w:val="style0"/>
-      </w:pPr>
-      <w:r>
-        <w:rPr>
-          <w:rStyle w:val="style15"/>
-        </w:rPr>
-        <w:t>&lt;soundfile filename=”” gain=”0” channel=”0” loop=”1”/&gt;</w:t>
-      </w:r>
-    </w:p>
-    <w:p>
-      <w:pPr>
-        <w:pStyle w:val="style0"/>
-      </w:pPr>
-      <w:r>
-        <w:rPr/>
-        <w:t>Use a sound file as input for a parent point source.</w:t>
-      </w:r>
-      <w:r>
-        <w:rPr/>
-        <w:commentReference w:id="0"/>
-      </w:r>
-    </w:p>
-    <w:p>
-      <w:pPr>
-        <w:pStyle w:val="style0"/>
-      </w:pPr>
-      <w:r>
-        <w:rPr/>
-      </w:r>
-    </w:p>
-    <w:p>
-      <w:pPr>
-        <w:pStyle w:val="style0"/>
-      </w:pPr>
-      <w:r>
-        <w:rPr/>
-        <w:t>Attributes:</w:t>
+        <w:t>start: start time in seconds of audio/position data</w:t>
+      </w:r>
+    </w:p>
+    <w:p>
+      <w:pPr>
+        <w:pStyle w:val="style0"/>
+      </w:pPr>
+      <w:r>
+        <w:rPr/>
+      </w:r>
+    </w:p>
+    <w:p>
+      <w:pPr>
+        <w:pStyle w:val="style0"/>
+      </w:pPr>
+      <w:r>
+        <w:rPr/>
+        <w:t>Allowed sub-nodes:</w:t>
       </w:r>
     </w:p>
     <w:p>
@@ -424,7 +385,7 @@
       </w:pPr>
       <w:r>
         <w:rPr/>
-        <w:t>filename: name of sound file.</w:t>
+        <w:t>sound</w:t>
       </w:r>
     </w:p>
     <w:p>
@@ -437,7 +398,56 @@
       </w:pPr>
       <w:r>
         <w:rPr/>
-        <w:t>gain: amplification in dB</w:t>
+        <w:t>position</w:t>
+      </w:r>
+    </w:p>
+    <w:p>
+      <w:pPr>
+        <w:pStyle w:val="style0"/>
+      </w:pPr>
+      <w:r>
+        <w:rPr/>
+      </w:r>
+    </w:p>
+    <w:p>
+      <w:pPr>
+        <w:pStyle w:val="style0"/>
+      </w:pPr>
+      <w:r>
+        <w:rPr>
+          <w:rStyle w:val="style15"/>
+        </w:rPr>
+        <w:t>&lt;sound filename=”” gain=”0” channel=”0” loop=”1”/&gt;</w:t>
+      </w:r>
+    </w:p>
+    <w:p>
+      <w:pPr>
+        <w:pStyle w:val="style0"/>
+      </w:pPr>
+      <w:r>
+        <w:rPr/>
+        <w:t>Use a sound file as input for a parent point source.</w:t>
+      </w:r>
+      <w:r>
+        <w:rPr/>
+        <w:commentReference w:id="0"/>
+      </w:r>
+    </w:p>
+    <w:p>
+      <w:pPr>
+        <w:pStyle w:val="style0"/>
+      </w:pPr>
+      <w:r>
+        <w:rPr/>
+      </w:r>
+    </w:p>
+    <w:p>
+      <w:pPr>
+        <w:pStyle w:val="style0"/>
+      </w:pPr>
+      <w:r>
+        <w:rPr/>
+        <w:t>Attributes:</w:t>
       </w:r>
     </w:p>
     <w:p>
@@ -445,12 +455,12 @@
         <w:pStyle w:val="style0"/>
         <w:numPr>
           <w:ilvl w:val="0"/>
-          <w:numId w:val="6"/>
+          <w:numId w:val="7"/>
         </w:numPr>
       </w:pPr>
       <w:r>
         <w:rPr/>
-        <w:t>channel: file channel number (zero-based)</w:t>
+        <w:t>filename: name of sound file.</w:t>
       </w:r>
     </w:p>
     <w:p>
@@ -458,12 +468,44 @@
         <w:pStyle w:val="style0"/>
         <w:numPr>
           <w:ilvl w:val="0"/>
-          <w:numId w:val="6"/>
+          <w:numId w:val="7"/>
         </w:numPr>
       </w:pPr>
       <w:r>
         <w:rPr/>
-        <w:t>loop: loop count, zero = infinitely (beginning at start time)</w:t>
+        <w:t>gain: amplification in dB</w:t>
+      </w:r>
+    </w:p>
+    <w:p>
+      <w:pPr>
+        <w:pStyle w:val="style0"/>
+        <w:numPr>
+          <w:ilvl w:val="0"/>
+          <w:numId w:val="7"/>
+        </w:numPr>
+      </w:pPr>
+      <w:r>
+        <w:rPr/>
+        <w:t>channel: file channel number (zero-based)</w:t>
+      </w:r>
+    </w:p>
+    <w:p>
+      <w:pPr>
+        <w:pStyle w:val="style0"/>
+        <w:numPr>
+          <w:ilvl w:val="0"/>
+          <w:numId w:val="7"/>
+        </w:numPr>
+      </w:pPr>
+      <w:r>
+        <w:rPr/>
+        <w:t>loop: loop count</w:t>
+      </w:r>
+      <w:bookmarkStart w:id="0" w:name="__DdeLink__124_1370514708"/>
+      <w:bookmarkEnd w:id="0"/>
+      <w:r>
+        <w:rPr/>
+        <w:t>, zero = infinitely (beginning at start time)</w:t>
       </w:r>
     </w:p>
     <w:p>
@@ -491,7 +533,7 @@
       </w:pPr>
       <w:r>
         <w:rPr/>
-        <w:t>Defines the position of a parent point source. Start time of point source is added to position sample time.</w:t>
+        <w:t>Defines the position of a parent point source. Start time of point source is added to position sample time. Between two samples linear interpolation (either cartesian or spherical; spherical interpolation is relative to scene center) is applied. No extrapolation is applied.</w:t>
       </w:r>
     </w:p>
     <w:p>
@@ -516,12 +558,78 @@
         <w:pStyle w:val="style0"/>
         <w:numPr>
           <w:ilvl w:val="0"/>
-          <w:numId w:val="7"/>
+          <w:numId w:val="8"/>
         </w:numPr>
       </w:pPr>
       <w:r>
         <w:rPr/>
-        <w:t>coord: coordinate type, “cart” means time,x,y,z, “sphere” means time,az,el,dist</w:t>
+        <w:t>interp: interpolation type; “cart” means cartesian interpolation of the position between two samples, “sphere” means spherical interpolation. Interpolation is linear.</w:t>
+      </w:r>
+    </w:p>
+    <w:p>
+      <w:pPr>
+        <w:pStyle w:val="style0"/>
+      </w:pPr>
+      <w:r>
+        <w:rPr/>
+      </w:r>
+    </w:p>
+    <w:p>
+      <w:pPr>
+        <w:pStyle w:val="style0"/>
+      </w:pPr>
+      <w:r>
+        <w:rPr/>
+        <w:t>Content of the position tag is a space separated list of coordinates, one sample per line (pointlist).</w:t>
+      </w:r>
+      <w:r>
+        <w:rPr/>
+        <w:commentReference w:id="1"/>
+      </w:r>
+    </w:p>
+    <w:p>
+      <w:pPr>
+        <w:pStyle w:val="style0"/>
+      </w:pPr>
+      <w:r>
+        <w:rPr/>
+      </w:r>
+    </w:p>
+    <w:p>
+      <w:pPr>
+        <w:pStyle w:val="style0"/>
+      </w:pPr>
+      <w:r>
+        <w:rPr>
+          <w:rStyle w:val="style15"/>
+        </w:rPr>
+        <w:t>&lt;bg_amb start=”0” filename=”” gain=”0” loop=”1”/&gt;</w:t>
+      </w:r>
+    </w:p>
+    <w:p>
+      <w:pPr>
+        <w:pStyle w:val="style0"/>
+      </w:pPr>
+      <w:r>
+        <w:rPr/>
+        <w:t>Background sound in first order Ambisonics format</w:t>
+      </w:r>
+    </w:p>
+    <w:p>
+      <w:pPr>
+        <w:pStyle w:val="style0"/>
+      </w:pPr>
+      <w:r>
+        <w:rPr/>
+      </w:r>
+    </w:p>
+    <w:p>
+      <w:pPr>
+        <w:pStyle w:val="style0"/>
+      </w:pPr>
+      <w:r>
+        <w:rPr/>
+        <w:t>Attributes:</w:t>
       </w:r>
     </w:p>
     <w:p>
@@ -529,41 +637,96 @@
         <w:pStyle w:val="style0"/>
         <w:numPr>
           <w:ilvl w:val="0"/>
-          <w:numId w:val="7"/>
+          <w:numId w:val="9"/>
         </w:numPr>
       </w:pPr>
       <w:r>
         <w:rPr/>
-        <w:t>interp: interpolation type; “cart” means cartesian interpolation of the position between two samples, “sphere” means spherical interpolation. Interpolation is linear.</w:t>
-      </w:r>
-    </w:p>
-    <w:p>
-      <w:pPr>
-        <w:pStyle w:val="style0"/>
-      </w:pPr>
-      <w:r>
-        <w:rPr/>
-      </w:r>
-    </w:p>
-    <w:p>
-      <w:pPr>
-        <w:pStyle w:val="style0"/>
-      </w:pPr>
-      <w:r>
-        <w:rPr/>
-        <w:t>Content of the position tag is a space separated list of coordinates, one sample per line (pointlist).</w:t>
-      </w:r>
-      <w:r>
-        <w:rPr/>
-        <w:commentReference w:id="1"/>
-      </w:r>
-    </w:p>
-    <w:p>
-      <w:pPr>
-        <w:pStyle w:val="style0"/>
-      </w:pPr>
-      <w:r>
-        <w:rPr/>
+        <w:t>start: start time of sound file</w:t>
+      </w:r>
+    </w:p>
+    <w:p>
+      <w:pPr>
+        <w:pStyle w:val="style0"/>
+        <w:numPr>
+          <w:ilvl w:val="0"/>
+          <w:numId w:val="9"/>
+        </w:numPr>
+      </w:pPr>
+      <w:r>
+        <w:rPr/>
+        <w:t>filename: name of sound file</w:t>
+      </w:r>
+    </w:p>
+    <w:p>
+      <w:pPr>
+        <w:pStyle w:val="style0"/>
+        <w:numPr>
+          <w:ilvl w:val="0"/>
+          <w:numId w:val="9"/>
+        </w:numPr>
+      </w:pPr>
+      <w:r>
+        <w:rPr/>
+        <w:t>gain: amplification in dB</w:t>
+      </w:r>
+    </w:p>
+    <w:p>
+      <w:pPr>
+        <w:pStyle w:val="style0"/>
+        <w:numPr>
+          <w:ilvl w:val="0"/>
+          <w:numId w:val="9"/>
+        </w:numPr>
+      </w:pPr>
+      <w:r>
+        <w:rPr/>
+        <w:t>loop: loop count, zero = infinitely (beginning at start time)</w:t>
+      </w:r>
+    </w:p>
+    <w:p>
+      <w:pPr>
+        <w:pStyle w:val="style0"/>
+      </w:pPr>
+      <w:r>
+        <w:rPr/>
+      </w:r>
+    </w:p>
+    <w:p>
+      <w:pPr>
+        <w:pStyle w:val="style0"/>
+      </w:pPr>
+      <w:r>
+        <w:rPr>
+          <w:rStyle w:val="style15"/>
+        </w:rPr>
+        <w:t>&lt;listener&gt;...&lt;/listener&gt;</w:t>
+      </w:r>
+    </w:p>
+    <w:p>
+      <w:pPr>
+        <w:pStyle w:val="style0"/>
+      </w:pPr>
+      <w:r>
+        <w:rPr/>
+        <w:t>Listener position. Default position is the scene origin. The orientation is tangential to the listener track, or parallel to the x-axis if only a single position sample is provided (i.e., src_objects with x &gt; 0, y=0, z=0 are exactly in front of the listener).</w:t>
+      </w:r>
+    </w:p>
+    <w:p>
+      <w:pPr>
+        <w:pStyle w:val="style0"/>
+      </w:pPr>
+      <w:r>
+        <w:rPr/>
+      </w:r>
+    </w:p>
+    <w:p>
+      <w:pPr>
+        <w:pStyle w:val="style0"/>
+      </w:pPr>
+      <w:r>
+        <w:rPr/>
+        <w:t>Sub-nodes is a position (see above).</w:t>
       </w:r>
     </w:p>
     <w:sectPr>
@@ -616,6 +779,17 @@
         <w:rPr/>
       </w:r>
     </w:p>
+    <w:p>
+      <w:r>
+        <w:rPr/>
+        <w:t>Not part of this version, creates high complexity of clients</w:t>
+      </w:r>
+    </w:p>
+    <w:p>
+      <w:r>
+        <w:rPr/>
+      </w:r>
+    </w:p>
   </w:comment>
   <w:comment w:author="Giso Grimm" w:date="2013-01-09T11:50:40Z" w:id="1">
     <w:p>
@@ -652,6 +826,17 @@
         <w:rPr/>
       </w:r>
     </w:p>
+    <w:p>
+      <w:r>
+        <w:rPr/>
+        <w:t>High complexity → later</w:t>
+      </w:r>
+    </w:p>
+    <w:p>
+      <w:r>
+        <w:rPr/>
+      </w:r>
+    </w:p>
   </w:comment>
 </w:comments>
 </file>
@@ -780,138 +965,120 @@
   <w:abstractNum w:abstractNumId="2">
     <w:lvl w:ilvl="0">
       <w:start w:val="1"/>
-      <w:numFmt w:val="bullet"/>
-      <w:lvlText w:val=""/>
+      <w:numFmt w:val="none"/>
+      <w:suff w:val="nothing"/>
+      <w:lvlText w:val=""/>
+      <w:lvlJc w:val="left"/>
+      <w:pPr>
+        <w:tabs>
+          <w:tab w:pos="432" w:val="num"/>
+        </w:tabs>
+        <w:ind w:hanging="432" w:left="432"/>
+      </w:pPr>
+    </w:lvl>
+    <w:lvl w:ilvl="1">
+      <w:start w:val="1"/>
+      <w:numFmt w:val="none"/>
+      <w:suff w:val="nothing"/>
+      <w:lvlText w:val=""/>
+      <w:lvlJc w:val="left"/>
+      <w:pPr>
+        <w:tabs>
+          <w:tab w:pos="576" w:val="num"/>
+        </w:tabs>
+        <w:ind w:hanging="576" w:left="576"/>
+      </w:pPr>
+    </w:lvl>
+    <w:lvl w:ilvl="2">
+      <w:start w:val="1"/>
+      <w:numFmt w:val="none"/>
+      <w:suff w:val="nothing"/>
+      <w:lvlText w:val=""/>
       <w:lvlJc w:val="left"/>
       <w:pPr>
         <w:tabs>
           <w:tab w:pos="720" w:val="num"/>
         </w:tabs>
-        <w:ind w:hanging="360" w:left="720"/>
-      </w:pPr>
-      <w:rPr>
-        <w:rFonts w:ascii="Symbol" w:cs="Symbol" w:hAnsi="Symbol" w:hint="default"/>
-      </w:rPr>
-    </w:lvl>
-    <w:lvl w:ilvl="1">
-      <w:start w:val="1"/>
-      <w:numFmt w:val="bullet"/>
-      <w:lvlText w:val="◦"/>
-      <w:lvlJc w:val="left"/>
-      <w:pPr>
-        <w:tabs>
-          <w:tab w:pos="1080" w:val="num"/>
-        </w:tabs>
-        <w:ind w:hanging="360" w:left="1080"/>
-      </w:pPr>
-      <w:rPr>
-        <w:rFonts w:ascii="OpenSymbol" w:cs="OpenSymbol" w:hAnsi="OpenSymbol" w:hint="default"/>
-      </w:rPr>
-    </w:lvl>
-    <w:lvl w:ilvl="2">
-      <w:start w:val="1"/>
-      <w:numFmt w:val="bullet"/>
-      <w:lvlText w:val="▪"/>
+        <w:ind w:hanging="720" w:left="720"/>
+      </w:pPr>
+    </w:lvl>
+    <w:lvl w:ilvl="3">
+      <w:start w:val="1"/>
+      <w:numFmt w:val="none"/>
+      <w:suff w:val="nothing"/>
+      <w:lvlText w:val=""/>
+      <w:lvlJc w:val="left"/>
+      <w:pPr>
+        <w:tabs>
+          <w:tab w:pos="864" w:val="num"/>
+        </w:tabs>
+        <w:ind w:hanging="864" w:left="864"/>
+      </w:pPr>
+    </w:lvl>
+    <w:lvl w:ilvl="4">
+      <w:start w:val="1"/>
+      <w:numFmt w:val="none"/>
+      <w:suff w:val="nothing"/>
+      <w:lvlText w:val=""/>
+      <w:lvlJc w:val="left"/>
+      <w:pPr>
+        <w:tabs>
+          <w:tab w:pos="1008" w:val="num"/>
+        </w:tabs>
+        <w:ind w:hanging="1008" w:left="1008"/>
+      </w:pPr>
+    </w:lvl>
+    <w:lvl w:ilvl="5">
+      <w:start w:val="1"/>
+      <w:numFmt w:val="none"/>
+      <w:suff w:val="nothing"/>
+      <w:lvlText w:val=""/>
+      <w:lvlJc w:val="left"/>
+      <w:pPr>
+        <w:tabs>
+          <w:tab w:pos="1152" w:val="num"/>
+        </w:tabs>
+        <w:ind w:hanging="1152" w:left="1152"/>
+      </w:pPr>
+    </w:lvl>
+    <w:lvl w:ilvl="6">
+      <w:start w:val="1"/>
+      <w:numFmt w:val="none"/>
+      <w:suff w:val="nothing"/>
+      <w:lvlText w:val=""/>
+      <w:lvlJc w:val="left"/>
+      <w:pPr>
+        <w:tabs>
+          <w:tab w:pos="1296" w:val="num"/>
+        </w:tabs>
+        <w:ind w:hanging="1296" w:left="1296"/>
+      </w:pPr>
+    </w:lvl>
+    <w:lvl w:ilvl="7">
+      <w:start w:val="1"/>
+      <w:numFmt w:val="none"/>
+      <w:suff w:val="nothing"/>
+      <w:lvlText w:val=""/>
       <w:lvlJc w:val="left"/>
       <w:pPr>
         <w:tabs>
           <w:tab w:pos="1440" w:val="num"/>
         </w:tabs>
-        <w:ind w:hanging="360" w:left="1440"/>
-      </w:pPr>
-      <w:rPr>
-        <w:rFonts w:ascii="OpenSymbol" w:cs="OpenSymbol" w:hAnsi="OpenSymbol" w:hint="default"/>
-      </w:rPr>
-    </w:lvl>
-    <w:lvl w:ilvl="3">
-      <w:start w:val="1"/>
-      <w:numFmt w:val="bullet"/>
-      <w:lvlText w:val=""/>
-      <w:lvlJc w:val="left"/>
-      <w:pPr>
-        <w:tabs>
-          <w:tab w:pos="1800" w:val="num"/>
-        </w:tabs>
-        <w:ind w:hanging="360" w:left="1800"/>
-      </w:pPr>
-      <w:rPr>
-        <w:rFonts w:ascii="Symbol" w:cs="Symbol" w:hAnsi="Symbol" w:hint="default"/>
-      </w:rPr>
-    </w:lvl>
-    <w:lvl w:ilvl="4">
-      <w:start w:val="1"/>
-      <w:numFmt w:val="bullet"/>
-      <w:lvlText w:val="◦"/>
-      <w:lvlJc w:val="left"/>
-      <w:pPr>
-        <w:tabs>
-          <w:tab w:pos="2160" w:val="num"/>
-        </w:tabs>
-        <w:ind w:hanging="360" w:left="2160"/>
-      </w:pPr>
-      <w:rPr>
-        <w:rFonts w:ascii="OpenSymbol" w:cs="OpenSymbol" w:hAnsi="OpenSymbol" w:hint="default"/>
-      </w:rPr>
-    </w:lvl>
-    <w:lvl w:ilvl="5">
-      <w:start w:val="1"/>
-      <w:numFmt w:val="bullet"/>
-      <w:lvlText w:val="▪"/>
-      <w:lvlJc w:val="left"/>
-      <w:pPr>
-        <w:tabs>
-          <w:tab w:pos="2520" w:val="num"/>
-        </w:tabs>
-        <w:ind w:hanging="360" w:left="2520"/>
-      </w:pPr>
-      <w:rPr>
-        <w:rFonts w:ascii="OpenSymbol" w:cs="OpenSymbol" w:hAnsi="OpenSymbol" w:hint="default"/>
-      </w:rPr>
-    </w:lvl>
-    <w:lvl w:ilvl="6">
-      <w:start w:val="1"/>
-      <w:numFmt w:val="bullet"/>
-      <w:lvlText w:val=""/>
-      <w:lvlJc w:val="left"/>
-      <w:pPr>
-        <w:tabs>
-          <w:tab w:pos="2880" w:val="num"/>
-        </w:tabs>
-        <w:ind w:hanging="360" w:left="2880"/>
-      </w:pPr>
-      <w:rPr>
-        <w:rFonts w:ascii="Symbol" w:cs="Symbol" w:hAnsi="Symbol" w:hint="default"/>
-      </w:rPr>
-    </w:lvl>
-    <w:lvl w:ilvl="7">
-      <w:start w:val="1"/>
-      <w:numFmt w:val="bullet"/>
-      <w:lvlText w:val="◦"/>
-      <w:lvlJc w:val="left"/>
-      <w:pPr>
-        <w:tabs>
-          <w:tab w:pos="3240" w:val="num"/>
-        </w:tabs>
-        <w:ind w:hanging="360" w:left="3240"/>
-      </w:pPr>
-      <w:rPr>
-        <w:rFonts w:ascii="OpenSymbol" w:cs="OpenSymbol" w:hAnsi="OpenSymbol" w:hint="default"/>
-      </w:rPr>
+        <w:ind w:hanging="1440" w:left="1440"/>
+      </w:pPr>
     </w:lvl>
     <w:lvl w:ilvl="8">
       <w:start w:val="1"/>
-      <w:numFmt w:val="bullet"/>
-      <w:lvlText w:val="▪"/>
-      <w:lvlJc w:val="left"/>
-      <w:pPr>
-        <w:tabs>
-          <w:tab w:pos="3600" w:val="num"/>
-        </w:tabs>
-        <w:ind w:hanging="360" w:left="3600"/>
-      </w:pPr>
-      <w:rPr>
-        <w:rFonts w:ascii="OpenSymbol" w:cs="OpenSymbol" w:hAnsi="OpenSymbol" w:hint="default"/>
-      </w:rPr>
+      <w:numFmt w:val="none"/>
+      <w:suff w:val="nothing"/>
+      <w:lvlText w:val=""/>
+      <w:lvlJc w:val="left"/>
+      <w:pPr>
+        <w:tabs>
+          <w:tab w:pos="1584" w:val="num"/>
+        </w:tabs>
+        <w:ind w:hanging="1584" w:left="1584"/>
+      </w:pPr>
     </w:lvl>
   </w:abstractNum>
   <w:abstractNum w:abstractNumId="3">
@@ -1602,120 +1769,275 @@
   <w:abstractNum w:abstractNumId="8">
     <w:lvl w:ilvl="0">
       <w:start w:val="1"/>
-      <w:numFmt w:val="none"/>
-      <w:suff w:val="nothing"/>
-      <w:lvlText w:val=""/>
-      <w:lvlJc w:val="left"/>
-      <w:pPr>
-        <w:tabs>
-          <w:tab w:pos="432" w:val="num"/>
-        </w:tabs>
-        <w:ind w:hanging="432" w:left="432"/>
-      </w:pPr>
+      <w:numFmt w:val="bullet"/>
+      <w:lvlText w:val=""/>
+      <w:lvlJc w:val="left"/>
+      <w:pPr>
+        <w:tabs>
+          <w:tab w:pos="720" w:val="num"/>
+        </w:tabs>
+        <w:ind w:hanging="360" w:left="720"/>
+      </w:pPr>
+      <w:rPr>
+        <w:rFonts w:ascii="Symbol" w:cs="Symbol" w:hAnsi="Symbol" w:hint="default"/>
+      </w:rPr>
     </w:lvl>
     <w:lvl w:ilvl="1">
       <w:start w:val="1"/>
-      <w:numFmt w:val="none"/>
-      <w:suff w:val="nothing"/>
-      <w:lvlText w:val=""/>
-      <w:lvlJc w:val="left"/>
-      <w:pPr>
-        <w:tabs>
-          <w:tab w:pos="576" w:val="num"/>
-        </w:tabs>
-        <w:ind w:hanging="576" w:left="576"/>
-      </w:pPr>
+      <w:numFmt w:val="bullet"/>
+      <w:lvlText w:val="◦"/>
+      <w:lvlJc w:val="left"/>
+      <w:pPr>
+        <w:tabs>
+          <w:tab w:pos="1080" w:val="num"/>
+        </w:tabs>
+        <w:ind w:hanging="360" w:left="1080"/>
+      </w:pPr>
+      <w:rPr>
+        <w:rFonts w:ascii="OpenSymbol" w:cs="OpenSymbol" w:hAnsi="OpenSymbol" w:hint="default"/>
+      </w:rPr>
     </w:lvl>
     <w:lvl w:ilvl="2">
       <w:start w:val="1"/>
-      <w:numFmt w:val="none"/>
-      <w:suff w:val="nothing"/>
-      <w:lvlText w:val=""/>
+      <w:numFmt w:val="bullet"/>
+      <w:lvlText w:val="▪"/>
+      <w:lvlJc w:val="left"/>
+      <w:pPr>
+        <w:tabs>
+          <w:tab w:pos="1440" w:val="num"/>
+        </w:tabs>
+        <w:ind w:hanging="360" w:left="1440"/>
+      </w:pPr>
+      <w:rPr>
+        <w:rFonts w:ascii="OpenSymbol" w:cs="OpenSymbol" w:hAnsi="OpenSymbol" w:hint="default"/>
+      </w:rPr>
+    </w:lvl>
+    <w:lvl w:ilvl="3">
+      <w:start w:val="1"/>
+      <w:numFmt w:val="bullet"/>
+      <w:lvlText w:val=""/>
+      <w:lvlJc w:val="left"/>
+      <w:pPr>
+        <w:tabs>
+          <w:tab w:pos="1800" w:val="num"/>
+        </w:tabs>
+        <w:ind w:hanging="360" w:left="1800"/>
+      </w:pPr>
+      <w:rPr>
+        <w:rFonts w:ascii="Symbol" w:cs="Symbol" w:hAnsi="Symbol" w:hint="default"/>
+      </w:rPr>
+    </w:lvl>
+    <w:lvl w:ilvl="4">
+      <w:start w:val="1"/>
+      <w:numFmt w:val="bullet"/>
+      <w:lvlText w:val="◦"/>
+      <w:lvlJc w:val="left"/>
+      <w:pPr>
+        <w:tabs>
+          <w:tab w:pos="2160" w:val="num"/>
+        </w:tabs>
+        <w:ind w:hanging="360" w:left="2160"/>
+      </w:pPr>
+      <w:rPr>
+        <w:rFonts w:ascii="OpenSymbol" w:cs="OpenSymbol" w:hAnsi="OpenSymbol" w:hint="default"/>
+      </w:rPr>
+    </w:lvl>
+    <w:lvl w:ilvl="5">
+      <w:start w:val="1"/>
+      <w:numFmt w:val="bullet"/>
+      <w:lvlText w:val="▪"/>
+      <w:lvlJc w:val="left"/>
+      <w:pPr>
+        <w:tabs>
+          <w:tab w:pos="2520" w:val="num"/>
+        </w:tabs>
+        <w:ind w:hanging="360" w:left="2520"/>
+      </w:pPr>
+      <w:rPr>
+        <w:rFonts w:ascii="OpenSymbol" w:cs="OpenSymbol" w:hAnsi="OpenSymbol" w:hint="default"/>
+      </w:rPr>
+    </w:lvl>
+    <w:lvl w:ilvl="6">
+      <w:start w:val="1"/>
+      <w:numFmt w:val="bullet"/>
+      <w:lvlText w:val=""/>
+      <w:lvlJc w:val="left"/>
+      <w:pPr>
+        <w:tabs>
+          <w:tab w:pos="2880" w:val="num"/>
+        </w:tabs>
+        <w:ind w:hanging="360" w:left="2880"/>
+      </w:pPr>
+      <w:rPr>
+        <w:rFonts w:ascii="Symbol" w:cs="Symbol" w:hAnsi="Symbol" w:hint="default"/>
+      </w:rPr>
+    </w:lvl>
+    <w:lvl w:ilvl="7">
+      <w:start w:val="1"/>
+      <w:numFmt w:val="bullet"/>
+      <w:lvlText w:val="◦"/>
+      <w:lvlJc w:val="left"/>
+      <w:pPr>
+        <w:tabs>
+          <w:tab w:pos="3240" w:val="num"/>
+        </w:tabs>
+        <w:ind w:hanging="360" w:left="3240"/>
+      </w:pPr>
+      <w:rPr>
+        <w:rFonts w:ascii="OpenSymbol" w:cs="OpenSymbol" w:hAnsi="OpenSymbol" w:hint="default"/>
+      </w:rPr>
+    </w:lvl>
+    <w:lvl w:ilvl="8">
+      <w:start w:val="1"/>
+      <w:numFmt w:val="bullet"/>
+      <w:lvlText w:val="▪"/>
+      <w:lvlJc w:val="left"/>
+      <w:pPr>
+        <w:tabs>
+          <w:tab w:pos="3600" w:val="num"/>
+        </w:tabs>
+        <w:ind w:hanging="360" w:left="3600"/>
+      </w:pPr>
+      <w:rPr>
+        <w:rFonts w:ascii="OpenSymbol" w:cs="OpenSymbol" w:hAnsi="OpenSymbol" w:hint="default"/>
+      </w:rPr>
+    </w:lvl>
+  </w:abstractNum>
+  <w:abstractNum w:abstractNumId="9">
+    <w:lvl w:ilvl="0">
+      <w:start w:val="1"/>
+      <w:numFmt w:val="bullet"/>
+      <w:lvlText w:val=""/>
       <w:lvlJc w:val="left"/>
       <w:pPr>
         <w:tabs>
           <w:tab w:pos="720" w:val="num"/>
         </w:tabs>
-        <w:ind w:hanging="720" w:left="720"/>
-      </w:pPr>
+        <w:ind w:hanging="360" w:left="720"/>
+      </w:pPr>
+      <w:rPr>
+        <w:rFonts w:ascii="Symbol" w:cs="Symbol" w:hAnsi="Symbol" w:hint="default"/>
+      </w:rPr>
+    </w:lvl>
+    <w:lvl w:ilvl="1">
+      <w:start w:val="1"/>
+      <w:numFmt w:val="bullet"/>
+      <w:lvlText w:val="◦"/>
+      <w:lvlJc w:val="left"/>
+      <w:pPr>
+        <w:tabs>
+          <w:tab w:pos="1080" w:val="num"/>
+        </w:tabs>
+        <w:ind w:hanging="360" w:left="1080"/>
+      </w:pPr>
+      <w:rPr>
+        <w:rFonts w:ascii="OpenSymbol" w:cs="OpenSymbol" w:hAnsi="OpenSymbol" w:hint="default"/>
+      </w:rPr>
+    </w:lvl>
+    <w:lvl w:ilvl="2">
+      <w:start w:val="1"/>
+      <w:numFmt w:val="bullet"/>
+      <w:lvlText w:val="▪"/>
+      <w:lvlJc w:val="left"/>
+      <w:pPr>
+        <w:tabs>
+          <w:tab w:pos="1440" w:val="num"/>
+        </w:tabs>
+        <w:ind w:hanging="360" w:left="1440"/>
+      </w:pPr>
+      <w:rPr>
+        <w:rFonts w:ascii="OpenSymbol" w:cs="OpenSymbol" w:hAnsi="OpenSymbol" w:hint="default"/>
+      </w:rPr>
     </w:lvl>
     <w:lvl w:ilvl="3">
       <w:start w:val="1"/>
-      <w:numFmt w:val="none"/>
-      <w:suff w:val="nothing"/>
-      <w:lvlText w:val=""/>
-      <w:lvlJc w:val="left"/>
-      <w:pPr>
-        <w:tabs>
-          <w:tab w:pos="864" w:val="num"/>
-        </w:tabs>
-        <w:ind w:hanging="864" w:left="864"/>
-      </w:pPr>
+      <w:numFmt w:val="bullet"/>
+      <w:lvlText w:val=""/>
+      <w:lvlJc w:val="left"/>
+      <w:pPr>
+        <w:tabs>
+          <w:tab w:pos="1800" w:val="num"/>
+        </w:tabs>
+        <w:ind w:hanging="360" w:left="1800"/>
+      </w:pPr>
+      <w:rPr>
+        <w:rFonts w:ascii="Symbol" w:cs="Symbol" w:hAnsi="Symbol" w:hint="default"/>
+      </w:rPr>
     </w:lvl>
     <w:lvl w:ilvl="4">
       <w:start w:val="1"/>
-      <w:numFmt w:val="none"/>
-      <w:suff w:val="nothing"/>
-      <w:lvlText w:val=""/>
-      <w:lvlJc w:val="left"/>
-      <w:pPr>
-        <w:tabs>
-          <w:tab w:pos="1008" w:val="num"/>
-        </w:tabs>
-        <w:ind w:hanging="1008" w:left="1008"/>
-      </w:pPr>
+      <w:numFmt w:val="bullet"/>
+      <w:lvlText w:val="◦"/>
+      <w:lvlJc w:val="left"/>
+      <w:pPr>
+        <w:tabs>
+          <w:tab w:pos="2160" w:val="num"/>
+        </w:tabs>
+        <w:ind w:hanging="360" w:left="2160"/>
+      </w:pPr>
+      <w:rPr>
+        <w:rFonts w:ascii="OpenSymbol" w:cs="OpenSymbol" w:hAnsi="OpenSymbol" w:hint="default"/>
+      </w:rPr>
     </w:lvl>
     <w:lvl w:ilvl="5">
       <w:start w:val="1"/>
-      <w:numFmt w:val="none"/>
-      <w:suff w:val="nothing"/>
-      <w:lvlText w:val=""/>
-      <w:lvlJc w:val="left"/>
-      <w:pPr>
-        <w:tabs>
-          <w:tab w:pos="1152" w:val="num"/>
-        </w:tabs>
-        <w:ind w:hanging="1152" w:left="1152"/>
-      </w:pPr>
+      <w:numFmt w:val="bullet"/>
+      <w:lvlText w:val="▪"/>
+      <w:lvlJc w:val="left"/>
+      <w:pPr>
+        <w:tabs>
+          <w:tab w:pos="2520" w:val="num"/>
+        </w:tabs>
+        <w:ind w:hanging="360" w:left="2520"/>
+      </w:pPr>
+      <w:rPr>
+        <w:rFonts w:ascii="OpenSymbol" w:cs="OpenSymbol" w:hAnsi="OpenSymbol" w:hint="default"/>
+      </w:rPr>
     </w:lvl>
     <w:lvl w:ilvl="6">
       <w:start w:val="1"/>
-      <w:numFmt w:val="none"/>
-      <w:suff w:val="nothing"/>
-      <w:lvlText w:val=""/>
-      <w:lvlJc w:val="left"/>
-      <w:pPr>
-        <w:tabs>
-          <w:tab w:pos="1296" w:val="num"/>
-        </w:tabs>
-        <w:ind w:hanging="1296" w:left="1296"/>
-      </w:pPr>
+      <w:numFmt w:val="bullet"/>
+      <w:lvlText w:val=""/>
+      <w:lvlJc w:val="left"/>
+      <w:pPr>
+        <w:tabs>
+          <w:tab w:pos="2880" w:val="num"/>
+        </w:tabs>
+        <w:ind w:hanging="360" w:left="2880"/>
+      </w:pPr>
+      <w:rPr>
+        <w:rFonts w:ascii="Symbol" w:cs="Symbol" w:hAnsi="Symbol" w:hint="default"/>
+      </w:rPr>
     </w:lvl>
     <w:lvl w:ilvl="7">
       <w:start w:val="1"/>
-      <w:numFmt w:val="none"/>
-      <w:suff w:val="nothing"/>
-      <w:lvlText w:val=""/>
-      <w:lvlJc w:val="left"/>
-      <w:pPr>
-        <w:tabs>
-          <w:tab w:pos="1440" w:val="num"/>
-        </w:tabs>
-        <w:ind w:hanging="1440" w:left="1440"/>
-      </w:pPr>
+      <w:numFmt w:val="bullet"/>
+      <w:lvlText w:val="◦"/>
+      <w:lvlJc w:val="left"/>
+      <w:pPr>
+        <w:tabs>
+          <w:tab w:pos="3240" w:val="num"/>
+        </w:tabs>
+        <w:ind w:hanging="360" w:left="3240"/>
+      </w:pPr>
+      <w:rPr>
+        <w:rFonts w:ascii="OpenSymbol" w:cs="OpenSymbol" w:hAnsi="OpenSymbol" w:hint="default"/>
+      </w:rPr>
     </w:lvl>
     <w:lvl w:ilvl="8">
       <w:start w:val="1"/>
-      <w:numFmt w:val="none"/>
-      <w:suff w:val="nothing"/>
-      <w:lvlText w:val=""/>
-      <w:lvlJc w:val="left"/>
-      <w:pPr>
-        <w:tabs>
-          <w:tab w:pos="1584" w:val="num"/>
-        </w:tabs>
-        <w:ind w:hanging="1584" w:left="1584"/>
-      </w:pPr>
+      <w:numFmt w:val="bullet"/>
+      <w:lvlText w:val="▪"/>
+      <w:lvlJc w:val="left"/>
+      <w:pPr>
+        <w:tabs>
+          <w:tab w:pos="3600" w:val="num"/>
+        </w:tabs>
+        <w:ind w:hanging="360" w:left="3600"/>
+      </w:pPr>
+      <w:rPr>
+        <w:rFonts w:ascii="OpenSymbol" w:cs="OpenSymbol" w:hAnsi="OpenSymbol" w:hint="default"/>
+      </w:rPr>
     </w:lvl>
   </w:abstractNum>
   <w:num w:numId="1">
@@ -1741,6 +2063,9 @@
   </w:num>
   <w:num w:numId="8">
     <w:abstractNumId w:val="8"/>
+  </w:num>
+  <w:num w:numId="9">
+    <w:abstractNumId w:val="9"/>
   </w:num>
 </w:numbering>
 </file>
@@ -1768,14 +2093,34 @@
   </w:style>
   <w:style w:styleId="style1" w:type="paragraph">
     <w:name w:val="Heading 1"/>
-    <w:basedOn w:val="style19"/>
-    <w:next w:val="style20"/>
+    <w:basedOn w:val="style23"/>
+    <w:next w:val="style24"/>
     <w:pPr/>
     <w:rPr>
       <w:b/>
       <w:bCs/>
       <w:sz w:val="32"/>
       <w:szCs w:val="32"/>
+    </w:rPr>
+  </w:style>
+  <w:style w:styleId="style2" w:type="paragraph">
+    <w:name w:val="Heading 2"/>
+    <w:basedOn w:val="style23"/>
+    <w:next w:val="style24"/>
+    <w:pPr>
+      <w:numPr>
+        <w:ilvl w:val="1"/>
+        <w:numId w:val="1"/>
+      </w:numPr>
+      <w:outlineLvl w:val="1"/>
+    </w:pPr>
+    <w:rPr>
+      <w:b/>
+      <w:bCs/>
+      <w:i/>
+      <w:iCs/>
+      <w:sz w:val="28"/>
+      <w:szCs w:val="28"/>
     </w:rPr>
   </w:style>
   <w:style w:styleId="style15" w:type="character">
@@ -1806,10 +2151,38 @@
       <w:rFonts w:cs="OpenSymbol"/>
     </w:rPr>
   </w:style>
-  <w:style w:styleId="style19" w:type="paragraph">
+  <w:style w:styleId="style19" w:type="character">
+    <w:name w:val="ListLabel 3"/>
+    <w:next w:val="style19"/>
+    <w:rPr>
+      <w:rFonts w:cs="Symbol"/>
+    </w:rPr>
+  </w:style>
+  <w:style w:styleId="style20" w:type="character">
+    <w:name w:val="ListLabel 4"/>
+    <w:next w:val="style20"/>
+    <w:rPr>
+      <w:rFonts w:cs="OpenSymbol"/>
+    </w:rPr>
+  </w:style>
+  <w:style w:styleId="style21" w:type="character">
+    <w:name w:val="ListLabel 5"/>
+    <w:next w:val="style21"/>
+    <w:rPr>
+      <w:rFonts w:cs="Symbol"/>
+    </w:rPr>
+  </w:style>
+  <w:style w:styleId="style22" w:type="character">
+    <w:name w:val="ListLabel 6"/>
+    <w:next w:val="style22"/>
+    <w:rPr>
+      <w:rFonts w:cs="OpenSymbol"/>
+    </w:rPr>
+  </w:style>
+  <w:style w:styleId="style23" w:type="paragraph">
     <w:name w:val="Heading"/>
     <w:basedOn w:val="style0"/>
-    <w:next w:val="style20"/>
+    <w:next w:val="style24"/>
     <w:pPr>
       <w:keepNext/>
       <w:spacing w:after="120" w:before="240"/>
@@ -1820,28 +2193,28 @@
       <w:szCs w:val="28"/>
     </w:rPr>
   </w:style>
-  <w:style w:styleId="style20" w:type="paragraph">
+  <w:style w:styleId="style24" w:type="paragraph">
     <w:name w:val="Text body"/>
     <w:basedOn w:val="style0"/>
-    <w:next w:val="style20"/>
+    <w:next w:val="style24"/>
     <w:pPr>
       <w:spacing w:after="120" w:before="0"/>
     </w:pPr>
     <w:rPr/>
   </w:style>
-  <w:style w:styleId="style21" w:type="paragraph">
+  <w:style w:styleId="style25" w:type="paragraph">
     <w:name w:val="List"/>
-    <w:basedOn w:val="style20"/>
-    <w:next w:val="style21"/>
+    <w:basedOn w:val="style24"/>
+    <w:next w:val="style25"/>
     <w:pPr/>
     <w:rPr>
       <w:rFonts w:cs="Lohit Hindi"/>
     </w:rPr>
   </w:style>
-  <w:style w:styleId="style22" w:type="paragraph">
+  <w:style w:styleId="style26" w:type="paragraph">
     <w:name w:val="Caption"/>
     <w:basedOn w:val="style0"/>
-    <w:next w:val="style22"/>
+    <w:next w:val="style26"/>
     <w:pPr>
       <w:suppressLineNumbers/>
       <w:spacing w:after="120" w:before="120"/>
@@ -1854,10 +2227,10 @@
       <w:szCs w:val="24"/>
     </w:rPr>
   </w:style>
-  <w:style w:styleId="style23" w:type="paragraph">
+  <w:style w:styleId="style27" w:type="paragraph">
     <w:name w:val="Index"/>
     <w:basedOn w:val="style0"/>
-    <w:next w:val="style23"/>
+    <w:next w:val="style27"/>
     <w:pPr>
       <w:suppressLineNumbers/>
     </w:pPr>

</xml_diff>

<commit_message>
more scene saving functionality
</commit_message>
<xml_diff>
--- a/doc/fileformat_spec.docx
+++ b/doc/fileformat_spec.docx
@@ -7,13 +7,22 @@
         <w:pStyle w:val="style1"/>
         <w:numPr>
           <w:ilvl w:val="0"/>
-          <w:numId w:val="2"/>
+          <w:numId w:val="3"/>
         </w:numPr>
         <w:spacing w:after="120" w:before="240"/>
       </w:pPr>
       <w:r>
         <w:rPr/>
         <w:t>Specification of TASCAR file format</w:t>
+      </w:r>
+    </w:p>
+    <w:p>
+      <w:pPr>
+        <w:pStyle w:val="style0"/>
+      </w:pPr>
+      <w:r>
+        <w:rPr/>
+        <w:t>TASCAR is a toolbox for acoustic scene creation and rendering. Acoustic scenes are stored in a scene definition file in XML format together with a list of sound files. Scenes can be defined either manually or with the help of scene creation tools (e.g., GPS track manipulation and conversion tools). The focus of TASCAR are renderer in Ambisonics format. However, simple renderer in other formats (e.g., binaural) are planned.</w:t>
       </w:r>
     </w:p>
     <w:p>
@@ -92,7 +101,7 @@
       </w:pPr>
       <w:r>
         <w:rPr/>
-        <w:t>white nodes: renderer specific or optional</w:t>
+        <w:t>white nodes: renderer-specific or optional</w:t>
       </w:r>
     </w:p>
     <w:p>
@@ -109,37 +118,50 @@
         <w:pageBreakBefore/>
         <w:numPr>
           <w:ilvl w:val="1"/>
+          <w:numId w:val="2"/>
+        </w:numPr>
+      </w:pPr>
+      <w:r>
+        <w:rPr/>
+        <w:t>List of elements:</w:t>
+      </w:r>
+    </w:p>
+    <w:p>
+      <w:pPr>
+        <w:pStyle w:val="style0"/>
+      </w:pPr>
+      <w:r>
+        <w:rPr/>
+      </w:r>
+    </w:p>
+    <w:p>
+      <w:pPr>
+        <w:pStyle w:val="style0"/>
+      </w:pPr>
+      <w:r>
+        <w:rPr/>
+        <w:t>Given attribute values are default values.</w:t>
+      </w:r>
+    </w:p>
+    <w:p>
+      <w:pPr>
+        <w:pStyle w:val="style0"/>
+      </w:pPr>
+      <w:r>
+        <w:rPr/>
+      </w:r>
+    </w:p>
+    <w:p>
+      <w:pPr>
+        <w:pStyle w:val="style3"/>
+        <w:numPr>
+          <w:ilvl w:val="2"/>
           <w:numId w:val="1"/>
         </w:numPr>
       </w:pPr>
       <w:r>
         <w:rPr/>
-        <w:t>List of elements:</w:t>
-      </w:r>
-    </w:p>
-    <w:p>
-      <w:pPr>
-        <w:pStyle w:val="style0"/>
-      </w:pPr>
-      <w:r>
-        <w:rPr/>
-      </w:r>
-    </w:p>
-    <w:p>
-      <w:pPr>
-        <w:pStyle w:val="style0"/>
-      </w:pPr>
-      <w:r>
-        <w:rPr/>
-        <w:t>Given attribute values are default values.</w:t>
-      </w:r>
-    </w:p>
-    <w:p>
-      <w:pPr>
-        <w:pStyle w:val="style0"/>
-      </w:pPr>
-      <w:r>
-        <w:rPr/>
+        <w:t>scene</w:t>
       </w:r>
     </w:p>
     <w:p>
@@ -184,68 +206,12 @@
         <w:pStyle w:val="style0"/>
         <w:numPr>
           <w:ilvl w:val="0"/>
-          <w:numId w:val="3"/>
+          <w:numId w:val="4"/>
         </w:numPr>
       </w:pPr>
       <w:r>
         <w:rPr/>
         <w:t>name: provide a scene name</w:t>
-      </w:r>
-    </w:p>
-    <w:p>
-      <w:pPr>
-        <w:pStyle w:val="style0"/>
-        <w:numPr>
-          <w:ilvl w:val="0"/>
-          <w:numId w:val="3"/>
-        </w:numPr>
-      </w:pPr>
-      <w:r>
-        <w:rPr/>
-        <w:t>lat: latitude of scene center</w:t>
-      </w:r>
-    </w:p>
-    <w:p>
-      <w:pPr>
-        <w:pStyle w:val="style0"/>
-        <w:numPr>
-          <w:ilvl w:val="0"/>
-          <w:numId w:val="3"/>
-        </w:numPr>
-      </w:pPr>
-      <w:r>
-        <w:rPr/>
-        <w:t>lon: longitude of scene center</w:t>
-      </w:r>
-    </w:p>
-    <w:p>
-      <w:pPr>
-        <w:pStyle w:val="style0"/>
-        <w:numPr>
-          <w:ilvl w:val="0"/>
-          <w:numId w:val="3"/>
-        </w:numPr>
-      </w:pPr>
-      <w:r>
-        <w:rPr/>
-        <w:t>elev: elevation above sea level in meter</w:t>
-      </w:r>
-    </w:p>
-    <w:p>
-      <w:pPr>
-        <w:pStyle w:val="style0"/>
-      </w:pPr>
-      <w:r>
-        <w:rPr/>
-      </w:r>
-    </w:p>
-    <w:p>
-      <w:pPr>
-        <w:pStyle w:val="style0"/>
-      </w:pPr>
-      <w:r>
-        <w:rPr/>
-        <w:t>Allowed sub-nodes:</w:t>
       </w:r>
     </w:p>
     <w:p>
@@ -258,7 +224,7 @@
       </w:pPr>
       <w:r>
         <w:rPr/>
-        <w:t>src_object</w:t>
+        <w:t>lat: latitude of scene center</w:t>
       </w:r>
     </w:p>
     <w:p>
@@ -271,7 +237,7 @@
       </w:pPr>
       <w:r>
         <w:rPr/>
-        <w:t>bg_amb</w:t>
+        <w:t>lon: longitude of scene center</w:t>
       </w:r>
     </w:p>
     <w:p>
@@ -284,6 +250,71 @@
       </w:pPr>
       <w:r>
         <w:rPr/>
+        <w:t>elev: elevation above sea level in meter</w:t>
+      </w:r>
+    </w:p>
+    <w:p>
+      <w:pPr>
+        <w:pStyle w:val="style0"/>
+      </w:pPr>
+      <w:r>
+        <w:rPr/>
+        <w:t>The optional geographical information can be used in a scene creator for importing GPS data.</w:t>
+      </w:r>
+    </w:p>
+    <w:p>
+      <w:pPr>
+        <w:pStyle w:val="style0"/>
+      </w:pPr>
+      <w:r>
+        <w:rPr/>
+      </w:r>
+    </w:p>
+    <w:p>
+      <w:pPr>
+        <w:pStyle w:val="style0"/>
+      </w:pPr>
+      <w:r>
+        <w:rPr/>
+        <w:t>Allowed sub-nodes:</w:t>
+      </w:r>
+    </w:p>
+    <w:p>
+      <w:pPr>
+        <w:pStyle w:val="style0"/>
+        <w:numPr>
+          <w:ilvl w:val="0"/>
+          <w:numId w:val="5"/>
+        </w:numPr>
+      </w:pPr>
+      <w:r>
+        <w:rPr/>
+        <w:t>src_object</w:t>
+      </w:r>
+    </w:p>
+    <w:p>
+      <w:pPr>
+        <w:pStyle w:val="style0"/>
+        <w:numPr>
+          <w:ilvl w:val="0"/>
+          <w:numId w:val="5"/>
+        </w:numPr>
+      </w:pPr>
+      <w:r>
+        <w:rPr/>
+        <w:t>bg_amb</w:t>
+      </w:r>
+    </w:p>
+    <w:p>
+      <w:pPr>
+        <w:pStyle w:val="style0"/>
+        <w:numPr>
+          <w:ilvl w:val="0"/>
+          <w:numId w:val="5"/>
+        </w:numPr>
+      </w:pPr>
+      <w:r>
+        <w:rPr/>
         <w:t>listener</w:t>
       </w:r>
     </w:p>
@@ -293,6 +324,19 @@
       </w:pPr>
       <w:r>
         <w:rPr/>
+      </w:r>
+    </w:p>
+    <w:p>
+      <w:pPr>
+        <w:pStyle w:val="style3"/>
+        <w:numPr>
+          <w:ilvl w:val="2"/>
+          <w:numId w:val="1"/>
+        </w:numPr>
+      </w:pPr>
+      <w:r>
+        <w:rPr/>
+        <w:t>src_object</w:t>
       </w:r>
     </w:p>
     <w:p>
@@ -303,7 +347,7 @@
         <w:rPr>
           <w:rStyle w:val="style15"/>
         </w:rPr>
-        <w:t>&lt;src_object name=”” start=”0”&gt;...&lt;/pointsource&gt;</w:t>
+        <w:t>&lt;src_object name=”” start=”0”&gt;...&lt;/src_object&gt;</w:t>
       </w:r>
     </w:p>
     <w:p>
@@ -330,49 +374,6 @@
       <w:r>
         <w:rPr/>
         <w:t>Attributes:</w:t>
-      </w:r>
-    </w:p>
-    <w:p>
-      <w:pPr>
-        <w:pStyle w:val="style0"/>
-        <w:numPr>
-          <w:ilvl w:val="0"/>
-          <w:numId w:val="5"/>
-        </w:numPr>
-      </w:pPr>
-      <w:r>
-        <w:rPr/>
-        <w:t>name: name of point source</w:t>
-      </w:r>
-    </w:p>
-    <w:p>
-      <w:pPr>
-        <w:pStyle w:val="style0"/>
-        <w:numPr>
-          <w:ilvl w:val="0"/>
-          <w:numId w:val="5"/>
-        </w:numPr>
-      </w:pPr>
-      <w:r>
-        <w:rPr/>
-        <w:t>start: start time in seconds of audio/position data</w:t>
-      </w:r>
-    </w:p>
-    <w:p>
-      <w:pPr>
-        <w:pStyle w:val="style0"/>
-      </w:pPr>
-      <w:r>
-        <w:rPr/>
-      </w:r>
-    </w:p>
-    <w:p>
-      <w:pPr>
-        <w:pStyle w:val="style0"/>
-      </w:pPr>
-      <w:r>
-        <w:rPr/>
-        <w:t>Allowed sub-nodes:</w:t>
       </w:r>
     </w:p>
     <w:p>
@@ -385,7 +386,7 @@
       </w:pPr>
       <w:r>
         <w:rPr/>
-        <w:t>sound</w:t>
+        <w:t>name: name of point source</w:t>
       </w:r>
     </w:p>
     <w:p>
@@ -398,6 +399,49 @@
       </w:pPr>
       <w:r>
         <w:rPr/>
+        <w:t>start: start time in seconds of audio/position data</w:t>
+      </w:r>
+    </w:p>
+    <w:p>
+      <w:pPr>
+        <w:pStyle w:val="style0"/>
+      </w:pPr>
+      <w:r>
+        <w:rPr/>
+      </w:r>
+    </w:p>
+    <w:p>
+      <w:pPr>
+        <w:pStyle w:val="style0"/>
+      </w:pPr>
+      <w:r>
+        <w:rPr/>
+        <w:t>Allowed sub-nodes:</w:t>
+      </w:r>
+    </w:p>
+    <w:p>
+      <w:pPr>
+        <w:pStyle w:val="style0"/>
+        <w:numPr>
+          <w:ilvl w:val="0"/>
+          <w:numId w:val="7"/>
+        </w:numPr>
+      </w:pPr>
+      <w:r>
+        <w:rPr/>
+        <w:t>sound</w:t>
+      </w:r>
+    </w:p>
+    <w:p>
+      <w:pPr>
+        <w:pStyle w:val="style0"/>
+        <w:numPr>
+          <w:ilvl w:val="0"/>
+          <w:numId w:val="7"/>
+        </w:numPr>
+      </w:pPr>
+      <w:r>
+        <w:rPr/>
         <w:t>position</w:t>
       </w:r>
     </w:p>
@@ -407,6 +451,19 @@
       </w:pPr>
       <w:r>
         <w:rPr/>
+      </w:r>
+    </w:p>
+    <w:p>
+      <w:pPr>
+        <w:pStyle w:val="style3"/>
+        <w:numPr>
+          <w:ilvl w:val="2"/>
+          <w:numId w:val="1"/>
+        </w:numPr>
+      </w:pPr>
+      <w:r>
+        <w:rPr/>
+        <w:t>sound</w:t>
       </w:r>
     </w:p>
     <w:p>
@@ -428,10 +485,6 @@
         <w:rPr/>
         <w:t>Use a sound file as input for a parent point source.</w:t>
       </w:r>
-      <w:r>
-        <w:rPr/>
-        <w:commentReference w:id="0"/>
-      </w:r>
     </w:p>
     <w:p>
       <w:pPr>
@@ -455,7 +508,7 @@
         <w:pStyle w:val="style0"/>
         <w:numPr>
           <w:ilvl w:val="0"/>
-          <w:numId w:val="7"/>
+          <w:numId w:val="8"/>
         </w:numPr>
       </w:pPr>
       <w:r>
@@ -468,7 +521,7 @@
         <w:pStyle w:val="style0"/>
         <w:numPr>
           <w:ilvl w:val="0"/>
-          <w:numId w:val="7"/>
+          <w:numId w:val="8"/>
         </w:numPr>
       </w:pPr>
       <w:r>
@@ -481,7 +534,7 @@
         <w:pStyle w:val="style0"/>
         <w:numPr>
           <w:ilvl w:val="0"/>
-          <w:numId w:val="7"/>
+          <w:numId w:val="8"/>
         </w:numPr>
       </w:pPr>
       <w:r>
@@ -494,7 +547,7 @@
         <w:pStyle w:val="style0"/>
         <w:numPr>
           <w:ilvl w:val="0"/>
-          <w:numId w:val="7"/>
+          <w:numId w:val="8"/>
         </w:numPr>
       </w:pPr>
       <w:r>
@@ -514,6 +567,20 @@
       </w:pPr>
       <w:r>
         <w:rPr/>
+        <w:t>If loop != 1 then the whole sound file is looped. The first sample of the sound file is played at the start time of the parent src_object. No sound is played before the start time, even for infinitely looped sounds.</w:t>
+      </w:r>
+    </w:p>
+    <w:p>
+      <w:pPr>
+        <w:pStyle w:val="style3"/>
+        <w:numPr>
+          <w:ilvl w:val="2"/>
+          <w:numId w:val="1"/>
+        </w:numPr>
+      </w:pPr>
+      <w:r>
+        <w:rPr/>
+        <w:t>position</w:t>
       </w:r>
     </w:p>
     <w:p>
@@ -558,7 +625,7 @@
         <w:pStyle w:val="style0"/>
         <w:numPr>
           <w:ilvl w:val="0"/>
-          <w:numId w:val="8"/>
+          <w:numId w:val="9"/>
         </w:numPr>
       </w:pPr>
       <w:r>
@@ -582,17 +649,26 @@
         <w:rPr/>
         <w:t>Content of the position tag is a space separated list of coordinates, one sample per line (pointlist).</w:t>
       </w:r>
-      <w:r>
-        <w:rPr/>
-        <w:commentReference w:id="1"/>
-      </w:r>
-    </w:p>
-    <w:p>
-      <w:pPr>
-        <w:pStyle w:val="style0"/>
-      </w:pPr>
-      <w:r>
-        <w:rPr/>
+    </w:p>
+    <w:p>
+      <w:pPr>
+        <w:pStyle w:val="style0"/>
+      </w:pPr>
+      <w:r>
+        <w:rPr/>
+      </w:r>
+    </w:p>
+    <w:p>
+      <w:pPr>
+        <w:pStyle w:val="style3"/>
+        <w:numPr>
+          <w:ilvl w:val="2"/>
+          <w:numId w:val="1"/>
+        </w:numPr>
+      </w:pPr>
+      <w:r>
+        <w:rPr/>
+        <w:t>bg_amb</w:t>
       </w:r>
     </w:p>
     <w:p>
@@ -637,7 +713,7 @@
         <w:pStyle w:val="style0"/>
         <w:numPr>
           <w:ilvl w:val="0"/>
-          <w:numId w:val="9"/>
+          <w:numId w:val="10"/>
         </w:numPr>
       </w:pPr>
       <w:r>
@@ -650,7 +726,7 @@
         <w:pStyle w:val="style0"/>
         <w:numPr>
           <w:ilvl w:val="0"/>
-          <w:numId w:val="9"/>
+          <w:numId w:val="10"/>
         </w:numPr>
       </w:pPr>
       <w:r>
@@ -663,7 +739,7 @@
         <w:pStyle w:val="style0"/>
         <w:numPr>
           <w:ilvl w:val="0"/>
-          <w:numId w:val="9"/>
+          <w:numId w:val="10"/>
         </w:numPr>
       </w:pPr>
       <w:r>
@@ -676,7 +752,7 @@
         <w:pStyle w:val="style0"/>
         <w:numPr>
           <w:ilvl w:val="0"/>
-          <w:numId w:val="9"/>
+          <w:numId w:val="10"/>
         </w:numPr>
       </w:pPr>
       <w:r>
@@ -690,6 +766,28 @@
       </w:pPr>
       <w:r>
         <w:rPr/>
+        <w:t>Possible extensions may be other background formats (renderer-specific, e.g., binaural).</w:t>
+      </w:r>
+    </w:p>
+    <w:p>
+      <w:pPr>
+        <w:pStyle w:val="style0"/>
+      </w:pPr>
+      <w:r>
+        <w:rPr/>
+      </w:r>
+    </w:p>
+    <w:p>
+      <w:pPr>
+        <w:pStyle w:val="style3"/>
+        <w:numPr>
+          <w:ilvl w:val="2"/>
+          <w:numId w:val="1"/>
+        </w:numPr>
+      </w:pPr>
+      <w:r>
+        <w:rPr/>
+        <w:t>listener</w:t>
       </w:r>
     </w:p>
     <w:p>
@@ -742,105 +840,6 @@
 </w:document>
 </file>
 
-<file path=word/comments.xml><?xml version="1.0" encoding="utf-8"?>
-<w:comments xmlns:o="urn:schemas-microsoft-com:office:office" xmlns:r="http://schemas.openxmlformats.org/officeDocument/2006/relationships" xmlns:v="urn:schemas-microsoft-com:vml" xmlns:w="http://schemas.openxmlformats.org/wordprocessingml/2006/main" xmlns:w10="urn:schemas-microsoft-com:office:word" xmlns:wp="http://schemas.openxmlformats.org/drawingml/2006/wordprocessingDrawing">
-  <w:comment w:author="Giso Grimm" w:date="2013-01-09T11:52:01Z" w:id="0">
-    <w:p>
-      <w:r>
-        <w:rPr>
-          <w:rFonts w:ascii="DejaVu Sans" w:cs="Lohit Hindi" w:eastAsia="WenQuanYi Micro Hei" w:hAnsi="DejaVu Sans"/>
-          <w:b w:val="false"/>
-          <w:bCs w:val="false"/>
-          <w:i w:val="false"/>
-          <w:iCs w:val="false"/>
-          <w:strike w:val="false"/>
-          <w:dstrike w:val="false"/>
-          <w:outline w:val="false"/>
-          <w:shadow w:val="false"/>
-          <w:emboss w:val="false"/>
-          <w:imprint w:val="false"/>
-          <w:color w:val="00000A"/>
-          <w:spacing w:val="0"/>
-          <w:w w:val="100"/>
-          <w:position w:val="0"/>
-          <w:sz w:val="20"/>
-          <w:sz w:val="20"/>
-          <w:szCs w:val="24"/>
-          <w:u w:val="none"/>
-          <w:vertAlign w:val="baseline"/>
-          <w:em w:val="none"/>
-          <w:lang w:bidi="hi-IN" w:eastAsia="zh-CN" w:val="en-US"/>
-        </w:rPr>
-        <w:t>Multiple sound files for one object, with spatial offset to object origin? (similar to object + vertex)</w:t>
-      </w:r>
-    </w:p>
-    <w:p>
-      <w:r>
-        <w:rPr/>
-      </w:r>
-    </w:p>
-    <w:p>
-      <w:r>
-        <w:rPr/>
-        <w:t>Not part of this version, creates high complexity of clients</w:t>
-      </w:r>
-    </w:p>
-    <w:p>
-      <w:r>
-        <w:rPr/>
-      </w:r>
-    </w:p>
-  </w:comment>
-  <w:comment w:author="Giso Grimm" w:date="2013-01-09T11:50:40Z" w:id="1">
-    <w:p>
-      <w:r>
-        <w:rPr>
-          <w:rFonts w:ascii="DejaVu Sans" w:cs="Lohit Hindi" w:eastAsia="WenQuanYi Micro Hei" w:hAnsi="DejaVu Sans"/>
-          <w:b w:val="false"/>
-          <w:bCs w:val="false"/>
-          <w:i w:val="false"/>
-          <w:iCs w:val="false"/>
-          <w:strike w:val="false"/>
-          <w:dstrike w:val="false"/>
-          <w:outline w:val="false"/>
-          <w:shadow w:val="false"/>
-          <w:emboss w:val="false"/>
-          <w:imprint w:val="false"/>
-          <w:color w:val="00000A"/>
-          <w:spacing w:val="0"/>
-          <w:w w:val="100"/>
-          <w:position w:val="0"/>
-          <w:sz w:val="20"/>
-          <w:sz w:val="20"/>
-          <w:szCs w:val="24"/>
-          <w:u w:val="none"/>
-          <w:vertAlign w:val="baseline"/>
-          <w:em w:val="none"/>
-          <w:lang w:bidi="hi-IN" w:eastAsia="zh-CN" w:val="en-US"/>
-        </w:rPr>
-        <w:t>Orientation? For visualization, later for directed sound sources and sound source arrays. Explicit or tangential orientation?</w:t>
-      </w:r>
-    </w:p>
-    <w:p>
-      <w:r>
-        <w:rPr/>
-      </w:r>
-    </w:p>
-    <w:p>
-      <w:r>
-        <w:rPr/>
-        <w:t>High complexity → later</w:t>
-      </w:r>
-    </w:p>
-    <w:p>
-      <w:r>
-        <w:rPr/>
-      </w:r>
-    </w:p>
-  </w:comment>
-</w:comments>
-</file>
-
 <file path=word/numbering.xml><?xml version="1.0" encoding="utf-8"?>
 <w:numbering xmlns:w="http://schemas.openxmlformats.org/wordprocessingml/2006/main">
   <w:abstractNum w:abstractNumId="1">
@@ -1084,138 +1083,120 @@
   <w:abstractNum w:abstractNumId="3">
     <w:lvl w:ilvl="0">
       <w:start w:val="1"/>
-      <w:numFmt w:val="bullet"/>
-      <w:lvlText w:val=""/>
+      <w:numFmt w:val="none"/>
+      <w:suff w:val="nothing"/>
+      <w:lvlText w:val=""/>
+      <w:lvlJc w:val="left"/>
+      <w:pPr>
+        <w:tabs>
+          <w:tab w:pos="432" w:val="num"/>
+        </w:tabs>
+        <w:ind w:hanging="432" w:left="432"/>
+      </w:pPr>
+    </w:lvl>
+    <w:lvl w:ilvl="1">
+      <w:start w:val="1"/>
+      <w:numFmt w:val="none"/>
+      <w:suff w:val="nothing"/>
+      <w:lvlText w:val=""/>
+      <w:lvlJc w:val="left"/>
+      <w:pPr>
+        <w:tabs>
+          <w:tab w:pos="576" w:val="num"/>
+        </w:tabs>
+        <w:ind w:hanging="576" w:left="576"/>
+      </w:pPr>
+    </w:lvl>
+    <w:lvl w:ilvl="2">
+      <w:start w:val="1"/>
+      <w:numFmt w:val="none"/>
+      <w:suff w:val="nothing"/>
+      <w:lvlText w:val=""/>
       <w:lvlJc w:val="left"/>
       <w:pPr>
         <w:tabs>
           <w:tab w:pos="720" w:val="num"/>
         </w:tabs>
-        <w:ind w:hanging="360" w:left="720"/>
-      </w:pPr>
-      <w:rPr>
-        <w:rFonts w:ascii="Symbol" w:cs="Symbol" w:hAnsi="Symbol" w:hint="default"/>
-      </w:rPr>
-    </w:lvl>
-    <w:lvl w:ilvl="1">
-      <w:start w:val="1"/>
-      <w:numFmt w:val="bullet"/>
-      <w:lvlText w:val="◦"/>
-      <w:lvlJc w:val="left"/>
-      <w:pPr>
-        <w:tabs>
-          <w:tab w:pos="1080" w:val="num"/>
-        </w:tabs>
-        <w:ind w:hanging="360" w:left="1080"/>
-      </w:pPr>
-      <w:rPr>
-        <w:rFonts w:ascii="OpenSymbol" w:cs="OpenSymbol" w:hAnsi="OpenSymbol" w:hint="default"/>
-      </w:rPr>
-    </w:lvl>
-    <w:lvl w:ilvl="2">
-      <w:start w:val="1"/>
-      <w:numFmt w:val="bullet"/>
-      <w:lvlText w:val="▪"/>
+        <w:ind w:hanging="720" w:left="720"/>
+      </w:pPr>
+    </w:lvl>
+    <w:lvl w:ilvl="3">
+      <w:start w:val="1"/>
+      <w:numFmt w:val="none"/>
+      <w:suff w:val="nothing"/>
+      <w:lvlText w:val=""/>
+      <w:lvlJc w:val="left"/>
+      <w:pPr>
+        <w:tabs>
+          <w:tab w:pos="864" w:val="num"/>
+        </w:tabs>
+        <w:ind w:hanging="864" w:left="864"/>
+      </w:pPr>
+    </w:lvl>
+    <w:lvl w:ilvl="4">
+      <w:start w:val="1"/>
+      <w:numFmt w:val="none"/>
+      <w:suff w:val="nothing"/>
+      <w:lvlText w:val=""/>
+      <w:lvlJc w:val="left"/>
+      <w:pPr>
+        <w:tabs>
+          <w:tab w:pos="1008" w:val="num"/>
+        </w:tabs>
+        <w:ind w:hanging="1008" w:left="1008"/>
+      </w:pPr>
+    </w:lvl>
+    <w:lvl w:ilvl="5">
+      <w:start w:val="1"/>
+      <w:numFmt w:val="none"/>
+      <w:suff w:val="nothing"/>
+      <w:lvlText w:val=""/>
+      <w:lvlJc w:val="left"/>
+      <w:pPr>
+        <w:tabs>
+          <w:tab w:pos="1152" w:val="num"/>
+        </w:tabs>
+        <w:ind w:hanging="1152" w:left="1152"/>
+      </w:pPr>
+    </w:lvl>
+    <w:lvl w:ilvl="6">
+      <w:start w:val="1"/>
+      <w:numFmt w:val="none"/>
+      <w:suff w:val="nothing"/>
+      <w:lvlText w:val=""/>
+      <w:lvlJc w:val="left"/>
+      <w:pPr>
+        <w:tabs>
+          <w:tab w:pos="1296" w:val="num"/>
+        </w:tabs>
+        <w:ind w:hanging="1296" w:left="1296"/>
+      </w:pPr>
+    </w:lvl>
+    <w:lvl w:ilvl="7">
+      <w:start w:val="1"/>
+      <w:numFmt w:val="none"/>
+      <w:suff w:val="nothing"/>
+      <w:lvlText w:val=""/>
       <w:lvlJc w:val="left"/>
       <w:pPr>
         <w:tabs>
           <w:tab w:pos="1440" w:val="num"/>
         </w:tabs>
-        <w:ind w:hanging="360" w:left="1440"/>
-      </w:pPr>
-      <w:rPr>
-        <w:rFonts w:ascii="OpenSymbol" w:cs="OpenSymbol" w:hAnsi="OpenSymbol" w:hint="default"/>
-      </w:rPr>
-    </w:lvl>
-    <w:lvl w:ilvl="3">
-      <w:start w:val="1"/>
-      <w:numFmt w:val="bullet"/>
-      <w:lvlText w:val=""/>
-      <w:lvlJc w:val="left"/>
-      <w:pPr>
-        <w:tabs>
-          <w:tab w:pos="1800" w:val="num"/>
-        </w:tabs>
-        <w:ind w:hanging="360" w:left="1800"/>
-      </w:pPr>
-      <w:rPr>
-        <w:rFonts w:ascii="Symbol" w:cs="Symbol" w:hAnsi="Symbol" w:hint="default"/>
-      </w:rPr>
-    </w:lvl>
-    <w:lvl w:ilvl="4">
-      <w:start w:val="1"/>
-      <w:numFmt w:val="bullet"/>
-      <w:lvlText w:val="◦"/>
-      <w:lvlJc w:val="left"/>
-      <w:pPr>
-        <w:tabs>
-          <w:tab w:pos="2160" w:val="num"/>
-        </w:tabs>
-        <w:ind w:hanging="360" w:left="2160"/>
-      </w:pPr>
-      <w:rPr>
-        <w:rFonts w:ascii="OpenSymbol" w:cs="OpenSymbol" w:hAnsi="OpenSymbol" w:hint="default"/>
-      </w:rPr>
-    </w:lvl>
-    <w:lvl w:ilvl="5">
-      <w:start w:val="1"/>
-      <w:numFmt w:val="bullet"/>
-      <w:lvlText w:val="▪"/>
-      <w:lvlJc w:val="left"/>
-      <w:pPr>
-        <w:tabs>
-          <w:tab w:pos="2520" w:val="num"/>
-        </w:tabs>
-        <w:ind w:hanging="360" w:left="2520"/>
-      </w:pPr>
-      <w:rPr>
-        <w:rFonts w:ascii="OpenSymbol" w:cs="OpenSymbol" w:hAnsi="OpenSymbol" w:hint="default"/>
-      </w:rPr>
-    </w:lvl>
-    <w:lvl w:ilvl="6">
-      <w:start w:val="1"/>
-      <w:numFmt w:val="bullet"/>
-      <w:lvlText w:val=""/>
-      <w:lvlJc w:val="left"/>
-      <w:pPr>
-        <w:tabs>
-          <w:tab w:pos="2880" w:val="num"/>
-        </w:tabs>
-        <w:ind w:hanging="360" w:left="2880"/>
-      </w:pPr>
-      <w:rPr>
-        <w:rFonts w:ascii="Symbol" w:cs="Symbol" w:hAnsi="Symbol" w:hint="default"/>
-      </w:rPr>
-    </w:lvl>
-    <w:lvl w:ilvl="7">
-      <w:start w:val="1"/>
-      <w:numFmt w:val="bullet"/>
-      <w:lvlText w:val="◦"/>
-      <w:lvlJc w:val="left"/>
-      <w:pPr>
-        <w:tabs>
-          <w:tab w:pos="3240" w:val="num"/>
-        </w:tabs>
-        <w:ind w:hanging="360" w:left="3240"/>
-      </w:pPr>
-      <w:rPr>
-        <w:rFonts w:ascii="OpenSymbol" w:cs="OpenSymbol" w:hAnsi="OpenSymbol" w:hint="default"/>
-      </w:rPr>
+        <w:ind w:hanging="1440" w:left="1440"/>
+      </w:pPr>
     </w:lvl>
     <w:lvl w:ilvl="8">
       <w:start w:val="1"/>
-      <w:numFmt w:val="bullet"/>
-      <w:lvlText w:val="▪"/>
-      <w:lvlJc w:val="left"/>
-      <w:pPr>
-        <w:tabs>
-          <w:tab w:pos="3600" w:val="num"/>
-        </w:tabs>
-        <w:ind w:hanging="360" w:left="3600"/>
-      </w:pPr>
-      <w:rPr>
-        <w:rFonts w:ascii="OpenSymbol" w:cs="OpenSymbol" w:hAnsi="OpenSymbol" w:hint="default"/>
-      </w:rPr>
+      <w:numFmt w:val="none"/>
+      <w:suff w:val="nothing"/>
+      <w:lvlText w:val=""/>
+      <w:lvlJc w:val="left"/>
+      <w:pPr>
+        <w:tabs>
+          <w:tab w:pos="1584" w:val="num"/>
+        </w:tabs>
+        <w:ind w:hanging="1584" w:left="1584"/>
+      </w:pPr>
     </w:lvl>
   </w:abstractNum>
   <w:abstractNum w:abstractNumId="4">
@@ -1904,6 +1885,143 @@
     </w:lvl>
   </w:abstractNum>
   <w:abstractNum w:abstractNumId="9">
+    <w:lvl w:ilvl="0">
+      <w:start w:val="1"/>
+      <w:numFmt w:val="bullet"/>
+      <w:lvlText w:val=""/>
+      <w:lvlJc w:val="left"/>
+      <w:pPr>
+        <w:tabs>
+          <w:tab w:pos="720" w:val="num"/>
+        </w:tabs>
+        <w:ind w:hanging="360" w:left="720"/>
+      </w:pPr>
+      <w:rPr>
+        <w:rFonts w:ascii="Symbol" w:cs="Symbol" w:hAnsi="Symbol" w:hint="default"/>
+      </w:rPr>
+    </w:lvl>
+    <w:lvl w:ilvl="1">
+      <w:start w:val="1"/>
+      <w:numFmt w:val="bullet"/>
+      <w:lvlText w:val="◦"/>
+      <w:lvlJc w:val="left"/>
+      <w:pPr>
+        <w:tabs>
+          <w:tab w:pos="1080" w:val="num"/>
+        </w:tabs>
+        <w:ind w:hanging="360" w:left="1080"/>
+      </w:pPr>
+      <w:rPr>
+        <w:rFonts w:ascii="OpenSymbol" w:cs="OpenSymbol" w:hAnsi="OpenSymbol" w:hint="default"/>
+      </w:rPr>
+    </w:lvl>
+    <w:lvl w:ilvl="2">
+      <w:start w:val="1"/>
+      <w:numFmt w:val="bullet"/>
+      <w:lvlText w:val="▪"/>
+      <w:lvlJc w:val="left"/>
+      <w:pPr>
+        <w:tabs>
+          <w:tab w:pos="1440" w:val="num"/>
+        </w:tabs>
+        <w:ind w:hanging="360" w:left="1440"/>
+      </w:pPr>
+      <w:rPr>
+        <w:rFonts w:ascii="OpenSymbol" w:cs="OpenSymbol" w:hAnsi="OpenSymbol" w:hint="default"/>
+      </w:rPr>
+    </w:lvl>
+    <w:lvl w:ilvl="3">
+      <w:start w:val="1"/>
+      <w:numFmt w:val="bullet"/>
+      <w:lvlText w:val=""/>
+      <w:lvlJc w:val="left"/>
+      <w:pPr>
+        <w:tabs>
+          <w:tab w:pos="1800" w:val="num"/>
+        </w:tabs>
+        <w:ind w:hanging="360" w:left="1800"/>
+      </w:pPr>
+      <w:rPr>
+        <w:rFonts w:ascii="Symbol" w:cs="Symbol" w:hAnsi="Symbol" w:hint="default"/>
+      </w:rPr>
+    </w:lvl>
+    <w:lvl w:ilvl="4">
+      <w:start w:val="1"/>
+      <w:numFmt w:val="bullet"/>
+      <w:lvlText w:val="◦"/>
+      <w:lvlJc w:val="left"/>
+      <w:pPr>
+        <w:tabs>
+          <w:tab w:pos="2160" w:val="num"/>
+        </w:tabs>
+        <w:ind w:hanging="360" w:left="2160"/>
+      </w:pPr>
+      <w:rPr>
+        <w:rFonts w:ascii="OpenSymbol" w:cs="OpenSymbol" w:hAnsi="OpenSymbol" w:hint="default"/>
+      </w:rPr>
+    </w:lvl>
+    <w:lvl w:ilvl="5">
+      <w:start w:val="1"/>
+      <w:numFmt w:val="bullet"/>
+      <w:lvlText w:val="▪"/>
+      <w:lvlJc w:val="left"/>
+      <w:pPr>
+        <w:tabs>
+          <w:tab w:pos="2520" w:val="num"/>
+        </w:tabs>
+        <w:ind w:hanging="360" w:left="2520"/>
+      </w:pPr>
+      <w:rPr>
+        <w:rFonts w:ascii="OpenSymbol" w:cs="OpenSymbol" w:hAnsi="OpenSymbol" w:hint="default"/>
+      </w:rPr>
+    </w:lvl>
+    <w:lvl w:ilvl="6">
+      <w:start w:val="1"/>
+      <w:numFmt w:val="bullet"/>
+      <w:lvlText w:val=""/>
+      <w:lvlJc w:val="left"/>
+      <w:pPr>
+        <w:tabs>
+          <w:tab w:pos="2880" w:val="num"/>
+        </w:tabs>
+        <w:ind w:hanging="360" w:left="2880"/>
+      </w:pPr>
+      <w:rPr>
+        <w:rFonts w:ascii="Symbol" w:cs="Symbol" w:hAnsi="Symbol" w:hint="default"/>
+      </w:rPr>
+    </w:lvl>
+    <w:lvl w:ilvl="7">
+      <w:start w:val="1"/>
+      <w:numFmt w:val="bullet"/>
+      <w:lvlText w:val="◦"/>
+      <w:lvlJc w:val="left"/>
+      <w:pPr>
+        <w:tabs>
+          <w:tab w:pos="3240" w:val="num"/>
+        </w:tabs>
+        <w:ind w:hanging="360" w:left="3240"/>
+      </w:pPr>
+      <w:rPr>
+        <w:rFonts w:ascii="OpenSymbol" w:cs="OpenSymbol" w:hAnsi="OpenSymbol" w:hint="default"/>
+      </w:rPr>
+    </w:lvl>
+    <w:lvl w:ilvl="8">
+      <w:start w:val="1"/>
+      <w:numFmt w:val="bullet"/>
+      <w:lvlText w:val="▪"/>
+      <w:lvlJc w:val="left"/>
+      <w:pPr>
+        <w:tabs>
+          <w:tab w:pos="3600" w:val="num"/>
+        </w:tabs>
+        <w:ind w:hanging="360" w:left="3600"/>
+      </w:pPr>
+      <w:rPr>
+        <w:rFonts w:ascii="OpenSymbol" w:cs="OpenSymbol" w:hAnsi="OpenSymbol" w:hint="default"/>
+      </w:rPr>
+    </w:lvl>
+  </w:abstractNum>
+  <w:abstractNum w:abstractNumId="10">
     <w:lvl w:ilvl="0">
       <w:start w:val="1"/>
       <w:numFmt w:val="bullet"/>
@@ -2067,6 +2185,9 @@
   <w:num w:numId="9">
     <w:abstractNumId w:val="9"/>
   </w:num>
+  <w:num w:numId="10">
+    <w:abstractNumId w:val="10"/>
+  </w:num>
 </w:numbering>
 </file>
 
@@ -2081,7 +2202,7 @@
         <w:tab w:leader="none" w:pos="709" w:val="left"/>
       </w:tabs>
       <w:suppressAutoHyphens w:val="true"/>
-      <w:overflowPunct w:val="false"/>
+      <w:overflowPunct w:val="true"/>
     </w:pPr>
     <w:rPr>
       <w:rFonts w:ascii="Times New Roman" w:cs="Lohit Hindi" w:eastAsia="WenQuanYi Micro Hei" w:hAnsi="Times New Roman"/>
@@ -2093,9 +2214,15 @@
   </w:style>
   <w:style w:styleId="style1" w:type="paragraph">
     <w:name w:val="Heading 1"/>
-    <w:basedOn w:val="style23"/>
-    <w:next w:val="style24"/>
-    <w:pPr/>
+    <w:basedOn w:val="style25"/>
+    <w:next w:val="style26"/>
+    <w:pPr>
+      <w:numPr>
+        <w:ilvl w:val="0"/>
+        <w:numId w:val="1"/>
+      </w:numPr>
+      <w:outlineLvl w:val="0"/>
+    </w:pPr>
     <w:rPr>
       <w:b/>
       <w:bCs/>
@@ -2105,8 +2232,8 @@
   </w:style>
   <w:style w:styleId="style2" w:type="paragraph">
     <w:name w:val="Heading 2"/>
-    <w:basedOn w:val="style23"/>
-    <w:next w:val="style24"/>
+    <w:basedOn w:val="style25"/>
+    <w:next w:val="style26"/>
     <w:pPr>
       <w:numPr>
         <w:ilvl w:val="1"/>
@@ -2119,6 +2246,24 @@
       <w:bCs/>
       <w:i/>
       <w:iCs/>
+      <w:sz w:val="28"/>
+      <w:szCs w:val="28"/>
+    </w:rPr>
+  </w:style>
+  <w:style w:styleId="style3" w:type="paragraph">
+    <w:name w:val="Heading 3"/>
+    <w:basedOn w:val="style25"/>
+    <w:next w:val="style26"/>
+    <w:pPr>
+      <w:numPr>
+        <w:ilvl w:val="2"/>
+        <w:numId w:val="1"/>
+      </w:numPr>
+      <w:outlineLvl w:val="2"/>
+    </w:pPr>
+    <w:rPr>
+      <w:b/>
+      <w:bCs/>
       <w:sz w:val="28"/>
       <w:szCs w:val="28"/>
     </w:rPr>
@@ -2179,10 +2324,24 @@
       <w:rFonts w:cs="OpenSymbol"/>
     </w:rPr>
   </w:style>
-  <w:style w:styleId="style23" w:type="paragraph">
+  <w:style w:styleId="style23" w:type="character">
+    <w:name w:val="ListLabel 7"/>
+    <w:next w:val="style23"/>
+    <w:rPr>
+      <w:rFonts w:cs="Symbol"/>
+    </w:rPr>
+  </w:style>
+  <w:style w:styleId="style24" w:type="character">
+    <w:name w:val="ListLabel 8"/>
+    <w:next w:val="style24"/>
+    <w:rPr>
+      <w:rFonts w:cs="OpenSymbol"/>
+    </w:rPr>
+  </w:style>
+  <w:style w:styleId="style25" w:type="paragraph">
     <w:name w:val="Heading"/>
     <w:basedOn w:val="style0"/>
-    <w:next w:val="style24"/>
+    <w:next w:val="style26"/>
     <w:pPr>
       <w:keepNext/>
       <w:spacing w:after="120" w:before="240"/>
@@ -2193,28 +2352,28 @@
       <w:szCs w:val="28"/>
     </w:rPr>
   </w:style>
-  <w:style w:styleId="style24" w:type="paragraph">
+  <w:style w:styleId="style26" w:type="paragraph">
     <w:name w:val="Text body"/>
     <w:basedOn w:val="style0"/>
-    <w:next w:val="style24"/>
+    <w:next w:val="style26"/>
     <w:pPr>
       <w:spacing w:after="120" w:before="0"/>
     </w:pPr>
     <w:rPr/>
   </w:style>
-  <w:style w:styleId="style25" w:type="paragraph">
+  <w:style w:styleId="style27" w:type="paragraph">
     <w:name w:val="List"/>
-    <w:basedOn w:val="style24"/>
-    <w:next w:val="style25"/>
+    <w:basedOn w:val="style26"/>
+    <w:next w:val="style27"/>
     <w:pPr/>
     <w:rPr>
       <w:rFonts w:cs="Lohit Hindi"/>
     </w:rPr>
   </w:style>
-  <w:style w:styleId="style26" w:type="paragraph">
+  <w:style w:styleId="style28" w:type="paragraph">
     <w:name w:val="Caption"/>
     <w:basedOn w:val="style0"/>
-    <w:next w:val="style26"/>
+    <w:next w:val="style28"/>
     <w:pPr>
       <w:suppressLineNumbers/>
       <w:spacing w:after="120" w:before="120"/>
@@ -2227,10 +2386,10 @@
       <w:szCs w:val="24"/>
     </w:rPr>
   </w:style>
-  <w:style w:styleId="style27" w:type="paragraph">
+  <w:style w:styleId="style29" w:type="paragraph">
     <w:name w:val="Index"/>
     <w:basedOn w:val="style0"/>
-    <w:next w:val="style27"/>
+    <w:next w:val="style29"/>
     <w:pPr>
       <w:suppressLineNumbers/>
     </w:pPr>

</xml_diff>

<commit_message>
first concept of orientation
</commit_message>
<xml_diff>
--- a/doc/fileformat_spec.docx
+++ b/doc/fileformat_spec.docx
@@ -7,7 +7,7 @@
         <w:pStyle w:val="style1"/>
         <w:numPr>
           <w:ilvl w:val="0"/>
-          <w:numId w:val="3"/>
+          <w:numId w:val="4"/>
         </w:numPr>
         <w:spacing w:after="120" w:before="240"/>
       </w:pPr>
@@ -41,7 +41,7 @@
         <w:rPr/>
         <w:drawing>
           <wp:inline distB="0" distL="0" distR="0" distT="0">
-            <wp:extent cx="3383915" cy="5138420"/>
+            <wp:extent cx="4189095" cy="4162425"/>
             <wp:effectExtent b="0" l="0" r="0" t="0"/>
             <wp:docPr descr="A description..." id="1" name="Picture"/>
             <wp:cNvGraphicFramePr>
@@ -66,7 +66,7 @@
                   <pic:spPr bwMode="auto">
                     <a:xfrm>
                       <a:off x="0" y="0"/>
-                      <a:ext cx="3383915" cy="5138420"/>
+                      <a:ext cx="4189095" cy="4162425"/>
                     </a:xfrm>
                     <a:prstGeom prst="rect">
                       <a:avLst/>
@@ -115,48 +115,48 @@
     <w:p>
       <w:pPr>
         <w:pStyle w:val="style2"/>
+        <w:numPr>
+          <w:ilvl w:val="1"/>
+          <w:numId w:val="3"/>
+        </w:numPr>
         <w:pageBreakBefore/>
-        <w:numPr>
-          <w:ilvl w:val="1"/>
+      </w:pPr>
+      <w:r>
+        <w:rPr/>
+        <w:t>List of elements:</w:t>
+      </w:r>
+    </w:p>
+    <w:p>
+      <w:pPr>
+        <w:pStyle w:val="style0"/>
+      </w:pPr>
+      <w:r>
+        <w:rPr/>
+      </w:r>
+    </w:p>
+    <w:p>
+      <w:pPr>
+        <w:pStyle w:val="style0"/>
+      </w:pPr>
+      <w:r>
+        <w:rPr/>
+        <w:t>Given attribute values are default values.</w:t>
+      </w:r>
+    </w:p>
+    <w:p>
+      <w:pPr>
+        <w:pStyle w:val="style0"/>
+      </w:pPr>
+      <w:r>
+        <w:rPr/>
+      </w:r>
+    </w:p>
+    <w:p>
+      <w:pPr>
+        <w:pStyle w:val="style3"/>
+        <w:numPr>
+          <w:ilvl w:val="2"/>
           <w:numId w:val="2"/>
-        </w:numPr>
-      </w:pPr>
-      <w:r>
-        <w:rPr/>
-        <w:t>List of elements:</w:t>
-      </w:r>
-    </w:p>
-    <w:p>
-      <w:pPr>
-        <w:pStyle w:val="style0"/>
-      </w:pPr>
-      <w:r>
-        <w:rPr/>
-      </w:r>
-    </w:p>
-    <w:p>
-      <w:pPr>
-        <w:pStyle w:val="style0"/>
-      </w:pPr>
-      <w:r>
-        <w:rPr/>
-        <w:t>Given attribute values are default values.</w:t>
-      </w:r>
-    </w:p>
-    <w:p>
-      <w:pPr>
-        <w:pStyle w:val="style0"/>
-      </w:pPr>
-      <w:r>
-        <w:rPr/>
-      </w:r>
-    </w:p>
-    <w:p>
-      <w:pPr>
-        <w:pStyle w:val="style3"/>
-        <w:numPr>
-          <w:ilvl w:val="2"/>
-          <w:numId w:val="1"/>
         </w:numPr>
       </w:pPr>
       <w:r>
@@ -206,77 +206,12 @@
         <w:pStyle w:val="style0"/>
         <w:numPr>
           <w:ilvl w:val="0"/>
-          <w:numId w:val="4"/>
+          <w:numId w:val="5"/>
         </w:numPr>
       </w:pPr>
       <w:r>
         <w:rPr/>
         <w:t>name: provide a scene name</w:t>
-      </w:r>
-    </w:p>
-    <w:p>
-      <w:pPr>
-        <w:pStyle w:val="style0"/>
-        <w:numPr>
-          <w:ilvl w:val="0"/>
-          <w:numId w:val="4"/>
-        </w:numPr>
-      </w:pPr>
-      <w:r>
-        <w:rPr/>
-        <w:t>lat: latitude of scene center</w:t>
-      </w:r>
-    </w:p>
-    <w:p>
-      <w:pPr>
-        <w:pStyle w:val="style0"/>
-        <w:numPr>
-          <w:ilvl w:val="0"/>
-          <w:numId w:val="4"/>
-        </w:numPr>
-      </w:pPr>
-      <w:r>
-        <w:rPr/>
-        <w:t>lon: longitude of scene center</w:t>
-      </w:r>
-    </w:p>
-    <w:p>
-      <w:pPr>
-        <w:pStyle w:val="style0"/>
-        <w:numPr>
-          <w:ilvl w:val="0"/>
-          <w:numId w:val="4"/>
-        </w:numPr>
-      </w:pPr>
-      <w:r>
-        <w:rPr/>
-        <w:t>elev: elevation above sea level in meter</w:t>
-      </w:r>
-    </w:p>
-    <w:p>
-      <w:pPr>
-        <w:pStyle w:val="style0"/>
-      </w:pPr>
-      <w:r>
-        <w:rPr/>
-        <w:t>The optional geographical information can be used in a scene creator for importing GPS data.</w:t>
-      </w:r>
-    </w:p>
-    <w:p>
-      <w:pPr>
-        <w:pStyle w:val="style0"/>
-      </w:pPr>
-      <w:r>
-        <w:rPr/>
-      </w:r>
-    </w:p>
-    <w:p>
-      <w:pPr>
-        <w:pStyle w:val="style0"/>
-      </w:pPr>
-      <w:r>
-        <w:rPr/>
-        <w:t>Allowed sub-nodes:</w:t>
       </w:r>
     </w:p>
     <w:p>
@@ -289,7 +224,7 @@
       </w:pPr>
       <w:r>
         <w:rPr/>
-        <w:t>src_object</w:t>
+        <w:t>lat: latitude of scene center</w:t>
       </w:r>
     </w:p>
     <w:p>
@@ -302,7 +237,7 @@
       </w:pPr>
       <w:r>
         <w:rPr/>
-        <w:t>bg_amb</w:t>
+        <w:t>lon: longitude of scene center</w:t>
       </w:r>
     </w:p>
     <w:p>
@@ -315,6 +250,71 @@
       </w:pPr>
       <w:r>
         <w:rPr/>
+        <w:t>elev: elevation above sea level in meter</w:t>
+      </w:r>
+    </w:p>
+    <w:p>
+      <w:pPr>
+        <w:pStyle w:val="style0"/>
+      </w:pPr>
+      <w:r>
+        <w:rPr/>
+        <w:t>The optional geographical information can be used in a scene creator for importing GPS data.</w:t>
+      </w:r>
+    </w:p>
+    <w:p>
+      <w:pPr>
+        <w:pStyle w:val="style0"/>
+      </w:pPr>
+      <w:r>
+        <w:rPr/>
+      </w:r>
+    </w:p>
+    <w:p>
+      <w:pPr>
+        <w:pStyle w:val="style0"/>
+      </w:pPr>
+      <w:r>
+        <w:rPr/>
+        <w:t>Allowed sub-nodes:</w:t>
+      </w:r>
+    </w:p>
+    <w:p>
+      <w:pPr>
+        <w:pStyle w:val="style0"/>
+        <w:numPr>
+          <w:ilvl w:val="0"/>
+          <w:numId w:val="6"/>
+        </w:numPr>
+      </w:pPr>
+      <w:r>
+        <w:rPr/>
+        <w:t>src_object</w:t>
+      </w:r>
+    </w:p>
+    <w:p>
+      <w:pPr>
+        <w:pStyle w:val="style0"/>
+        <w:numPr>
+          <w:ilvl w:val="0"/>
+          <w:numId w:val="6"/>
+        </w:numPr>
+      </w:pPr>
+      <w:r>
+        <w:rPr/>
+        <w:t>bg_amb</w:t>
+      </w:r>
+    </w:p>
+    <w:p>
+      <w:pPr>
+        <w:pStyle w:val="style0"/>
+        <w:numPr>
+          <w:ilvl w:val="0"/>
+          <w:numId w:val="6"/>
+        </w:numPr>
+      </w:pPr>
+      <w:r>
+        <w:rPr/>
         <w:t>listener</w:t>
       </w:r>
     </w:p>
@@ -331,7 +331,7 @@
         <w:pStyle w:val="style3"/>
         <w:numPr>
           <w:ilvl w:val="2"/>
-          <w:numId w:val="1"/>
+          <w:numId w:val="2"/>
         </w:numPr>
       </w:pPr>
       <w:r>
@@ -381,42 +381,12 @@
         <w:pStyle w:val="style0"/>
         <w:numPr>
           <w:ilvl w:val="0"/>
-          <w:numId w:val="6"/>
+          <w:numId w:val="7"/>
         </w:numPr>
       </w:pPr>
       <w:r>
         <w:rPr/>
         <w:t>name: name of point source</w:t>
-      </w:r>
-    </w:p>
-    <w:p>
-      <w:pPr>
-        <w:pStyle w:val="style0"/>
-        <w:numPr>
-          <w:ilvl w:val="0"/>
-          <w:numId w:val="6"/>
-        </w:numPr>
-      </w:pPr>
-      <w:r>
-        <w:rPr/>
-        <w:t>start: start time in seconds of audio/position data</w:t>
-      </w:r>
-    </w:p>
-    <w:p>
-      <w:pPr>
-        <w:pStyle w:val="style0"/>
-      </w:pPr>
-      <w:r>
-        <w:rPr/>
-      </w:r>
-    </w:p>
-    <w:p>
-      <w:pPr>
-        <w:pStyle w:val="style0"/>
-      </w:pPr>
-      <w:r>
-        <w:rPr/>
-        <w:t>Allowed sub-nodes:</w:t>
       </w:r>
     </w:p>
     <w:p>
@@ -429,6 +399,36 @@
       </w:pPr>
       <w:r>
         <w:rPr/>
+        <w:t>start: start time in seconds of audio/position data</w:t>
+      </w:r>
+    </w:p>
+    <w:p>
+      <w:pPr>
+        <w:pStyle w:val="style0"/>
+      </w:pPr>
+      <w:r>
+        <w:rPr/>
+      </w:r>
+    </w:p>
+    <w:p>
+      <w:pPr>
+        <w:pStyle w:val="style0"/>
+      </w:pPr>
+      <w:r>
+        <w:rPr/>
+        <w:t>Allowed sub-nodes:</w:t>
+      </w:r>
+    </w:p>
+    <w:p>
+      <w:pPr>
+        <w:pStyle w:val="style0"/>
+        <w:numPr>
+          <w:ilvl w:val="0"/>
+          <w:numId w:val="8"/>
+        </w:numPr>
+      </w:pPr>
+      <w:r>
+        <w:rPr/>
         <w:t>sound</w:t>
       </w:r>
     </w:p>
@@ -437,7 +437,7 @@
         <w:pStyle w:val="style0"/>
         <w:numPr>
           <w:ilvl w:val="0"/>
-          <w:numId w:val="7"/>
+          <w:numId w:val="8"/>
         </w:numPr>
       </w:pPr>
       <w:r>
@@ -458,7 +458,7 @@
         <w:pStyle w:val="style3"/>
         <w:numPr>
           <w:ilvl w:val="2"/>
-          <w:numId w:val="1"/>
+          <w:numId w:val="2"/>
         </w:numPr>
       </w:pPr>
       <w:r>
@@ -508,7 +508,7 @@
         <w:pStyle w:val="style0"/>
         <w:numPr>
           <w:ilvl w:val="0"/>
-          <w:numId w:val="8"/>
+          <w:numId w:val="9"/>
         </w:numPr>
       </w:pPr>
       <w:r>
@@ -521,7 +521,7 @@
         <w:pStyle w:val="style0"/>
         <w:numPr>
           <w:ilvl w:val="0"/>
-          <w:numId w:val="8"/>
+          <w:numId w:val="9"/>
         </w:numPr>
       </w:pPr>
       <w:r>
@@ -534,7 +534,7 @@
         <w:pStyle w:val="style0"/>
         <w:numPr>
           <w:ilvl w:val="0"/>
-          <w:numId w:val="8"/>
+          <w:numId w:val="9"/>
         </w:numPr>
       </w:pPr>
       <w:r>
@@ -547,7 +547,7 @@
         <w:pStyle w:val="style0"/>
         <w:numPr>
           <w:ilvl w:val="0"/>
-          <w:numId w:val="8"/>
+          <w:numId w:val="9"/>
         </w:numPr>
       </w:pPr>
       <w:r>
@@ -575,7 +575,7 @@
         <w:pStyle w:val="style3"/>
         <w:numPr>
           <w:ilvl w:val="2"/>
-          <w:numId w:val="1"/>
+          <w:numId w:val="2"/>
         </w:numPr>
       </w:pPr>
       <w:r>
@@ -625,7 +625,7 @@
         <w:pStyle w:val="style0"/>
         <w:numPr>
           <w:ilvl w:val="0"/>
-          <w:numId w:val="9"/>
+          <w:numId w:val="10"/>
         </w:numPr>
       </w:pPr>
       <w:r>
@@ -663,7 +663,7 @@
         <w:pStyle w:val="style3"/>
         <w:numPr>
           <w:ilvl w:val="2"/>
-          <w:numId w:val="1"/>
+          <w:numId w:val="2"/>
         </w:numPr>
       </w:pPr>
       <w:r>
@@ -713,7 +713,7 @@
         <w:pStyle w:val="style0"/>
         <w:numPr>
           <w:ilvl w:val="0"/>
-          <w:numId w:val="10"/>
+          <w:numId w:val="11"/>
         </w:numPr>
       </w:pPr>
       <w:r>
@@ -726,7 +726,7 @@
         <w:pStyle w:val="style0"/>
         <w:numPr>
           <w:ilvl w:val="0"/>
-          <w:numId w:val="10"/>
+          <w:numId w:val="11"/>
         </w:numPr>
       </w:pPr>
       <w:r>
@@ -739,7 +739,7 @@
         <w:pStyle w:val="style0"/>
         <w:numPr>
           <w:ilvl w:val="0"/>
-          <w:numId w:val="10"/>
+          <w:numId w:val="11"/>
         </w:numPr>
       </w:pPr>
       <w:r>
@@ -752,7 +752,7 @@
         <w:pStyle w:val="style0"/>
         <w:numPr>
           <w:ilvl w:val="0"/>
-          <w:numId w:val="10"/>
+          <w:numId w:val="11"/>
         </w:numPr>
       </w:pPr>
       <w:r>
@@ -782,9 +782,10 @@
         <w:pStyle w:val="style3"/>
         <w:numPr>
           <w:ilvl w:val="2"/>
-          <w:numId w:val="1"/>
-        </w:numPr>
-      </w:pPr>
+          <w:numId w:val="2"/>
+        </w:numPr>
+      </w:pPr>
+      <w:bookmarkStart w:id="1" w:name="__DdeLink__92_408801573"/>
       <w:r>
         <w:rPr/>
         <w:t>listener</w:t>
@@ -805,36 +806,115 @@
       <w:pPr>
         <w:pStyle w:val="style0"/>
       </w:pPr>
-      <w:r>
-        <w:rPr/>
-        <w:t>Listener position. Default position is the scene origin. The orientation is tangential to the listener track, or parallel to the x-axis if only a single position sample is provided (i.e., src_objects with x &gt; 0, y=0, z=0 are exactly in front of the listener).</w:t>
-      </w:r>
-    </w:p>
-    <w:p>
-      <w:pPr>
-        <w:pStyle w:val="style0"/>
-      </w:pPr>
-      <w:r>
-        <w:rPr/>
-      </w:r>
-    </w:p>
-    <w:p>
-      <w:pPr>
-        <w:pStyle w:val="style0"/>
-      </w:pPr>
-      <w:r>
-        <w:rPr/>
-        <w:t>Sub-nodes is a position (see above).</w:t>
+      <w:bookmarkStart w:id="2" w:name="__DdeLink__92_408801573"/>
+      <w:r>
+        <w:rPr/>
+        <w:t xml:space="preserve">Listener position. Default position is the scene origin. The orientation is tangential to the listener track, </w:t>
+      </w:r>
+      <w:bookmarkEnd w:id="2"/>
+      <w:r>
+        <w:rPr/>
+        <w:t>or parallel to the x-axis if only a single position sample is provided (i.e., src_objects with x &gt; 0, y=0, z=0 are exactly in front of the listener).</w:t>
+      </w:r>
+    </w:p>
+    <w:p>
+      <w:pPr>
+        <w:pStyle w:val="style0"/>
+      </w:pPr>
+      <w:r>
+        <w:rPr/>
+      </w:r>
+    </w:p>
+    <w:p>
+      <w:pPr>
+        <w:pStyle w:val="style0"/>
+      </w:pPr>
+      <w:r>
+        <w:rPr/>
+        <w:t xml:space="preserve">Sub-nodes is a position (see above) </w:t>
+      </w:r>
+      <w:r>
+        <w:rPr/>
+        <w:t>and orientation</w:t>
+      </w:r>
+      <w:r>
+        <w:rPr/>
+        <w:t>.</w:t>
+      </w:r>
+    </w:p>
+    <w:p>
+      <w:pPr>
+        <w:pStyle w:val="style0"/>
+      </w:pPr>
+      <w:r>
+        <w:rPr/>
+      </w:r>
+    </w:p>
+    <w:p>
+      <w:pPr>
+        <w:pStyle w:val="style3"/>
+        <w:numPr>
+          <w:ilvl w:val="2"/>
+          <w:numId w:val="2"/>
+        </w:numPr>
+      </w:pPr>
+      <w:r>
+        <w:rPr/>
+        <w:t>orientation</w:t>
+      </w:r>
+    </w:p>
+    <w:p>
+      <w:pPr>
+        <w:pStyle w:val="style0"/>
+      </w:pPr>
+      <w:r>
+        <w:rPr>
+          <w:rStyle w:val="style15"/>
+        </w:rPr>
+        <w:t>&lt;</w:t>
+      </w:r>
+      <w:r>
+        <w:rPr>
+          <w:rStyle w:val="style15"/>
+        </w:rPr>
+        <w:t>orientation</w:t>
+      </w:r>
+      <w:r>
+        <w:rPr>
+          <w:rStyle w:val="style15"/>
+        </w:rPr>
+        <w:t>&gt;...&lt;/</w:t>
+      </w:r>
+      <w:r>
+        <w:rPr>
+          <w:rStyle w:val="style15"/>
+        </w:rPr>
+        <w:t>orientation</w:t>
+      </w:r>
+      <w:r>
+        <w:rPr>
+          <w:rStyle w:val="style15"/>
+        </w:rPr>
+        <w:t>&gt;</w:t>
+      </w:r>
+    </w:p>
+    <w:p>
+      <w:pPr>
+        <w:pStyle w:val="style0"/>
+      </w:pPr>
+      <w:r>
+        <w:rPr/>
+        <w:t>Orientation of parent object. Orientation is given in ZYX-Euler coordinates. The orientation content is a space separated list, with one line per orientation sample. Each line must contain four numeric values (time, orientation around Z, Y, X axis). Orientation is given in degrees, time in seconds. The Z coordinate corresponds to the heading, the Y coordinate to the elevation. Default orientation is parallel to the x-axis.</w:t>
       </w:r>
     </w:p>
     <w:sectPr>
+      <w:formProt w:val="off"/>
+      <w:pgSz w:h="15840" w:w="12240"/>
+      <w:docGrid w:charSpace="0" w:linePitch="240" w:type="default"/>
+      <w:textDirection w:val="lrTb"/>
+      <w:pgNumType w:fmt="decimal"/>
       <w:type w:val="nextPage"/>
-      <w:pgSz w:h="15840" w:w="12240"/>
-      <w:pgMar w:bottom="1134" w:footer="0" w:gutter="0" w:header="0" w:left="1134" w:right="1134" w:top="1134"/>
-      <w:pgNumType w:fmt="decimal"/>
-      <w:formProt w:val="false"/>
-      <w:textDirection w:val="lrTb"/>
-      <w:docGrid w:charSpace="0" w:linePitch="240" w:type="default"/>
+      <w:pgMar w:bottom="1134" w:left="1134" w:right="1134" w:top="1134"/>
     </w:sectPr>
   </w:body>
 </w:document>
@@ -846,117 +926,90 @@
     <w:lvl w:ilvl="0">
       <w:start w:val="1"/>
       <w:numFmt w:val="none"/>
-      <w:suff w:val="nothing"/>
-      <w:lvlText w:val=""/>
-      <w:lvlJc w:val="left"/>
-      <w:pPr>
-        <w:tabs>
-          <w:tab w:pos="432" w:val="num"/>
-        </w:tabs>
+      <w:lvlJc w:val="left"/>
+      <w:suff w:val="nothing"/>
+      <w:lvlText w:val=""/>
+      <w:pPr>
         <w:ind w:hanging="432" w:left="432"/>
       </w:pPr>
     </w:lvl>
     <w:lvl w:ilvl="1">
       <w:start w:val="1"/>
       <w:numFmt w:val="none"/>
-      <w:suff w:val="nothing"/>
-      <w:lvlText w:val=""/>
-      <w:lvlJc w:val="left"/>
-      <w:pPr>
-        <w:tabs>
-          <w:tab w:pos="576" w:val="num"/>
-        </w:tabs>
+      <w:lvlJc w:val="left"/>
+      <w:suff w:val="nothing"/>
+      <w:lvlText w:val=""/>
+      <w:pPr>
         <w:ind w:hanging="576" w:left="576"/>
       </w:pPr>
     </w:lvl>
     <w:lvl w:ilvl="2">
       <w:start w:val="1"/>
       <w:numFmt w:val="none"/>
-      <w:suff w:val="nothing"/>
-      <w:lvlText w:val=""/>
-      <w:lvlJc w:val="left"/>
-      <w:pPr>
-        <w:tabs>
-          <w:tab w:pos="720" w:val="num"/>
-        </w:tabs>
+      <w:lvlJc w:val="left"/>
+      <w:suff w:val="nothing"/>
+      <w:lvlText w:val=""/>
+      <w:pPr>
         <w:ind w:hanging="720" w:left="720"/>
       </w:pPr>
     </w:lvl>
     <w:lvl w:ilvl="3">
       <w:start w:val="1"/>
       <w:numFmt w:val="none"/>
-      <w:suff w:val="nothing"/>
-      <w:lvlText w:val=""/>
-      <w:lvlJc w:val="left"/>
-      <w:pPr>
-        <w:tabs>
-          <w:tab w:pos="864" w:val="num"/>
-        </w:tabs>
+      <w:lvlJc w:val="left"/>
+      <w:suff w:val="nothing"/>
+      <w:lvlText w:val=""/>
+      <w:pPr>
         <w:ind w:hanging="864" w:left="864"/>
       </w:pPr>
     </w:lvl>
     <w:lvl w:ilvl="4">
       <w:start w:val="1"/>
       <w:numFmt w:val="none"/>
-      <w:suff w:val="nothing"/>
-      <w:lvlText w:val=""/>
-      <w:lvlJc w:val="left"/>
-      <w:pPr>
-        <w:tabs>
-          <w:tab w:pos="1008" w:val="num"/>
-        </w:tabs>
+      <w:lvlJc w:val="left"/>
+      <w:suff w:val="nothing"/>
+      <w:lvlText w:val=""/>
+      <w:pPr>
         <w:ind w:hanging="1008" w:left="1008"/>
       </w:pPr>
     </w:lvl>
     <w:lvl w:ilvl="5">
       <w:start w:val="1"/>
       <w:numFmt w:val="none"/>
-      <w:suff w:val="nothing"/>
-      <w:lvlText w:val=""/>
-      <w:lvlJc w:val="left"/>
-      <w:pPr>
-        <w:tabs>
-          <w:tab w:pos="1152" w:val="num"/>
-        </w:tabs>
+      <w:lvlJc w:val="left"/>
+      <w:suff w:val="nothing"/>
+      <w:lvlText w:val=""/>
+      <w:pPr>
         <w:ind w:hanging="1152" w:left="1152"/>
       </w:pPr>
     </w:lvl>
     <w:lvl w:ilvl="6">
       <w:start w:val="1"/>
       <w:numFmt w:val="none"/>
-      <w:suff w:val="nothing"/>
-      <w:lvlText w:val=""/>
-      <w:lvlJc w:val="left"/>
-      <w:pPr>
-        <w:tabs>
-          <w:tab w:pos="1296" w:val="num"/>
-        </w:tabs>
+      <w:lvlJc w:val="left"/>
+      <w:suff w:val="nothing"/>
+      <w:lvlText w:val=""/>
+      <w:pPr>
         <w:ind w:hanging="1296" w:left="1296"/>
       </w:pPr>
     </w:lvl>
     <w:lvl w:ilvl="7">
       <w:start w:val="1"/>
       <w:numFmt w:val="none"/>
-      <w:suff w:val="nothing"/>
-      <w:lvlText w:val=""/>
-      <w:lvlJc w:val="left"/>
-      <w:pPr>
-        <w:tabs>
-          <w:tab w:pos="1440" w:val="num"/>
-        </w:tabs>
+      <w:lvlJc w:val="left"/>
+      <w:suff w:val="nothing"/>
+      <w:lvlText w:val=""/>
+      <w:pPr>
         <w:ind w:hanging="1440" w:left="1440"/>
       </w:pPr>
     </w:lvl>
     <w:lvl w:ilvl="8">
       <w:start w:val="1"/>
       <w:numFmt w:val="none"/>
-      <w:suff w:val="nothing"/>
-      <w:lvlText w:val=""/>
-      <w:lvlJc w:val="left"/>
-      <w:pPr>
-        <w:tabs>
-          <w:tab w:pos="1584" w:val="num"/>
-        </w:tabs>
+      <w:lvlJc w:val="left"/>
+      <w:suff w:val="nothing"/>
+      <w:lvlText w:val=""/>
+      <w:pPr>
         <w:ind w:hanging="1584" w:left="1584"/>
       </w:pPr>
     </w:lvl>
@@ -965,117 +1018,90 @@
     <w:lvl w:ilvl="0">
       <w:start w:val="1"/>
       <w:numFmt w:val="none"/>
-      <w:suff w:val="nothing"/>
-      <w:lvlText w:val=""/>
-      <w:lvlJc w:val="left"/>
-      <w:pPr>
-        <w:tabs>
-          <w:tab w:pos="432" w:val="num"/>
-        </w:tabs>
+      <w:lvlJc w:val="left"/>
+      <w:suff w:val="nothing"/>
+      <w:lvlText w:val=""/>
+      <w:pPr>
         <w:ind w:hanging="432" w:left="432"/>
       </w:pPr>
     </w:lvl>
     <w:lvl w:ilvl="1">
       <w:start w:val="1"/>
       <w:numFmt w:val="none"/>
-      <w:suff w:val="nothing"/>
-      <w:lvlText w:val=""/>
-      <w:lvlJc w:val="left"/>
-      <w:pPr>
-        <w:tabs>
-          <w:tab w:pos="576" w:val="num"/>
-        </w:tabs>
+      <w:lvlJc w:val="left"/>
+      <w:suff w:val="nothing"/>
+      <w:lvlText w:val=""/>
+      <w:pPr>
         <w:ind w:hanging="576" w:left="576"/>
       </w:pPr>
     </w:lvl>
     <w:lvl w:ilvl="2">
       <w:start w:val="1"/>
       <w:numFmt w:val="none"/>
-      <w:suff w:val="nothing"/>
-      <w:lvlText w:val=""/>
-      <w:lvlJc w:val="left"/>
-      <w:pPr>
-        <w:tabs>
-          <w:tab w:pos="720" w:val="num"/>
-        </w:tabs>
+      <w:lvlJc w:val="left"/>
+      <w:suff w:val="nothing"/>
+      <w:lvlText w:val=""/>
+      <w:pPr>
         <w:ind w:hanging="720" w:left="720"/>
       </w:pPr>
     </w:lvl>
     <w:lvl w:ilvl="3">
       <w:start w:val="1"/>
       <w:numFmt w:val="none"/>
-      <w:suff w:val="nothing"/>
-      <w:lvlText w:val=""/>
-      <w:lvlJc w:val="left"/>
-      <w:pPr>
-        <w:tabs>
-          <w:tab w:pos="864" w:val="num"/>
-        </w:tabs>
+      <w:lvlJc w:val="left"/>
+      <w:suff w:val="nothing"/>
+      <w:lvlText w:val=""/>
+      <w:pPr>
         <w:ind w:hanging="864" w:left="864"/>
       </w:pPr>
     </w:lvl>
     <w:lvl w:ilvl="4">
       <w:start w:val="1"/>
       <w:numFmt w:val="none"/>
-      <w:suff w:val="nothing"/>
-      <w:lvlText w:val=""/>
-      <w:lvlJc w:val="left"/>
-      <w:pPr>
-        <w:tabs>
-          <w:tab w:pos="1008" w:val="num"/>
-        </w:tabs>
+      <w:lvlJc w:val="left"/>
+      <w:suff w:val="nothing"/>
+      <w:lvlText w:val=""/>
+      <w:pPr>
         <w:ind w:hanging="1008" w:left="1008"/>
       </w:pPr>
     </w:lvl>
     <w:lvl w:ilvl="5">
       <w:start w:val="1"/>
       <w:numFmt w:val="none"/>
-      <w:suff w:val="nothing"/>
-      <w:lvlText w:val=""/>
-      <w:lvlJc w:val="left"/>
-      <w:pPr>
-        <w:tabs>
-          <w:tab w:pos="1152" w:val="num"/>
-        </w:tabs>
+      <w:lvlJc w:val="left"/>
+      <w:suff w:val="nothing"/>
+      <w:lvlText w:val=""/>
+      <w:pPr>
         <w:ind w:hanging="1152" w:left="1152"/>
       </w:pPr>
     </w:lvl>
     <w:lvl w:ilvl="6">
       <w:start w:val="1"/>
       <w:numFmt w:val="none"/>
-      <w:suff w:val="nothing"/>
-      <w:lvlText w:val=""/>
-      <w:lvlJc w:val="left"/>
-      <w:pPr>
-        <w:tabs>
-          <w:tab w:pos="1296" w:val="num"/>
-        </w:tabs>
+      <w:lvlJc w:val="left"/>
+      <w:suff w:val="nothing"/>
+      <w:lvlText w:val=""/>
+      <w:pPr>
         <w:ind w:hanging="1296" w:left="1296"/>
       </w:pPr>
     </w:lvl>
     <w:lvl w:ilvl="7">
       <w:start w:val="1"/>
       <w:numFmt w:val="none"/>
-      <w:suff w:val="nothing"/>
-      <w:lvlText w:val=""/>
-      <w:lvlJc w:val="left"/>
-      <w:pPr>
-        <w:tabs>
-          <w:tab w:pos="1440" w:val="num"/>
-        </w:tabs>
+      <w:lvlJc w:val="left"/>
+      <w:suff w:val="nothing"/>
+      <w:lvlText w:val=""/>
+      <w:pPr>
         <w:ind w:hanging="1440" w:left="1440"/>
       </w:pPr>
     </w:lvl>
     <w:lvl w:ilvl="8">
       <w:start w:val="1"/>
       <w:numFmt w:val="none"/>
-      <w:suff w:val="nothing"/>
-      <w:lvlText w:val=""/>
-      <w:lvlJc w:val="left"/>
-      <w:pPr>
-        <w:tabs>
-          <w:tab w:pos="1584" w:val="num"/>
-        </w:tabs>
+      <w:lvlJc w:val="left"/>
+      <w:suff w:val="nothing"/>
+      <w:lvlText w:val=""/>
+      <w:pPr>
         <w:ind w:hanging="1584" w:left="1584"/>
       </w:pPr>
     </w:lvl>
@@ -1084,117 +1110,90 @@
     <w:lvl w:ilvl="0">
       <w:start w:val="1"/>
       <w:numFmt w:val="none"/>
-      <w:suff w:val="nothing"/>
-      <w:lvlText w:val=""/>
-      <w:lvlJc w:val="left"/>
-      <w:pPr>
-        <w:tabs>
-          <w:tab w:pos="432" w:val="num"/>
-        </w:tabs>
+      <w:lvlJc w:val="left"/>
+      <w:suff w:val="nothing"/>
+      <w:lvlText w:val=""/>
+      <w:pPr>
         <w:ind w:hanging="432" w:left="432"/>
       </w:pPr>
     </w:lvl>
     <w:lvl w:ilvl="1">
       <w:start w:val="1"/>
       <w:numFmt w:val="none"/>
-      <w:suff w:val="nothing"/>
-      <w:lvlText w:val=""/>
-      <w:lvlJc w:val="left"/>
-      <w:pPr>
-        <w:tabs>
-          <w:tab w:pos="576" w:val="num"/>
-        </w:tabs>
+      <w:lvlJc w:val="left"/>
+      <w:suff w:val="nothing"/>
+      <w:lvlText w:val=""/>
+      <w:pPr>
         <w:ind w:hanging="576" w:left="576"/>
       </w:pPr>
     </w:lvl>
     <w:lvl w:ilvl="2">
       <w:start w:val="1"/>
       <w:numFmt w:val="none"/>
-      <w:suff w:val="nothing"/>
-      <w:lvlText w:val=""/>
-      <w:lvlJc w:val="left"/>
-      <w:pPr>
-        <w:tabs>
-          <w:tab w:pos="720" w:val="num"/>
-        </w:tabs>
+      <w:lvlJc w:val="left"/>
+      <w:suff w:val="nothing"/>
+      <w:lvlText w:val=""/>
+      <w:pPr>
         <w:ind w:hanging="720" w:left="720"/>
       </w:pPr>
     </w:lvl>
     <w:lvl w:ilvl="3">
       <w:start w:val="1"/>
       <w:numFmt w:val="none"/>
-      <w:suff w:val="nothing"/>
-      <w:lvlText w:val=""/>
-      <w:lvlJc w:val="left"/>
-      <w:pPr>
-        <w:tabs>
-          <w:tab w:pos="864" w:val="num"/>
-        </w:tabs>
+      <w:lvlJc w:val="left"/>
+      <w:suff w:val="nothing"/>
+      <w:lvlText w:val=""/>
+      <w:pPr>
         <w:ind w:hanging="864" w:left="864"/>
       </w:pPr>
     </w:lvl>
     <w:lvl w:ilvl="4">
       <w:start w:val="1"/>
       <w:numFmt w:val="none"/>
-      <w:suff w:val="nothing"/>
-      <w:lvlText w:val=""/>
-      <w:lvlJc w:val="left"/>
-      <w:pPr>
-        <w:tabs>
-          <w:tab w:pos="1008" w:val="num"/>
-        </w:tabs>
+      <w:lvlJc w:val="left"/>
+      <w:suff w:val="nothing"/>
+      <w:lvlText w:val=""/>
+      <w:pPr>
         <w:ind w:hanging="1008" w:left="1008"/>
       </w:pPr>
     </w:lvl>
     <w:lvl w:ilvl="5">
       <w:start w:val="1"/>
       <w:numFmt w:val="none"/>
-      <w:suff w:val="nothing"/>
-      <w:lvlText w:val=""/>
-      <w:lvlJc w:val="left"/>
-      <w:pPr>
-        <w:tabs>
-          <w:tab w:pos="1152" w:val="num"/>
-        </w:tabs>
+      <w:lvlJc w:val="left"/>
+      <w:suff w:val="nothing"/>
+      <w:lvlText w:val=""/>
+      <w:pPr>
         <w:ind w:hanging="1152" w:left="1152"/>
       </w:pPr>
     </w:lvl>
     <w:lvl w:ilvl="6">
       <w:start w:val="1"/>
       <w:numFmt w:val="none"/>
-      <w:suff w:val="nothing"/>
-      <w:lvlText w:val=""/>
-      <w:lvlJc w:val="left"/>
-      <w:pPr>
-        <w:tabs>
-          <w:tab w:pos="1296" w:val="num"/>
-        </w:tabs>
+      <w:lvlJc w:val="left"/>
+      <w:suff w:val="nothing"/>
+      <w:lvlText w:val=""/>
+      <w:pPr>
         <w:ind w:hanging="1296" w:left="1296"/>
       </w:pPr>
     </w:lvl>
     <w:lvl w:ilvl="7">
       <w:start w:val="1"/>
       <w:numFmt w:val="none"/>
-      <w:suff w:val="nothing"/>
-      <w:lvlText w:val=""/>
-      <w:lvlJc w:val="left"/>
-      <w:pPr>
-        <w:tabs>
-          <w:tab w:pos="1440" w:val="num"/>
-        </w:tabs>
+      <w:lvlJc w:val="left"/>
+      <w:suff w:val="nothing"/>
+      <w:lvlText w:val=""/>
+      <w:pPr>
         <w:ind w:hanging="1440" w:left="1440"/>
       </w:pPr>
     </w:lvl>
     <w:lvl w:ilvl="8">
       <w:start w:val="1"/>
       <w:numFmt w:val="none"/>
-      <w:suff w:val="nothing"/>
-      <w:lvlText w:val=""/>
-      <w:lvlJc w:val="left"/>
-      <w:pPr>
-        <w:tabs>
-          <w:tab w:pos="1584" w:val="num"/>
-        </w:tabs>
+      <w:lvlJc w:val="left"/>
+      <w:suff w:val="nothing"/>
+      <w:lvlText w:val=""/>
+      <w:pPr>
         <w:ind w:hanging="1584" w:left="1584"/>
       </w:pPr>
     </w:lvl>
@@ -1202,150 +1201,102 @@
   <w:abstractNum w:abstractNumId="4">
     <w:lvl w:ilvl="0">
       <w:start w:val="1"/>
-      <w:numFmt w:val="bullet"/>
-      <w:lvlText w:val=""/>
-      <w:lvlJc w:val="left"/>
-      <w:pPr>
-        <w:tabs>
-          <w:tab w:pos="720" w:val="num"/>
-        </w:tabs>
-        <w:ind w:hanging="360" w:left="720"/>
-      </w:pPr>
-      <w:rPr>
-        <w:rFonts w:ascii="Symbol" w:cs="Symbol" w:hAnsi="Symbol" w:hint="default"/>
-      </w:rPr>
+      <w:numFmt w:val="none"/>
+      <w:lvlJc w:val="left"/>
+      <w:suff w:val="nothing"/>
+      <w:lvlText w:val=""/>
+      <w:pPr>
+        <w:ind w:hanging="432" w:left="432"/>
+      </w:pPr>
     </w:lvl>
     <w:lvl w:ilvl="1">
       <w:start w:val="1"/>
-      <w:numFmt w:val="bullet"/>
-      <w:lvlText w:val="◦"/>
-      <w:lvlJc w:val="left"/>
-      <w:pPr>
-        <w:tabs>
-          <w:tab w:pos="1080" w:val="num"/>
-        </w:tabs>
-        <w:ind w:hanging="360" w:left="1080"/>
-      </w:pPr>
-      <w:rPr>
-        <w:rFonts w:ascii="OpenSymbol" w:cs="OpenSymbol" w:hAnsi="OpenSymbol" w:hint="default"/>
-      </w:rPr>
+      <w:numFmt w:val="none"/>
+      <w:lvlJc w:val="left"/>
+      <w:suff w:val="nothing"/>
+      <w:lvlText w:val=""/>
+      <w:pPr>
+        <w:ind w:hanging="576" w:left="576"/>
+      </w:pPr>
     </w:lvl>
     <w:lvl w:ilvl="2">
       <w:start w:val="1"/>
-      <w:numFmt w:val="bullet"/>
-      <w:lvlText w:val="▪"/>
-      <w:lvlJc w:val="left"/>
-      <w:pPr>
-        <w:tabs>
-          <w:tab w:pos="1440" w:val="num"/>
-        </w:tabs>
-        <w:ind w:hanging="360" w:left="1440"/>
-      </w:pPr>
-      <w:rPr>
-        <w:rFonts w:ascii="OpenSymbol" w:cs="OpenSymbol" w:hAnsi="OpenSymbol" w:hint="default"/>
-      </w:rPr>
+      <w:numFmt w:val="none"/>
+      <w:lvlJc w:val="left"/>
+      <w:suff w:val="nothing"/>
+      <w:lvlText w:val=""/>
+      <w:pPr>
+        <w:ind w:hanging="720" w:left="720"/>
+      </w:pPr>
     </w:lvl>
     <w:lvl w:ilvl="3">
       <w:start w:val="1"/>
-      <w:numFmt w:val="bullet"/>
-      <w:lvlText w:val=""/>
-      <w:lvlJc w:val="left"/>
-      <w:pPr>
-        <w:tabs>
-          <w:tab w:pos="1800" w:val="num"/>
-        </w:tabs>
-        <w:ind w:hanging="360" w:left="1800"/>
-      </w:pPr>
-      <w:rPr>
-        <w:rFonts w:ascii="Symbol" w:cs="Symbol" w:hAnsi="Symbol" w:hint="default"/>
-      </w:rPr>
+      <w:numFmt w:val="none"/>
+      <w:lvlJc w:val="left"/>
+      <w:suff w:val="nothing"/>
+      <w:lvlText w:val=""/>
+      <w:pPr>
+        <w:ind w:hanging="864" w:left="864"/>
+      </w:pPr>
     </w:lvl>
     <w:lvl w:ilvl="4">
       <w:start w:val="1"/>
-      <w:numFmt w:val="bullet"/>
-      <w:lvlText w:val="◦"/>
-      <w:lvlJc w:val="left"/>
-      <w:pPr>
-        <w:tabs>
-          <w:tab w:pos="2160" w:val="num"/>
-        </w:tabs>
-        <w:ind w:hanging="360" w:left="2160"/>
-      </w:pPr>
-      <w:rPr>
-        <w:rFonts w:ascii="OpenSymbol" w:cs="OpenSymbol" w:hAnsi="OpenSymbol" w:hint="default"/>
-      </w:rPr>
+      <w:numFmt w:val="none"/>
+      <w:lvlJc w:val="left"/>
+      <w:suff w:val="nothing"/>
+      <w:lvlText w:val=""/>
+      <w:pPr>
+        <w:ind w:hanging="1008" w:left="1008"/>
+      </w:pPr>
     </w:lvl>
     <w:lvl w:ilvl="5">
       <w:start w:val="1"/>
-      <w:numFmt w:val="bullet"/>
-      <w:lvlText w:val="▪"/>
-      <w:lvlJc w:val="left"/>
-      <w:pPr>
-        <w:tabs>
-          <w:tab w:pos="2520" w:val="num"/>
-        </w:tabs>
-        <w:ind w:hanging="360" w:left="2520"/>
-      </w:pPr>
-      <w:rPr>
-        <w:rFonts w:ascii="OpenSymbol" w:cs="OpenSymbol" w:hAnsi="OpenSymbol" w:hint="default"/>
-      </w:rPr>
+      <w:numFmt w:val="none"/>
+      <w:lvlJc w:val="left"/>
+      <w:suff w:val="nothing"/>
+      <w:lvlText w:val=""/>
+      <w:pPr>
+        <w:ind w:hanging="1152" w:left="1152"/>
+      </w:pPr>
     </w:lvl>
     <w:lvl w:ilvl="6">
       <w:start w:val="1"/>
-      <w:numFmt w:val="bullet"/>
-      <w:lvlText w:val=""/>
-      <w:lvlJc w:val="left"/>
-      <w:pPr>
-        <w:tabs>
-          <w:tab w:pos="2880" w:val="num"/>
-        </w:tabs>
-        <w:ind w:hanging="360" w:left="2880"/>
-      </w:pPr>
-      <w:rPr>
-        <w:rFonts w:ascii="Symbol" w:cs="Symbol" w:hAnsi="Symbol" w:hint="default"/>
-      </w:rPr>
+      <w:numFmt w:val="none"/>
+      <w:lvlJc w:val="left"/>
+      <w:suff w:val="nothing"/>
+      <w:lvlText w:val=""/>
+      <w:pPr>
+        <w:ind w:hanging="1296" w:left="1296"/>
+      </w:pPr>
     </w:lvl>
     <w:lvl w:ilvl="7">
       <w:start w:val="1"/>
-      <w:numFmt w:val="bullet"/>
-      <w:lvlText w:val="◦"/>
-      <w:lvlJc w:val="left"/>
-      <w:pPr>
-        <w:tabs>
-          <w:tab w:pos="3240" w:val="num"/>
-        </w:tabs>
-        <w:ind w:hanging="360" w:left="3240"/>
-      </w:pPr>
-      <w:rPr>
-        <w:rFonts w:ascii="OpenSymbol" w:cs="OpenSymbol" w:hAnsi="OpenSymbol" w:hint="default"/>
-      </w:rPr>
+      <w:numFmt w:val="none"/>
+      <w:lvlJc w:val="left"/>
+      <w:suff w:val="nothing"/>
+      <w:lvlText w:val=""/>
+      <w:pPr>
+        <w:ind w:hanging="1440" w:left="1440"/>
+      </w:pPr>
     </w:lvl>
     <w:lvl w:ilvl="8">
       <w:start w:val="1"/>
-      <w:numFmt w:val="bullet"/>
-      <w:lvlText w:val="▪"/>
-      <w:lvlJc w:val="left"/>
-      <w:pPr>
-        <w:tabs>
-          <w:tab w:pos="3600" w:val="num"/>
-        </w:tabs>
-        <w:ind w:hanging="360" w:left="3600"/>
-      </w:pPr>
-      <w:rPr>
-        <w:rFonts w:ascii="OpenSymbol" w:cs="OpenSymbol" w:hAnsi="OpenSymbol" w:hint="default"/>
-      </w:rPr>
+      <w:numFmt w:val="none"/>
+      <w:lvlJc w:val="left"/>
+      <w:suff w:val="nothing"/>
+      <w:lvlText w:val=""/>
+      <w:pPr>
+        <w:ind w:hanging="1584" w:left="1584"/>
+      </w:pPr>
     </w:lvl>
   </w:abstractNum>
   <w:abstractNum w:abstractNumId="5">
     <w:lvl w:ilvl="0">
       <w:start w:val="1"/>
       <w:numFmt w:val="bullet"/>
+      <w:lvlJc w:val="left"/>
       <w:lvlText w:val=""/>
-      <w:lvlJc w:val="left"/>
-      <w:pPr>
-        <w:tabs>
-          <w:tab w:pos="720" w:val="num"/>
-        </w:tabs>
+      <w:pPr>
         <w:ind w:hanging="360" w:left="720"/>
       </w:pPr>
       <w:rPr>
@@ -1355,12 +1306,9 @@
     <w:lvl w:ilvl="1">
       <w:start w:val="1"/>
       <w:numFmt w:val="bullet"/>
+      <w:lvlJc w:val="left"/>
       <w:lvlText w:val="◦"/>
-      <w:lvlJc w:val="left"/>
-      <w:pPr>
-        <w:tabs>
-          <w:tab w:pos="1080" w:val="num"/>
-        </w:tabs>
+      <w:pPr>
         <w:ind w:hanging="360" w:left="1080"/>
       </w:pPr>
       <w:rPr>
@@ -1370,12 +1318,9 @@
     <w:lvl w:ilvl="2">
       <w:start w:val="1"/>
       <w:numFmt w:val="bullet"/>
+      <w:lvlJc w:val="left"/>
       <w:lvlText w:val="▪"/>
-      <w:lvlJc w:val="left"/>
-      <w:pPr>
-        <w:tabs>
-          <w:tab w:pos="1440" w:val="num"/>
-        </w:tabs>
+      <w:pPr>
         <w:ind w:hanging="360" w:left="1440"/>
       </w:pPr>
       <w:rPr>
@@ -1385,12 +1330,9 @@
     <w:lvl w:ilvl="3">
       <w:start w:val="1"/>
       <w:numFmt w:val="bullet"/>
+      <w:lvlJc w:val="left"/>
       <w:lvlText w:val=""/>
-      <w:lvlJc w:val="left"/>
-      <w:pPr>
-        <w:tabs>
-          <w:tab w:pos="1800" w:val="num"/>
-        </w:tabs>
+      <w:pPr>
         <w:ind w:hanging="360" w:left="1800"/>
       </w:pPr>
       <w:rPr>
@@ -1400,12 +1342,9 @@
     <w:lvl w:ilvl="4">
       <w:start w:val="1"/>
       <w:numFmt w:val="bullet"/>
+      <w:lvlJc w:val="left"/>
       <w:lvlText w:val="◦"/>
-      <w:lvlJc w:val="left"/>
-      <w:pPr>
-        <w:tabs>
-          <w:tab w:pos="2160" w:val="num"/>
-        </w:tabs>
+      <w:pPr>
         <w:ind w:hanging="360" w:left="2160"/>
       </w:pPr>
       <w:rPr>
@@ -1415,12 +1354,9 @@
     <w:lvl w:ilvl="5">
       <w:start w:val="1"/>
       <w:numFmt w:val="bullet"/>
+      <w:lvlJc w:val="left"/>
       <w:lvlText w:val="▪"/>
-      <w:lvlJc w:val="left"/>
-      <w:pPr>
-        <w:tabs>
-          <w:tab w:pos="2520" w:val="num"/>
-        </w:tabs>
+      <w:pPr>
         <w:ind w:hanging="360" w:left="2520"/>
       </w:pPr>
       <w:rPr>
@@ -1430,12 +1366,9 @@
     <w:lvl w:ilvl="6">
       <w:start w:val="1"/>
       <w:numFmt w:val="bullet"/>
+      <w:lvlJc w:val="left"/>
       <w:lvlText w:val=""/>
-      <w:lvlJc w:val="left"/>
-      <w:pPr>
-        <w:tabs>
-          <w:tab w:pos="2880" w:val="num"/>
-        </w:tabs>
+      <w:pPr>
         <w:ind w:hanging="360" w:left="2880"/>
       </w:pPr>
       <w:rPr>
@@ -1445,12 +1378,9 @@
     <w:lvl w:ilvl="7">
       <w:start w:val="1"/>
       <w:numFmt w:val="bullet"/>
+      <w:lvlJc w:val="left"/>
       <w:lvlText w:val="◦"/>
-      <w:lvlJc w:val="left"/>
-      <w:pPr>
-        <w:tabs>
-          <w:tab w:pos="3240" w:val="num"/>
-        </w:tabs>
+      <w:pPr>
         <w:ind w:hanging="360" w:left="3240"/>
       </w:pPr>
       <w:rPr>
@@ -1460,12 +1390,9 @@
     <w:lvl w:ilvl="8">
       <w:start w:val="1"/>
       <w:numFmt w:val="bullet"/>
+      <w:lvlJc w:val="left"/>
       <w:lvlText w:val="▪"/>
-      <w:lvlJc w:val="left"/>
-      <w:pPr>
-        <w:tabs>
-          <w:tab w:pos="3600" w:val="num"/>
-        </w:tabs>
+      <w:pPr>
         <w:ind w:hanging="360" w:left="3600"/>
       </w:pPr>
       <w:rPr>
@@ -1477,12 +1404,9 @@
     <w:lvl w:ilvl="0">
       <w:start w:val="1"/>
       <w:numFmt w:val="bullet"/>
+      <w:lvlJc w:val="left"/>
       <w:lvlText w:val=""/>
-      <w:lvlJc w:val="left"/>
-      <w:pPr>
-        <w:tabs>
-          <w:tab w:pos="720" w:val="num"/>
-        </w:tabs>
+      <w:pPr>
         <w:ind w:hanging="360" w:left="720"/>
       </w:pPr>
       <w:rPr>
@@ -1492,12 +1416,9 @@
     <w:lvl w:ilvl="1">
       <w:start w:val="1"/>
       <w:numFmt w:val="bullet"/>
+      <w:lvlJc w:val="left"/>
       <w:lvlText w:val="◦"/>
-      <w:lvlJc w:val="left"/>
-      <w:pPr>
-        <w:tabs>
-          <w:tab w:pos="1080" w:val="num"/>
-        </w:tabs>
+      <w:pPr>
         <w:ind w:hanging="360" w:left="1080"/>
       </w:pPr>
       <w:rPr>
@@ -1507,12 +1428,9 @@
     <w:lvl w:ilvl="2">
       <w:start w:val="1"/>
       <w:numFmt w:val="bullet"/>
+      <w:lvlJc w:val="left"/>
       <w:lvlText w:val="▪"/>
-      <w:lvlJc w:val="left"/>
-      <w:pPr>
-        <w:tabs>
-          <w:tab w:pos="1440" w:val="num"/>
-        </w:tabs>
+      <w:pPr>
         <w:ind w:hanging="360" w:left="1440"/>
       </w:pPr>
       <w:rPr>
@@ -1522,12 +1440,9 @@
     <w:lvl w:ilvl="3">
       <w:start w:val="1"/>
       <w:numFmt w:val="bullet"/>
+      <w:lvlJc w:val="left"/>
       <w:lvlText w:val=""/>
-      <w:lvlJc w:val="left"/>
-      <w:pPr>
-        <w:tabs>
-          <w:tab w:pos="1800" w:val="num"/>
-        </w:tabs>
+      <w:pPr>
         <w:ind w:hanging="360" w:left="1800"/>
       </w:pPr>
       <w:rPr>
@@ -1537,12 +1452,9 @@
     <w:lvl w:ilvl="4">
       <w:start w:val="1"/>
       <w:numFmt w:val="bullet"/>
+      <w:lvlJc w:val="left"/>
       <w:lvlText w:val="◦"/>
-      <w:lvlJc w:val="left"/>
-      <w:pPr>
-        <w:tabs>
-          <w:tab w:pos="2160" w:val="num"/>
-        </w:tabs>
+      <w:pPr>
         <w:ind w:hanging="360" w:left="2160"/>
       </w:pPr>
       <w:rPr>
@@ -1552,12 +1464,9 @@
     <w:lvl w:ilvl="5">
       <w:start w:val="1"/>
       <w:numFmt w:val="bullet"/>
+      <w:lvlJc w:val="left"/>
       <w:lvlText w:val="▪"/>
-      <w:lvlJc w:val="left"/>
-      <w:pPr>
-        <w:tabs>
-          <w:tab w:pos="2520" w:val="num"/>
-        </w:tabs>
+      <w:pPr>
         <w:ind w:hanging="360" w:left="2520"/>
       </w:pPr>
       <w:rPr>
@@ -1567,12 +1476,9 @@
     <w:lvl w:ilvl="6">
       <w:start w:val="1"/>
       <w:numFmt w:val="bullet"/>
+      <w:lvlJc w:val="left"/>
       <w:lvlText w:val=""/>
-      <w:lvlJc w:val="left"/>
-      <w:pPr>
-        <w:tabs>
-          <w:tab w:pos="2880" w:val="num"/>
-        </w:tabs>
+      <w:pPr>
         <w:ind w:hanging="360" w:left="2880"/>
       </w:pPr>
       <w:rPr>
@@ -1582,12 +1488,9 @@
     <w:lvl w:ilvl="7">
       <w:start w:val="1"/>
       <w:numFmt w:val="bullet"/>
+      <w:lvlJc w:val="left"/>
       <w:lvlText w:val="◦"/>
-      <w:lvlJc w:val="left"/>
-      <w:pPr>
-        <w:tabs>
-          <w:tab w:pos="3240" w:val="num"/>
-        </w:tabs>
+      <w:pPr>
         <w:ind w:hanging="360" w:left="3240"/>
       </w:pPr>
       <w:rPr>
@@ -1597,12 +1500,9 @@
     <w:lvl w:ilvl="8">
       <w:start w:val="1"/>
       <w:numFmt w:val="bullet"/>
+      <w:lvlJc w:val="left"/>
       <w:lvlText w:val="▪"/>
-      <w:lvlJc w:val="left"/>
-      <w:pPr>
-        <w:tabs>
-          <w:tab w:pos="3600" w:val="num"/>
-        </w:tabs>
+      <w:pPr>
         <w:ind w:hanging="360" w:left="3600"/>
       </w:pPr>
       <w:rPr>
@@ -1614,12 +1514,9 @@
     <w:lvl w:ilvl="0">
       <w:start w:val="1"/>
       <w:numFmt w:val="bullet"/>
+      <w:lvlJc w:val="left"/>
       <w:lvlText w:val=""/>
-      <w:lvlJc w:val="left"/>
-      <w:pPr>
-        <w:tabs>
-          <w:tab w:pos="720" w:val="num"/>
-        </w:tabs>
+      <w:pPr>
         <w:ind w:hanging="360" w:left="720"/>
       </w:pPr>
       <w:rPr>
@@ -1629,12 +1526,9 @@
     <w:lvl w:ilvl="1">
       <w:start w:val="1"/>
       <w:numFmt w:val="bullet"/>
+      <w:lvlJc w:val="left"/>
       <w:lvlText w:val="◦"/>
-      <w:lvlJc w:val="left"/>
-      <w:pPr>
-        <w:tabs>
-          <w:tab w:pos="1080" w:val="num"/>
-        </w:tabs>
+      <w:pPr>
         <w:ind w:hanging="360" w:left="1080"/>
       </w:pPr>
       <w:rPr>
@@ -1644,12 +1538,9 @@
     <w:lvl w:ilvl="2">
       <w:start w:val="1"/>
       <w:numFmt w:val="bullet"/>
+      <w:lvlJc w:val="left"/>
       <w:lvlText w:val="▪"/>
-      <w:lvlJc w:val="left"/>
-      <w:pPr>
-        <w:tabs>
-          <w:tab w:pos="1440" w:val="num"/>
-        </w:tabs>
+      <w:pPr>
         <w:ind w:hanging="360" w:left="1440"/>
       </w:pPr>
       <w:rPr>
@@ -1659,12 +1550,9 @@
     <w:lvl w:ilvl="3">
       <w:start w:val="1"/>
       <w:numFmt w:val="bullet"/>
+      <w:lvlJc w:val="left"/>
       <w:lvlText w:val=""/>
-      <w:lvlJc w:val="left"/>
-      <w:pPr>
-        <w:tabs>
-          <w:tab w:pos="1800" w:val="num"/>
-        </w:tabs>
+      <w:pPr>
         <w:ind w:hanging="360" w:left="1800"/>
       </w:pPr>
       <w:rPr>
@@ -1674,12 +1562,9 @@
     <w:lvl w:ilvl="4">
       <w:start w:val="1"/>
       <w:numFmt w:val="bullet"/>
+      <w:lvlJc w:val="left"/>
       <w:lvlText w:val="◦"/>
-      <w:lvlJc w:val="left"/>
-      <w:pPr>
-        <w:tabs>
-          <w:tab w:pos="2160" w:val="num"/>
-        </w:tabs>
+      <w:pPr>
         <w:ind w:hanging="360" w:left="2160"/>
       </w:pPr>
       <w:rPr>
@@ -1689,12 +1574,9 @@
     <w:lvl w:ilvl="5">
       <w:start w:val="1"/>
       <w:numFmt w:val="bullet"/>
+      <w:lvlJc w:val="left"/>
       <w:lvlText w:val="▪"/>
-      <w:lvlJc w:val="left"/>
-      <w:pPr>
-        <w:tabs>
-          <w:tab w:pos="2520" w:val="num"/>
-        </w:tabs>
+      <w:pPr>
         <w:ind w:hanging="360" w:left="2520"/>
       </w:pPr>
       <w:rPr>
@@ -1704,12 +1586,9 @@
     <w:lvl w:ilvl="6">
       <w:start w:val="1"/>
       <w:numFmt w:val="bullet"/>
+      <w:lvlJc w:val="left"/>
       <w:lvlText w:val=""/>
-      <w:lvlJc w:val="left"/>
-      <w:pPr>
-        <w:tabs>
-          <w:tab w:pos="2880" w:val="num"/>
-        </w:tabs>
+      <w:pPr>
         <w:ind w:hanging="360" w:left="2880"/>
       </w:pPr>
       <w:rPr>
@@ -1719,12 +1598,9 @@
     <w:lvl w:ilvl="7">
       <w:start w:val="1"/>
       <w:numFmt w:val="bullet"/>
+      <w:lvlJc w:val="left"/>
       <w:lvlText w:val="◦"/>
-      <w:lvlJc w:val="left"/>
-      <w:pPr>
-        <w:tabs>
-          <w:tab w:pos="3240" w:val="num"/>
-        </w:tabs>
+      <w:pPr>
         <w:ind w:hanging="360" w:left="3240"/>
       </w:pPr>
       <w:rPr>
@@ -1734,12 +1610,9 @@
     <w:lvl w:ilvl="8">
       <w:start w:val="1"/>
       <w:numFmt w:val="bullet"/>
+      <w:lvlJc w:val="left"/>
       <w:lvlText w:val="▪"/>
-      <w:lvlJc w:val="left"/>
-      <w:pPr>
-        <w:tabs>
-          <w:tab w:pos="3600" w:val="num"/>
-        </w:tabs>
+      <w:pPr>
         <w:ind w:hanging="360" w:left="3600"/>
       </w:pPr>
       <w:rPr>
@@ -1751,12 +1624,9 @@
     <w:lvl w:ilvl="0">
       <w:start w:val="1"/>
       <w:numFmt w:val="bullet"/>
+      <w:lvlJc w:val="left"/>
       <w:lvlText w:val=""/>
-      <w:lvlJc w:val="left"/>
-      <w:pPr>
-        <w:tabs>
-          <w:tab w:pos="720" w:val="num"/>
-        </w:tabs>
+      <w:pPr>
         <w:ind w:hanging="360" w:left="720"/>
       </w:pPr>
       <w:rPr>
@@ -1766,12 +1636,9 @@
     <w:lvl w:ilvl="1">
       <w:start w:val="1"/>
       <w:numFmt w:val="bullet"/>
+      <w:lvlJc w:val="left"/>
       <w:lvlText w:val="◦"/>
-      <w:lvlJc w:val="left"/>
-      <w:pPr>
-        <w:tabs>
-          <w:tab w:pos="1080" w:val="num"/>
-        </w:tabs>
+      <w:pPr>
         <w:ind w:hanging="360" w:left="1080"/>
       </w:pPr>
       <w:rPr>
@@ -1781,12 +1648,9 @@
     <w:lvl w:ilvl="2">
       <w:start w:val="1"/>
       <w:numFmt w:val="bullet"/>
+      <w:lvlJc w:val="left"/>
       <w:lvlText w:val="▪"/>
-      <w:lvlJc w:val="left"/>
-      <w:pPr>
-        <w:tabs>
-          <w:tab w:pos="1440" w:val="num"/>
-        </w:tabs>
+      <w:pPr>
         <w:ind w:hanging="360" w:left="1440"/>
       </w:pPr>
       <w:rPr>
@@ -1796,12 +1660,9 @@
     <w:lvl w:ilvl="3">
       <w:start w:val="1"/>
       <w:numFmt w:val="bullet"/>
+      <w:lvlJc w:val="left"/>
       <w:lvlText w:val=""/>
-      <w:lvlJc w:val="left"/>
-      <w:pPr>
-        <w:tabs>
-          <w:tab w:pos="1800" w:val="num"/>
-        </w:tabs>
+      <w:pPr>
         <w:ind w:hanging="360" w:left="1800"/>
       </w:pPr>
       <w:rPr>
@@ -1811,12 +1672,9 @@
     <w:lvl w:ilvl="4">
       <w:start w:val="1"/>
       <w:numFmt w:val="bullet"/>
+      <w:lvlJc w:val="left"/>
       <w:lvlText w:val="◦"/>
-      <w:lvlJc w:val="left"/>
-      <w:pPr>
-        <w:tabs>
-          <w:tab w:pos="2160" w:val="num"/>
-        </w:tabs>
+      <w:pPr>
         <w:ind w:hanging="360" w:left="2160"/>
       </w:pPr>
       <w:rPr>
@@ -1826,12 +1684,9 @@
     <w:lvl w:ilvl="5">
       <w:start w:val="1"/>
       <w:numFmt w:val="bullet"/>
+      <w:lvlJc w:val="left"/>
       <w:lvlText w:val="▪"/>
-      <w:lvlJc w:val="left"/>
-      <w:pPr>
-        <w:tabs>
-          <w:tab w:pos="2520" w:val="num"/>
-        </w:tabs>
+      <w:pPr>
         <w:ind w:hanging="360" w:left="2520"/>
       </w:pPr>
       <w:rPr>
@@ -1841,12 +1696,9 @@
     <w:lvl w:ilvl="6">
       <w:start w:val="1"/>
       <w:numFmt w:val="bullet"/>
+      <w:lvlJc w:val="left"/>
       <w:lvlText w:val=""/>
-      <w:lvlJc w:val="left"/>
-      <w:pPr>
-        <w:tabs>
-          <w:tab w:pos="2880" w:val="num"/>
-        </w:tabs>
+      <w:pPr>
         <w:ind w:hanging="360" w:left="2880"/>
       </w:pPr>
       <w:rPr>
@@ -1856,12 +1708,9 @@
     <w:lvl w:ilvl="7">
       <w:start w:val="1"/>
       <w:numFmt w:val="bullet"/>
+      <w:lvlJc w:val="left"/>
       <w:lvlText w:val="◦"/>
-      <w:lvlJc w:val="left"/>
-      <w:pPr>
-        <w:tabs>
-          <w:tab w:pos="3240" w:val="num"/>
-        </w:tabs>
+      <w:pPr>
         <w:ind w:hanging="360" w:left="3240"/>
       </w:pPr>
       <w:rPr>
@@ -1871,12 +1720,9 @@
     <w:lvl w:ilvl="8">
       <w:start w:val="1"/>
       <w:numFmt w:val="bullet"/>
+      <w:lvlJc w:val="left"/>
       <w:lvlText w:val="▪"/>
-      <w:lvlJc w:val="left"/>
-      <w:pPr>
-        <w:tabs>
-          <w:tab w:pos="3600" w:val="num"/>
-        </w:tabs>
+      <w:pPr>
         <w:ind w:hanging="360" w:left="3600"/>
       </w:pPr>
       <w:rPr>
@@ -1888,12 +1734,9 @@
     <w:lvl w:ilvl="0">
       <w:start w:val="1"/>
       <w:numFmt w:val="bullet"/>
+      <w:lvlJc w:val="left"/>
       <w:lvlText w:val=""/>
-      <w:lvlJc w:val="left"/>
-      <w:pPr>
-        <w:tabs>
-          <w:tab w:pos="720" w:val="num"/>
-        </w:tabs>
+      <w:pPr>
         <w:ind w:hanging="360" w:left="720"/>
       </w:pPr>
       <w:rPr>
@@ -1903,12 +1746,9 @@
     <w:lvl w:ilvl="1">
       <w:start w:val="1"/>
       <w:numFmt w:val="bullet"/>
+      <w:lvlJc w:val="left"/>
       <w:lvlText w:val="◦"/>
-      <w:lvlJc w:val="left"/>
-      <w:pPr>
-        <w:tabs>
-          <w:tab w:pos="1080" w:val="num"/>
-        </w:tabs>
+      <w:pPr>
         <w:ind w:hanging="360" w:left="1080"/>
       </w:pPr>
       <w:rPr>
@@ -1918,12 +1758,9 @@
     <w:lvl w:ilvl="2">
       <w:start w:val="1"/>
       <w:numFmt w:val="bullet"/>
+      <w:lvlJc w:val="left"/>
       <w:lvlText w:val="▪"/>
-      <w:lvlJc w:val="left"/>
-      <w:pPr>
-        <w:tabs>
-          <w:tab w:pos="1440" w:val="num"/>
-        </w:tabs>
+      <w:pPr>
         <w:ind w:hanging="360" w:left="1440"/>
       </w:pPr>
       <w:rPr>
@@ -1933,12 +1770,9 @@
     <w:lvl w:ilvl="3">
       <w:start w:val="1"/>
       <w:numFmt w:val="bullet"/>
+      <w:lvlJc w:val="left"/>
       <w:lvlText w:val=""/>
-      <w:lvlJc w:val="left"/>
-      <w:pPr>
-        <w:tabs>
-          <w:tab w:pos="1800" w:val="num"/>
-        </w:tabs>
+      <w:pPr>
         <w:ind w:hanging="360" w:left="1800"/>
       </w:pPr>
       <w:rPr>
@@ -1948,12 +1782,9 @@
     <w:lvl w:ilvl="4">
       <w:start w:val="1"/>
       <w:numFmt w:val="bullet"/>
+      <w:lvlJc w:val="left"/>
       <w:lvlText w:val="◦"/>
-      <w:lvlJc w:val="left"/>
-      <w:pPr>
-        <w:tabs>
-          <w:tab w:pos="2160" w:val="num"/>
-        </w:tabs>
+      <w:pPr>
         <w:ind w:hanging="360" w:left="2160"/>
       </w:pPr>
       <w:rPr>
@@ -1963,12 +1794,9 @@
     <w:lvl w:ilvl="5">
       <w:start w:val="1"/>
       <w:numFmt w:val="bullet"/>
+      <w:lvlJc w:val="left"/>
       <w:lvlText w:val="▪"/>
-      <w:lvlJc w:val="left"/>
-      <w:pPr>
-        <w:tabs>
-          <w:tab w:pos="2520" w:val="num"/>
-        </w:tabs>
+      <w:pPr>
         <w:ind w:hanging="360" w:left="2520"/>
       </w:pPr>
       <w:rPr>
@@ -1978,12 +1806,9 @@
     <w:lvl w:ilvl="6">
       <w:start w:val="1"/>
       <w:numFmt w:val="bullet"/>
+      <w:lvlJc w:val="left"/>
       <w:lvlText w:val=""/>
-      <w:lvlJc w:val="left"/>
-      <w:pPr>
-        <w:tabs>
-          <w:tab w:pos="2880" w:val="num"/>
-        </w:tabs>
+      <w:pPr>
         <w:ind w:hanging="360" w:left="2880"/>
       </w:pPr>
       <w:rPr>
@@ -1993,12 +1818,9 @@
     <w:lvl w:ilvl="7">
       <w:start w:val="1"/>
       <w:numFmt w:val="bullet"/>
+      <w:lvlJc w:val="left"/>
       <w:lvlText w:val="◦"/>
-      <w:lvlJc w:val="left"/>
-      <w:pPr>
-        <w:tabs>
-          <w:tab w:pos="3240" w:val="num"/>
-        </w:tabs>
+      <w:pPr>
         <w:ind w:hanging="360" w:left="3240"/>
       </w:pPr>
       <w:rPr>
@@ -2008,12 +1830,9 @@
     <w:lvl w:ilvl="8">
       <w:start w:val="1"/>
       <w:numFmt w:val="bullet"/>
+      <w:lvlJc w:val="left"/>
       <w:lvlText w:val="▪"/>
-      <w:lvlJc w:val="left"/>
-      <w:pPr>
-        <w:tabs>
-          <w:tab w:pos="3600" w:val="num"/>
-        </w:tabs>
+      <w:pPr>
         <w:ind w:hanging="360" w:left="3600"/>
       </w:pPr>
       <w:rPr>
@@ -2025,12 +1844,9 @@
     <w:lvl w:ilvl="0">
       <w:start w:val="1"/>
       <w:numFmt w:val="bullet"/>
+      <w:lvlJc w:val="left"/>
       <w:lvlText w:val=""/>
-      <w:lvlJc w:val="left"/>
-      <w:pPr>
-        <w:tabs>
-          <w:tab w:pos="720" w:val="num"/>
-        </w:tabs>
+      <w:pPr>
         <w:ind w:hanging="360" w:left="720"/>
       </w:pPr>
       <w:rPr>
@@ -2040,12 +1856,9 @@
     <w:lvl w:ilvl="1">
       <w:start w:val="1"/>
       <w:numFmt w:val="bullet"/>
+      <w:lvlJc w:val="left"/>
       <w:lvlText w:val="◦"/>
-      <w:lvlJc w:val="left"/>
-      <w:pPr>
-        <w:tabs>
-          <w:tab w:pos="1080" w:val="num"/>
-        </w:tabs>
+      <w:pPr>
         <w:ind w:hanging="360" w:left="1080"/>
       </w:pPr>
       <w:rPr>
@@ -2055,12 +1868,9 @@
     <w:lvl w:ilvl="2">
       <w:start w:val="1"/>
       <w:numFmt w:val="bullet"/>
+      <w:lvlJc w:val="left"/>
       <w:lvlText w:val="▪"/>
-      <w:lvlJc w:val="left"/>
-      <w:pPr>
-        <w:tabs>
-          <w:tab w:pos="1440" w:val="num"/>
-        </w:tabs>
+      <w:pPr>
         <w:ind w:hanging="360" w:left="1440"/>
       </w:pPr>
       <w:rPr>
@@ -2070,12 +1880,9 @@
     <w:lvl w:ilvl="3">
       <w:start w:val="1"/>
       <w:numFmt w:val="bullet"/>
+      <w:lvlJc w:val="left"/>
       <w:lvlText w:val=""/>
-      <w:lvlJc w:val="left"/>
-      <w:pPr>
-        <w:tabs>
-          <w:tab w:pos="1800" w:val="num"/>
-        </w:tabs>
+      <w:pPr>
         <w:ind w:hanging="360" w:left="1800"/>
       </w:pPr>
       <w:rPr>
@@ -2085,12 +1892,9 @@
     <w:lvl w:ilvl="4">
       <w:start w:val="1"/>
       <w:numFmt w:val="bullet"/>
+      <w:lvlJc w:val="left"/>
       <w:lvlText w:val="◦"/>
-      <w:lvlJc w:val="left"/>
-      <w:pPr>
-        <w:tabs>
-          <w:tab w:pos="2160" w:val="num"/>
-        </w:tabs>
+      <w:pPr>
         <w:ind w:hanging="360" w:left="2160"/>
       </w:pPr>
       <w:rPr>
@@ -2100,12 +1904,9 @@
     <w:lvl w:ilvl="5">
       <w:start w:val="1"/>
       <w:numFmt w:val="bullet"/>
+      <w:lvlJc w:val="left"/>
       <w:lvlText w:val="▪"/>
-      <w:lvlJc w:val="left"/>
-      <w:pPr>
-        <w:tabs>
-          <w:tab w:pos="2520" w:val="num"/>
-        </w:tabs>
+      <w:pPr>
         <w:ind w:hanging="360" w:left="2520"/>
       </w:pPr>
       <w:rPr>
@@ -2115,12 +1916,9 @@
     <w:lvl w:ilvl="6">
       <w:start w:val="1"/>
       <w:numFmt w:val="bullet"/>
+      <w:lvlJc w:val="left"/>
       <w:lvlText w:val=""/>
-      <w:lvlJc w:val="left"/>
-      <w:pPr>
-        <w:tabs>
-          <w:tab w:pos="2880" w:val="num"/>
-        </w:tabs>
+      <w:pPr>
         <w:ind w:hanging="360" w:left="2880"/>
       </w:pPr>
       <w:rPr>
@@ -2130,12 +1928,9 @@
     <w:lvl w:ilvl="7">
       <w:start w:val="1"/>
       <w:numFmt w:val="bullet"/>
+      <w:lvlJc w:val="left"/>
       <w:lvlText w:val="◦"/>
-      <w:lvlJc w:val="left"/>
-      <w:pPr>
-        <w:tabs>
-          <w:tab w:pos="3240" w:val="num"/>
-        </w:tabs>
+      <w:pPr>
         <w:ind w:hanging="360" w:left="3240"/>
       </w:pPr>
       <w:rPr>
@@ -2145,12 +1940,119 @@
     <w:lvl w:ilvl="8">
       <w:start w:val="1"/>
       <w:numFmt w:val="bullet"/>
+      <w:lvlJc w:val="left"/>
       <w:lvlText w:val="▪"/>
-      <w:lvlJc w:val="left"/>
-      <w:pPr>
-        <w:tabs>
-          <w:tab w:pos="3600" w:val="num"/>
-        </w:tabs>
+      <w:pPr>
+        <w:ind w:hanging="360" w:left="3600"/>
+      </w:pPr>
+      <w:rPr>
+        <w:rFonts w:ascii="OpenSymbol" w:cs="OpenSymbol" w:hAnsi="OpenSymbol" w:hint="default"/>
+      </w:rPr>
+    </w:lvl>
+  </w:abstractNum>
+  <w:abstractNum w:abstractNumId="11">
+    <w:lvl w:ilvl="0">
+      <w:start w:val="1"/>
+      <w:numFmt w:val="bullet"/>
+      <w:lvlJc w:val="left"/>
+      <w:lvlText w:val=""/>
+      <w:pPr>
+        <w:ind w:hanging="360" w:left="720"/>
+      </w:pPr>
+      <w:rPr>
+        <w:rFonts w:ascii="Symbol" w:cs="Symbol" w:hAnsi="Symbol" w:hint="default"/>
+      </w:rPr>
+    </w:lvl>
+    <w:lvl w:ilvl="1">
+      <w:start w:val="1"/>
+      <w:numFmt w:val="bullet"/>
+      <w:lvlJc w:val="left"/>
+      <w:lvlText w:val="◦"/>
+      <w:pPr>
+        <w:ind w:hanging="360" w:left="1080"/>
+      </w:pPr>
+      <w:rPr>
+        <w:rFonts w:ascii="OpenSymbol" w:cs="OpenSymbol" w:hAnsi="OpenSymbol" w:hint="default"/>
+      </w:rPr>
+    </w:lvl>
+    <w:lvl w:ilvl="2">
+      <w:start w:val="1"/>
+      <w:numFmt w:val="bullet"/>
+      <w:lvlJc w:val="left"/>
+      <w:lvlText w:val="▪"/>
+      <w:pPr>
+        <w:ind w:hanging="360" w:left="1440"/>
+      </w:pPr>
+      <w:rPr>
+        <w:rFonts w:ascii="OpenSymbol" w:cs="OpenSymbol" w:hAnsi="OpenSymbol" w:hint="default"/>
+      </w:rPr>
+    </w:lvl>
+    <w:lvl w:ilvl="3">
+      <w:start w:val="1"/>
+      <w:numFmt w:val="bullet"/>
+      <w:lvlJc w:val="left"/>
+      <w:lvlText w:val=""/>
+      <w:pPr>
+        <w:ind w:hanging="360" w:left="1800"/>
+      </w:pPr>
+      <w:rPr>
+        <w:rFonts w:ascii="Symbol" w:cs="Symbol" w:hAnsi="Symbol" w:hint="default"/>
+      </w:rPr>
+    </w:lvl>
+    <w:lvl w:ilvl="4">
+      <w:start w:val="1"/>
+      <w:numFmt w:val="bullet"/>
+      <w:lvlJc w:val="left"/>
+      <w:lvlText w:val="◦"/>
+      <w:pPr>
+        <w:ind w:hanging="360" w:left="2160"/>
+      </w:pPr>
+      <w:rPr>
+        <w:rFonts w:ascii="OpenSymbol" w:cs="OpenSymbol" w:hAnsi="OpenSymbol" w:hint="default"/>
+      </w:rPr>
+    </w:lvl>
+    <w:lvl w:ilvl="5">
+      <w:start w:val="1"/>
+      <w:numFmt w:val="bullet"/>
+      <w:lvlJc w:val="left"/>
+      <w:lvlText w:val="▪"/>
+      <w:pPr>
+        <w:ind w:hanging="360" w:left="2520"/>
+      </w:pPr>
+      <w:rPr>
+        <w:rFonts w:ascii="OpenSymbol" w:cs="OpenSymbol" w:hAnsi="OpenSymbol" w:hint="default"/>
+      </w:rPr>
+    </w:lvl>
+    <w:lvl w:ilvl="6">
+      <w:start w:val="1"/>
+      <w:numFmt w:val="bullet"/>
+      <w:lvlJc w:val="left"/>
+      <w:lvlText w:val=""/>
+      <w:pPr>
+        <w:ind w:hanging="360" w:left="2880"/>
+      </w:pPr>
+      <w:rPr>
+        <w:rFonts w:ascii="Symbol" w:cs="Symbol" w:hAnsi="Symbol" w:hint="default"/>
+      </w:rPr>
+    </w:lvl>
+    <w:lvl w:ilvl="7">
+      <w:start w:val="1"/>
+      <w:numFmt w:val="bullet"/>
+      <w:lvlJc w:val="left"/>
+      <w:lvlText w:val="◦"/>
+      <w:pPr>
+        <w:ind w:hanging="360" w:left="3240"/>
+      </w:pPr>
+      <w:rPr>
+        <w:rFonts w:ascii="OpenSymbol" w:cs="OpenSymbol" w:hAnsi="OpenSymbol" w:hint="default"/>
+      </w:rPr>
+    </w:lvl>
+    <w:lvl w:ilvl="8">
+      <w:start w:val="1"/>
+      <w:numFmt w:val="bullet"/>
+      <w:lvlJc w:val="left"/>
+      <w:lvlText w:val="▪"/>
+      <w:pPr>
         <w:ind w:hanging="360" w:left="3600"/>
       </w:pPr>
       <w:rPr>
@@ -2188,6 +2090,9 @@
   <w:num w:numId="10">
     <w:abstractNumId w:val="10"/>
   </w:num>
+  <w:num w:numId="11">
+    <w:abstractNumId w:val="11"/>
+  </w:num>
 </w:numbering>
 </file>
 
@@ -2197,75 +2102,70 @@
     <w:name w:val="Normal"/>
     <w:next w:val="style0"/>
     <w:pPr>
-      <w:widowControl w:val="false"/>
+      <w:jc w:val="left"/>
+      <w:widowControl w:val="off"/>
       <w:tabs>
         <w:tab w:leader="none" w:pos="709" w:val="left"/>
       </w:tabs>
       <w:suppressAutoHyphens w:val="true"/>
-      <w:overflowPunct w:val="true"/>
+      <w:overflowPunct w:val="false"/>
     </w:pPr>
     <w:rPr>
-      <w:rFonts w:ascii="Times New Roman" w:cs="Lohit Hindi" w:eastAsia="WenQuanYi Micro Hei" w:hAnsi="Times New Roman"/>
       <w:color w:val="00000A"/>
       <w:sz w:val="24"/>
       <w:szCs w:val="24"/>
+      <w:rFonts w:ascii="Times New Roman" w:cs="Lohit Hindi" w:eastAsia="WenQuanYi Micro Hei" w:hAnsi="Times New Roman"/>
       <w:lang w:bidi="hi-IN" w:eastAsia="zh-CN" w:val="en-US"/>
     </w:rPr>
   </w:style>
   <w:style w:styleId="style1" w:type="paragraph">
     <w:name w:val="Heading 1"/>
-    <w:basedOn w:val="style25"/>
-    <w:next w:val="style26"/>
-    <w:pPr>
-      <w:numPr>
-        <w:ilvl w:val="0"/>
-        <w:numId w:val="1"/>
-      </w:numPr>
-      <w:outlineLvl w:val="0"/>
-    </w:pPr>
+    <w:basedOn w:val="style27"/>
+    <w:next w:val="style28"/>
+    <w:pPr/>
     <w:rPr>
+      <w:sz w:val="32"/>
       <w:b/>
+      <w:szCs w:val="32"/>
       <w:bCs/>
-      <w:sz w:val="32"/>
-      <w:szCs w:val="32"/>
     </w:rPr>
   </w:style>
   <w:style w:styleId="style2" w:type="paragraph">
     <w:name w:val="Heading 2"/>
-    <w:basedOn w:val="style25"/>
-    <w:next w:val="style26"/>
+    <w:basedOn w:val="style27"/>
+    <w:next w:val="style28"/>
     <w:pPr>
+      <w:outlineLvl w:val="1"/>
       <w:numPr>
         <w:ilvl w:val="1"/>
         <w:numId w:val="1"/>
       </w:numPr>
-      <w:outlineLvl w:val="1"/>
     </w:pPr>
     <w:rPr>
+      <w:sz w:val="28"/>
+      <w:i/>
       <w:b/>
+      <w:szCs w:val="28"/>
+      <w:iCs/>
       <w:bCs/>
-      <w:i/>
-      <w:iCs/>
-      <w:sz w:val="28"/>
-      <w:szCs w:val="28"/>
     </w:rPr>
   </w:style>
   <w:style w:styleId="style3" w:type="paragraph">
     <w:name w:val="Heading 3"/>
-    <w:basedOn w:val="style25"/>
-    <w:next w:val="style26"/>
+    <w:basedOn w:val="style27"/>
+    <w:next w:val="style28"/>
     <w:pPr>
+      <w:outlineLvl w:val="2"/>
       <w:numPr>
         <w:ilvl w:val="2"/>
         <w:numId w:val="1"/>
       </w:numPr>
-      <w:outlineLvl w:val="2"/>
     </w:pPr>
     <w:rPr>
+      <w:sz w:val="28"/>
       <w:b/>
+      <w:szCs w:val="28"/>
       <w:bCs/>
-      <w:sz w:val="28"/>
-      <w:szCs w:val="28"/>
     </w:rPr>
   </w:style>
   <w:style w:styleId="style15" w:type="character">
@@ -2285,111 +2185,109 @@
   <w:style w:styleId="style17" w:type="character">
     <w:name w:val="ListLabel 1"/>
     <w:next w:val="style17"/>
+    <w:rPr/>
+  </w:style>
+  <w:style w:styleId="style18" w:type="character">
+    <w:name w:val="ListLabel 2"/>
+    <w:next w:val="style18"/>
+    <w:rPr/>
+  </w:style>
+  <w:style w:styleId="style19" w:type="character">
+    <w:name w:val="ListLabel 3"/>
+    <w:next w:val="style19"/>
+    <w:rPr/>
+  </w:style>
+  <w:style w:styleId="style20" w:type="character">
+    <w:name w:val="ListLabel 4"/>
+    <w:next w:val="style20"/>
+    <w:rPr/>
+  </w:style>
+  <w:style w:styleId="style21" w:type="character">
+    <w:name w:val="ListLabel 5"/>
+    <w:next w:val="style21"/>
+    <w:rPr/>
+  </w:style>
+  <w:style w:styleId="style22" w:type="character">
+    <w:name w:val="ListLabel 6"/>
+    <w:next w:val="style22"/>
+    <w:rPr/>
+  </w:style>
+  <w:style w:styleId="style23" w:type="character">
+    <w:name w:val="ListLabel 7"/>
+    <w:next w:val="style23"/>
+    <w:rPr/>
+  </w:style>
+  <w:style w:styleId="style24" w:type="character">
+    <w:name w:val="ListLabel 8"/>
+    <w:next w:val="style24"/>
+    <w:rPr/>
+  </w:style>
+  <w:style w:styleId="style25" w:type="character">
+    <w:name w:val="ListLabel 9"/>
+    <w:next w:val="style25"/>
     <w:rPr>
       <w:rFonts w:cs="Symbol"/>
     </w:rPr>
   </w:style>
-  <w:style w:styleId="style18" w:type="character">
-    <w:name w:val="ListLabel 2"/>
-    <w:next w:val="style18"/>
+  <w:style w:styleId="style26" w:type="character">
+    <w:name w:val="ListLabel 10"/>
+    <w:next w:val="style26"/>
     <w:rPr>
       <w:rFonts w:cs="OpenSymbol"/>
     </w:rPr>
   </w:style>
-  <w:style w:styleId="style19" w:type="character">
-    <w:name w:val="ListLabel 3"/>
-    <w:next w:val="style19"/>
-    <w:rPr>
-      <w:rFonts w:cs="Symbol"/>
-    </w:rPr>
-  </w:style>
-  <w:style w:styleId="style20" w:type="character">
-    <w:name w:val="ListLabel 4"/>
-    <w:next w:val="style20"/>
-    <w:rPr>
-      <w:rFonts w:cs="OpenSymbol"/>
-    </w:rPr>
-  </w:style>
-  <w:style w:styleId="style21" w:type="character">
-    <w:name w:val="ListLabel 5"/>
-    <w:next w:val="style21"/>
-    <w:rPr>
-      <w:rFonts w:cs="Symbol"/>
-    </w:rPr>
-  </w:style>
-  <w:style w:styleId="style22" w:type="character">
-    <w:name w:val="ListLabel 6"/>
-    <w:next w:val="style22"/>
-    <w:rPr>
-      <w:rFonts w:cs="OpenSymbol"/>
-    </w:rPr>
-  </w:style>
-  <w:style w:styleId="style23" w:type="character">
-    <w:name w:val="ListLabel 7"/>
-    <w:next w:val="style23"/>
-    <w:rPr>
-      <w:rFonts w:cs="Symbol"/>
-    </w:rPr>
-  </w:style>
-  <w:style w:styleId="style24" w:type="character">
-    <w:name w:val="ListLabel 8"/>
-    <w:next w:val="style24"/>
-    <w:rPr>
-      <w:rFonts w:cs="OpenSymbol"/>
-    </w:rPr>
-  </w:style>
-  <w:style w:styleId="style25" w:type="paragraph">
+  <w:style w:styleId="style27" w:type="paragraph">
     <w:name w:val="Heading"/>
     <w:basedOn w:val="style0"/>
-    <w:next w:val="style26"/>
+    <w:next w:val="style28"/>
     <w:pPr>
       <w:keepNext/>
       <w:spacing w:after="120" w:before="240"/>
     </w:pPr>
     <w:rPr>
-      <w:rFonts w:ascii="Arial" w:cs="Lohit Hindi" w:eastAsia="WenQuanYi Micro Hei" w:hAnsi="Arial"/>
       <w:sz w:val="28"/>
       <w:szCs w:val="28"/>
+      <w:rFonts w:ascii="Arial" w:cs="Lohit Hindi" w:eastAsia="WenQuanYi Micro Hei" w:hAnsi="Arial"/>
     </w:rPr>
   </w:style>
-  <w:style w:styleId="style26" w:type="paragraph">
+  <w:style w:styleId="style28" w:type="paragraph">
     <w:name w:val="Text body"/>
     <w:basedOn w:val="style0"/>
-    <w:next w:val="style26"/>
+    <w:next w:val="style28"/>
     <w:pPr>
       <w:spacing w:after="120" w:before="0"/>
     </w:pPr>
     <w:rPr/>
   </w:style>
-  <w:style w:styleId="style27" w:type="paragraph">
+  <w:style w:styleId="style29" w:type="paragraph">
     <w:name w:val="List"/>
-    <w:basedOn w:val="style26"/>
-    <w:next w:val="style27"/>
+    <w:basedOn w:val="style28"/>
+    <w:next w:val="style29"/>
     <w:pPr/>
     <w:rPr>
       <w:rFonts w:cs="Lohit Hindi"/>
     </w:rPr>
   </w:style>
-  <w:style w:styleId="style28" w:type="paragraph">
+  <w:style w:styleId="style30" w:type="paragraph">
     <w:name w:val="Caption"/>
     <w:basedOn w:val="style0"/>
-    <w:next w:val="style28"/>
+    <w:next w:val="style30"/>
     <w:pPr>
       <w:suppressLineNumbers/>
       <w:spacing w:after="120" w:before="120"/>
     </w:pPr>
     <w:rPr>
+      <w:sz w:val="24"/>
+      <w:i/>
+      <w:szCs w:val="24"/>
+      <w:iCs/>
       <w:rFonts w:cs="Lohit Hindi"/>
-      <w:i/>
-      <w:iCs/>
-      <w:sz w:val="24"/>
-      <w:szCs w:val="24"/>
     </w:rPr>
   </w:style>
-  <w:style w:styleId="style29" w:type="paragraph">
+  <w:style w:styleId="style31" w:type="paragraph">
     <w:name w:val="Index"/>
     <w:basedOn w:val="style0"/>
-    <w:next w:val="style29"/>
+    <w:next w:val="style31"/>
     <w:pPr>
       <w:suppressLineNumbers/>
     </w:pPr>

</xml_diff>

<commit_message>
documentation of file format extended
</commit_message>
<xml_diff>
--- a/doc/fileformat_spec.docx
+++ b/doc/fileformat_spec.docx
@@ -4,13 +4,12 @@
   <w:body>
     <w:p>
       <w:pPr>
-        <w:pStyle w:val="style1"/>
+        <w:pStyle w:val="Heading1"/>
         <w:numPr>
           <w:ilvl w:val="0"/>
           <w:numId w:val="1"/>
         </w:numPr>
-        <w:spacing w:after="120" w:before="240"/>
-        <w:contextualSpacing w:val="false"/>
+        <w:spacing w:before="240" w:after="120"/>
         <w:rPr/>
       </w:pPr>
       <w:r>
@@ -20,43 +19,35 @@
     </w:p>
     <w:p>
       <w:pPr>
-        <w:pStyle w:val="style0"/>
-        <w:rPr/>
-      </w:pPr>
-      <w:r>
-        <w:rPr/>
-        <w:t xml:space="preserve">TASCAR is a toolbox for acoustic scene creation and rendering. Acoustic scenes are stored in a scene definition file in XML format together with a list of sound files. Scenes can be defined either manually or with the help of scene creation tools (e.g., GPS track manipulation and conversion tools, </w:t>
-      </w:r>
-      <w:r>
-        <w:rPr/>
-        <w:t>blender 3D authoring tool</w:t>
-      </w:r>
-      <w:r>
-        <w:rPr/>
-        <w:t>).</w:t>
-      </w:r>
-    </w:p>
-    <w:p>
-      <w:pPr>
-        <w:pStyle w:val="style0"/>
-        <w:rPr/>
-      </w:pPr>
-      <w:r>
-        <w:rPr/>
-      </w:r>
-    </w:p>
-    <w:p>
-      <w:pPr>
-        <w:pStyle w:val="style0"/>
+        <w:pStyle w:val="Normal"/>
+        <w:rPr/>
+      </w:pPr>
+      <w:r>
+        <w:rPr/>
+        <w:t>TASCAR is a toolbox for acoustic scene creation and rendering. Acoustic scenes are stored in a scene definition file in XML format together with a list of sound files. Scenes can be defined either manually or with the help of scene creation tools (e.g., GPS track manipulation and conversion tools, blender 3D authoring tool).</w:t>
+      </w:r>
+    </w:p>
+    <w:p>
+      <w:pPr>
+        <w:pStyle w:val="Normal"/>
+        <w:rPr/>
+      </w:pPr>
+      <w:r>
+        <w:rPr/>
+      </w:r>
+    </w:p>
+    <w:p>
+      <w:pPr>
+        <w:pStyle w:val="Normal"/>
         <w:rPr/>
       </w:pPr>
       <w:r>
         <w:rPr/>
         <w:drawing>
-          <wp:inline distB="0" distL="0" distR="0" distT="0">
-            <wp:extent cx="6332220" cy="4107180"/>
-            <wp:effectExtent b="0" l="0" r="0" t="0"/>
-            <wp:docPr descr="" id="0" name="Picture"/>
+          <wp:inline distT="0" distB="0" distL="0" distR="0">
+            <wp:extent cx="6332220" cy="4560570"/>
+            <wp:effectExtent l="0" t="0" r="0" b="0"/>
+            <wp:docPr id="0" name="Picture" descr=""/>
             <wp:cNvGraphicFramePr>
               <a:graphicFrameLocks xmlns:a="http://schemas.openxmlformats.org/drawingml/2006/main" noChangeAspect="1"/>
             </wp:cNvGraphicFramePr>
@@ -64,14 +55,13 @@
               <a:graphicData uri="http://schemas.openxmlformats.org/drawingml/2006/picture">
                 <pic:pic xmlns:pic="http://schemas.openxmlformats.org/drawingml/2006/picture">
                   <pic:nvPicPr>
-                    <pic:cNvPr descr="" id="0" name="Picture"/>
+                    <pic:cNvPr id="0" name="Picture" descr=""/>
                     <pic:cNvPicPr>
-                      <a:picLocks noChangeArrowheads="1" noChangeAspect="1"/>
+                      <a:picLocks noChangeAspect="1" noChangeArrowheads="1"/>
                     </pic:cNvPicPr>
                   </pic:nvPicPr>
                   <pic:blipFill>
                     <a:blip r:embed="rId2"/>
-                    <a:srcRect/>
                     <a:stretch>
                       <a:fillRect/>
                     </a:stretch>
@@ -79,7 +69,7 @@
                   <pic:spPr bwMode="auto">
                     <a:xfrm>
                       <a:off x="0" y="0"/>
-                      <a:ext cx="6332220" cy="4107180"/>
+                      <a:ext cx="6332220" cy="4560570"/>
                     </a:xfrm>
                     <a:prstGeom prst="rect">
                       <a:avLst/>
@@ -101,48 +91,36 @@
     </w:p>
     <w:p>
       <w:pPr>
-        <w:pStyle w:val="style0"/>
-        <w:rPr/>
-      </w:pPr>
-      <w:r>
-        <w:rPr/>
-        <w:t xml:space="preserve">yellow nodes: </w:t>
-      </w:r>
-      <w:r>
-        <w:rPr/>
-        <w:t>XML nodes</w:t>
-      </w:r>
-    </w:p>
-    <w:p>
-      <w:pPr>
-        <w:pStyle w:val="style0"/>
-        <w:rPr/>
-      </w:pPr>
-      <w:r>
-        <w:rPr/>
-        <w:t>gray</w:t>
-      </w:r>
-      <w:r>
-        <w:rPr/>
-        <w:t xml:space="preserve"> nodes: </w:t>
-      </w:r>
-      <w:r>
-        <w:rPr/>
-        <w:t>parent nodes; attributes available in all derived nodes</w:t>
-      </w:r>
-    </w:p>
-    <w:p>
-      <w:pPr>
-        <w:pStyle w:val="style0"/>
-        <w:rPr/>
-      </w:pPr>
-      <w:r>
-        <w:rPr/>
-      </w:r>
-    </w:p>
-    <w:p>
-      <w:pPr>
-        <w:pStyle w:val="style37"/>
+        <w:pStyle w:val="Normal"/>
+        <w:rPr/>
+      </w:pPr>
+      <w:r>
+        <w:rPr/>
+        <w:t>yellow nodes: XML nodes</w:t>
+      </w:r>
+    </w:p>
+    <w:p>
+      <w:pPr>
+        <w:pStyle w:val="Normal"/>
+        <w:rPr/>
+      </w:pPr>
+      <w:r>
+        <w:rPr/>
+        <w:t>gray nodes: parent nodes; attributes available in all derived nodes</w:t>
+      </w:r>
+    </w:p>
+    <w:p>
+      <w:pPr>
+        <w:pStyle w:val="Normal"/>
+        <w:rPr/>
+      </w:pPr>
+      <w:r>
+        <w:rPr/>
+      </w:r>
+    </w:p>
+    <w:p>
+      <w:pPr>
+        <w:pStyle w:val="XMLNode"/>
         <w:rPr/>
       </w:pPr>
       <w:r>
@@ -152,7 +130,7 @@
     </w:p>
     <w:p>
       <w:pPr>
-        <w:pStyle w:val="style0"/>
+        <w:pStyle w:val="Normal"/>
         <w:rPr/>
       </w:pPr>
       <w:r>
@@ -162,7 +140,7 @@
     </w:p>
     <w:p>
       <w:pPr>
-        <w:pStyle w:val="style0"/>
+        <w:pStyle w:val="Normal"/>
         <w:rPr/>
       </w:pPr>
       <w:r>
@@ -174,7 +152,7 @@
     </w:p>
     <w:p>
       <w:pPr>
-        <w:pStyle w:val="style0"/>
+        <w:pStyle w:val="Normal"/>
         <w:rPr/>
       </w:pPr>
       <w:r>
@@ -186,7 +164,7 @@
     </w:p>
     <w:p>
       <w:pPr>
-        <w:pStyle w:val="style0"/>
+        <w:pStyle w:val="Normal"/>
         <w:rPr/>
       </w:pPr>
       <w:r>
@@ -198,7 +176,7 @@
     </w:p>
     <w:p>
       <w:pPr>
-        <w:pStyle w:val="style0"/>
+        <w:pStyle w:val="Normal"/>
         <w:rPr/>
       </w:pPr>
       <w:r>
@@ -210,7 +188,7 @@
     </w:p>
     <w:p>
       <w:pPr>
-        <w:pStyle w:val="style0"/>
+        <w:pStyle w:val="Normal"/>
         <w:rPr/>
       </w:pPr>
       <w:r>
@@ -222,7 +200,7 @@
     </w:p>
     <w:p>
       <w:pPr>
-        <w:pStyle w:val="style37"/>
+        <w:pStyle w:val="XMLNode"/>
         <w:rPr/>
       </w:pPr>
       <w:r>
@@ -232,7 +210,7 @@
     </w:p>
     <w:p>
       <w:pPr>
-        <w:pStyle w:val="style0"/>
+        <w:pStyle w:val="Normal"/>
         <w:rPr/>
       </w:pPr>
       <w:r>
@@ -242,7 +220,7 @@
     </w:p>
     <w:p>
       <w:pPr>
-        <w:pStyle w:val="style0"/>
+        <w:pStyle w:val="Normal"/>
         <w:rPr/>
       </w:pPr>
       <w:r>
@@ -254,7 +232,7 @@
     </w:p>
     <w:p>
       <w:pPr>
-        <w:pStyle w:val="style0"/>
+        <w:pStyle w:val="Normal"/>
         <w:rPr/>
       </w:pPr>
       <w:r>
@@ -266,7 +244,7 @@
     </w:p>
     <w:p>
       <w:pPr>
-        <w:pStyle w:val="style0"/>
+        <w:pStyle w:val="Normal"/>
         <w:rPr/>
       </w:pPr>
       <w:r>
@@ -278,7 +256,7 @@
     </w:p>
     <w:p>
       <w:pPr>
-        <w:pStyle w:val="style0"/>
+        <w:pStyle w:val="Normal"/>
         <w:rPr/>
       </w:pPr>
       <w:r>
@@ -290,7 +268,7 @@
     </w:p>
     <w:p>
       <w:pPr>
-        <w:pStyle w:val="style0"/>
+        <w:pStyle w:val="Normal"/>
         <w:rPr/>
       </w:pPr>
       <w:r>
@@ -302,7 +280,7 @@
     </w:p>
     <w:p>
       <w:pPr>
-        <w:pStyle w:val="style37"/>
+        <w:pStyle w:val="XMLNode"/>
         <w:rPr/>
       </w:pPr>
       <w:r>
@@ -312,7 +290,7 @@
     </w:p>
     <w:p>
       <w:pPr>
-        <w:pStyle w:val="style0"/>
+        <w:pStyle w:val="Normal"/>
         <w:rPr/>
       </w:pPr>
       <w:r>
@@ -322,140 +300,522 @@
     </w:p>
     <w:p>
       <w:pPr>
-        <w:pStyle w:val="style0"/>
+        <w:pStyle w:val="Normal"/>
+        <w:rPr/>
+      </w:pPr>
+      <w:r>
+        <w:rPr/>
+        <w:t>name, mute, solo, start, end (see above)</w:t>
+      </w:r>
+    </w:p>
+    <w:p>
+      <w:pPr>
+        <w:pStyle w:val="Normal"/>
+        <w:rPr/>
+      </w:pPr>
+      <w:r>
+        <w:rPr/>
+        <w:t>connect</w:t>
+        <w:tab/>
+        <w:t>Connection to jack port</w:t>
+      </w:r>
+    </w:p>
+    <w:p>
+      <w:pPr>
+        <w:pStyle w:val="Normal"/>
+        <w:rPr/>
+      </w:pPr>
+      <w:r>
+        <w:rPr/>
+        <w:t>gain</w:t>
+        <w:tab/>
+        <w:t>Gain of jack port in dB</w:t>
+      </w:r>
+    </w:p>
+    <w:p>
+      <w:pPr>
+        <w:pStyle w:val="Normal"/>
+        <w:rPr/>
+      </w:pPr>
+      <w:r>
+        <w:rPr/>
+        <w:t>size</w:t>
+        <w:tab/>
+      </w:r>
+      <w:r>
+        <w:rPr/>
+        <w:t>Size of box in which no distance-rule is applied (x,y,z in m)</w:t>
+      </w:r>
+    </w:p>
+    <w:p>
+      <w:pPr>
+        <w:pStyle w:val="Normal"/>
+        <w:rPr/>
+      </w:pPr>
+      <w:r>
+        <w:rPr/>
+        <w:t>point</w:t>
+        <w:tab/>
+      </w:r>
+      <w:r>
+        <w:rPr/>
+        <w:t>Render point sources (true|false)</w:t>
+      </w:r>
+    </w:p>
+    <w:p>
+      <w:pPr>
+        <w:pStyle w:val="Normal"/>
+        <w:rPr/>
+      </w:pPr>
+      <w:r>
+        <w:rPr/>
+        <w:t>diffuse</w:t>
+        <w:tab/>
+      </w:r>
+      <w:r>
+        <w:rPr/>
+        <w:t>Render diffuse sources (true|false)</w:t>
+      </w:r>
+    </w:p>
+    <w:p>
+      <w:pPr>
+        <w:pStyle w:val="Normal"/>
+        <w:rPr/>
+      </w:pPr>
+      <w:r>
+        <w:rPr/>
+        <w:t>isdirect</w:t>
+        <w:tab/>
+      </w:r>
+      <w:r>
+        <w:rPr/>
+        <w:t>Render direct sources (true|false)</w:t>
+      </w:r>
+    </w:p>
+    <w:p>
+      <w:pPr>
+        <w:pStyle w:val="Normal"/>
+        <w:rPr/>
+      </w:pPr>
+      <w:r>
+        <w:rPr/>
+        <w:t>diffusegain</w:t>
+        <w:tab/>
+      </w:r>
+      <w:r>
+        <w:rPr/>
+        <w:t>Gain applied to diffuse sources in dB</w:t>
+      </w:r>
+    </w:p>
+    <w:p>
+      <w:pPr>
+        <w:pStyle w:val="Normal"/>
+        <w:rPr/>
+      </w:pPr>
+      <w:r>
+        <w:rPr/>
+        <w:t>falloff</w:t>
+        <w:tab/>
+      </w:r>
+      <w:r>
+        <w:rPr/>
+        <w:t>Length of Hanning ramp in m, or -1 for normal distance model</w:t>
+      </w:r>
+    </w:p>
+    <w:p>
+      <w:pPr>
+        <w:pStyle w:val="XMLNode"/>
+        <w:rPr/>
+      </w:pPr>
+      <w:r>
+        <w:rPr/>
+        <w:t>diffuse</w:t>
+      </w:r>
+    </w:p>
+    <w:p>
+      <w:pPr>
+        <w:pStyle w:val="Normal"/>
+        <w:rPr/>
+      </w:pPr>
+      <w:r>
+        <w:rPr/>
+        <w:t>name, mute, solo, start, end (see above)</w:t>
+      </w:r>
+    </w:p>
+    <w:p>
+      <w:pPr>
+        <w:pStyle w:val="Normal"/>
+        <w:rPr/>
+      </w:pPr>
+      <w:bookmarkStart w:id="0" w:name="__DdeLink__70_562581911"/>
+      <w:bookmarkEnd w:id="0"/>
+      <w:r>
+        <w:rPr/>
+        <w:t>connect</w:t>
+        <w:tab/>
+        <w:t>Jack connection of port</w:t>
+      </w:r>
+    </w:p>
+    <w:p>
+      <w:pPr>
+        <w:pStyle w:val="Normal"/>
+        <w:rPr/>
+      </w:pPr>
+      <w:r>
+        <w:rPr/>
+        <w:t>gain</w:t>
+        <w:tab/>
+        <w:t>Gain of jack port in dB</w:t>
+      </w:r>
+    </w:p>
+    <w:p>
+      <w:pPr>
+        <w:pStyle w:val="Normal"/>
+        <w:rPr/>
+      </w:pPr>
+      <w:bookmarkStart w:id="1" w:name="__DdeLink__70_562581911"/>
+      <w:bookmarkEnd w:id="1"/>
+      <w:r>
+        <w:rPr/>
+        <w:t>size</w:t>
+        <w:tab/>
+        <w:t>Size of box in which the diffuse source is audible</w:t>
+      </w:r>
+    </w:p>
+    <w:p>
+      <w:pPr>
+        <w:pStyle w:val="Normal"/>
+        <w:rPr/>
+      </w:pPr>
+      <w:r>
+        <w:rPr/>
+        <w:t>falloff</w:t>
+        <w:tab/>
+        <w:t>Length of Hanning ramp outside of box in m</w:t>
+      </w:r>
+    </w:p>
+    <w:p>
+      <w:pPr>
+        <w:pStyle w:val="XMLNode"/>
+        <w:rPr/>
+      </w:pPr>
+      <w:r>
+        <w:rPr/>
+        <w:t>face</w:t>
+      </w:r>
+    </w:p>
+    <w:p>
+      <w:pPr>
+        <w:pStyle w:val="Normal"/>
+        <w:rPr/>
+      </w:pPr>
+      <w:r>
+        <w:rPr/>
+        <w:t>name, mute, solo, start, end (see above)</w:t>
+      </w:r>
+    </w:p>
+    <w:p>
+      <w:pPr>
+        <w:pStyle w:val="Normal"/>
+        <w:rPr/>
+      </w:pPr>
+      <w:r>
+        <w:rPr/>
+        <w:t>width</w:t>
+        <w:tab/>
+        <w:t>Width of rectangular reflector in m</w:t>
+      </w:r>
+    </w:p>
+    <w:p>
+      <w:pPr>
+        <w:pStyle w:val="Normal"/>
+        <w:rPr/>
+      </w:pPr>
+      <w:r>
+        <w:rPr/>
+        <w:t>height</w:t>
+        <w:tab/>
+        <w:t>Height of rectangular reflector in m</w:t>
+      </w:r>
+    </w:p>
+    <w:p>
+      <w:pPr>
+        <w:pStyle w:val="Normal"/>
+        <w:rPr/>
+      </w:pPr>
+      <w:r>
+        <w:rPr/>
+        <w:t>reflectivity</w:t>
+      </w:r>
+    </w:p>
+    <w:p>
+      <w:pPr>
+        <w:pStyle w:val="Normal"/>
+        <w:rPr/>
+      </w:pPr>
+      <w:r>
+        <w:rPr/>
+        <w:t>damping</w:t>
+      </w:r>
+    </w:p>
+    <w:p>
+      <w:pPr>
+        <w:pStyle w:val="XMLNode"/>
+        <w:rPr/>
+      </w:pPr>
+      <w:r>
+        <w:rPr/>
+        <w:t>door</w:t>
+      </w:r>
+    </w:p>
+    <w:p>
+      <w:pPr>
+        <w:pStyle w:val="Normal"/>
+        <w:rPr/>
+      </w:pPr>
+      <w:r>
+        <w:rPr/>
+        <w:t>name, mute, solo, start, end (see above)</w:t>
+      </w:r>
+    </w:p>
+    <w:p>
+      <w:pPr>
+        <w:pStyle w:val="Normal"/>
+        <w:rPr/>
+      </w:pPr>
+      <w:r>
+        <w:rPr/>
+        <w:t>connect</w:t>
+        <w:tab/>
+        <w:t>Jack connection of port</w:t>
+      </w:r>
+    </w:p>
+    <w:p>
+      <w:pPr>
+        <w:pStyle w:val="Normal"/>
+        <w:rPr/>
+      </w:pPr>
+      <w:r>
+        <w:rPr/>
+        <w:t>gain</w:t>
+        <w:tab/>
+        <w:t>Gain of jack port in dB</w:t>
+      </w:r>
+    </w:p>
+    <w:p>
+      <w:pPr>
+        <w:pStyle w:val="Normal"/>
+        <w:rPr/>
+      </w:pPr>
+      <w:r>
+        <w:rPr/>
+        <w:t>width</w:t>
+        <w:tab/>
+        <w:t>Width in m</w:t>
+      </w:r>
+    </w:p>
+    <w:p>
+      <w:pPr>
+        <w:pStyle w:val="Normal"/>
+        <w:rPr/>
+      </w:pPr>
+      <w:r>
+        <w:rPr/>
+        <w:t>height</w:t>
+        <w:tab/>
+        <w:t>Height in m</w:t>
+      </w:r>
+    </w:p>
+    <w:p>
+      <w:pPr>
+        <w:pStyle w:val="Normal"/>
+        <w:rPr/>
+      </w:pPr>
+      <w:r>
+        <w:rPr/>
+        <w:t>falloff</w:t>
+        <w:tab/>
+        <w:t>Length of Hanning ramp when passing the door</w:t>
+      </w:r>
+    </w:p>
+    <w:p>
+      <w:pPr>
+        <w:pStyle w:val="Normal"/>
+        <w:rPr/>
+      </w:pPr>
+      <w:r>
+        <w:rPr/>
+        <w:t>distance</w:t>
+        <w:tab/>
+        <w:t>Distance of virtual summed source in m</w:t>
+      </w:r>
+    </w:p>
+    <w:p>
+      <w:pPr>
+        <w:pStyle w:val="XMLNode"/>
+        <w:rPr/>
+      </w:pPr>
+      <w:r>
+        <w:rPr/>
+        <w:t>sound</w:t>
+      </w:r>
+    </w:p>
+    <w:p>
+      <w:pPr>
+        <w:pStyle w:val="Normal"/>
+        <w:rPr/>
+      </w:pPr>
+      <w:r>
+        <w:rPr/>
+        <w:t>connect</w:t>
+        <w:tab/>
+        <w:t>Jack connection</w:t>
+      </w:r>
+    </w:p>
+    <w:p>
+      <w:pPr>
+        <w:pStyle w:val="Normal"/>
+        <w:rPr/>
+      </w:pPr>
+      <w:r>
+        <w:rPr/>
+        <w:t>gain</w:t>
+        <w:tab/>
+        <w:t>Gain of jack port in dB</w:t>
+      </w:r>
+    </w:p>
+    <w:p>
+      <w:pPr>
+        <w:pStyle w:val="Normal"/>
+        <w:rPr/>
+      </w:pPr>
+      <w:r>
+        <w:rPr/>
+        <w:t>x,y,z</w:t>
+        <w:tab/>
+        <w:t>Relative position to object</w:t>
+      </w:r>
+    </w:p>
+    <w:p>
+      <w:pPr>
+        <w:pStyle w:val="Normal"/>
+        <w:rPr/>
+      </w:pPr>
+      <w:r>
+        <w:rPr/>
+        <w:t>d</w:t>
+        <w:tab/>
+        <w:t>Distance from object along motion path</w:t>
+      </w:r>
+    </w:p>
+    <w:p>
+      <w:pPr>
+        <w:pStyle w:val="Normal"/>
+        <w:rPr/>
+      </w:pPr>
+      <w:r>
+        <w:rPr/>
+        <w:t>direct</w:t>
+        <w:tab/>
+        <w:t>treat sound as direct sound (true) or mirrored sound (false)</w:t>
+      </w:r>
+    </w:p>
+    <w:p>
+      <w:pPr>
+        <w:pStyle w:val="Normal"/>
         <w:rPr/>
       </w:pPr>
       <w:r>
         <w:rPr/>
         <w:t>name</w:t>
         <w:tab/>
-        <w:t>Name of sink</w:t>
-      </w:r>
-    </w:p>
-    <w:p>
-      <w:pPr>
-        <w:pStyle w:val="style0"/>
-        <w:rPr/>
-      </w:pPr>
-      <w:r>
-        <w:rPr/>
-        <w:t>mute</w:t>
-        <w:tab/>
-        <w:t>Mute sink (true|false)</w:t>
-      </w:r>
-    </w:p>
-    <w:p>
-      <w:pPr>
-        <w:pStyle w:val="style0"/>
-        <w:rPr/>
-      </w:pPr>
-      <w:r>
-        <w:rPr/>
-        <w:t>solo</w:t>
-        <w:tab/>
-        <w:t>Solo sink (true|false)</w:t>
-      </w:r>
-    </w:p>
-    <w:p>
-      <w:pPr>
-        <w:pStyle w:val="style0"/>
-        <w:rPr/>
-      </w:pPr>
-      <w:r>
-        <w:rPr/>
-        <w:t>start</w:t>
-        <w:tab/>
-        <w:t>Render activity start time in seconds</w:t>
-      </w:r>
-    </w:p>
-    <w:p>
-      <w:pPr>
-        <w:pStyle w:val="style0"/>
-        <w:rPr/>
-      </w:pPr>
-      <w:r>
-        <w:rPr/>
-        <w:t>end</w:t>
-        <w:tab/>
-        <w:t>Render activity end time in seconds</w:t>
-      </w:r>
-    </w:p>
-    <w:p>
-      <w:pPr>
-        <w:pStyle w:val="style0"/>
-        <w:rPr/>
-      </w:pPr>
-      <w:r>
-        <w:rPr/>
-        <w:t>size</w:t>
-        <w:tab/>
-      </w:r>
-    </w:p>
-    <w:p>
-      <w:pPr>
-        <w:pStyle w:val="style0"/>
-        <w:rPr/>
-      </w:pPr>
-      <w:r>
-        <w:rPr/>
-        <w:t>point</w:t>
-      </w:r>
-    </w:p>
-    <w:p>
-      <w:pPr>
-        <w:pStyle w:val="style0"/>
-        <w:rPr/>
-      </w:pPr>
-      <w:r>
-        <w:rPr/>
-        <w:t>diffuse</w:t>
-      </w:r>
-    </w:p>
-    <w:p>
-      <w:pPr>
-        <w:pStyle w:val="style0"/>
-        <w:rPr/>
-      </w:pPr>
-      <w:r>
-        <w:rPr/>
-        <w:t>isdirect</w:t>
-      </w:r>
-    </w:p>
-    <w:p>
-      <w:pPr>
-        <w:pStyle w:val="style0"/>
-        <w:rPr/>
-      </w:pPr>
-      <w:r>
-        <w:rPr/>
-        <w:t>diffusegain</w:t>
-      </w:r>
-    </w:p>
-    <w:p>
-      <w:pPr>
-        <w:pStyle w:val="style0"/>
-        <w:rPr/>
-      </w:pPr>
-      <w:r>
-        <w:rPr/>
-        <w:t>falloff</w:t>
+        <w:t>Name of sound</w:t>
+      </w:r>
+    </w:p>
+    <w:p>
+      <w:pPr>
+        <w:pStyle w:val="XMLNode"/>
+        <w:rPr/>
+      </w:pPr>
+      <w:r>
+        <w:rPr/>
+        <w:t>sndfile</w:t>
+      </w:r>
+    </w:p>
+    <w:p>
+      <w:pPr>
+        <w:pStyle w:val="Normal"/>
+        <w:rPr/>
+      </w:pPr>
+      <w:r>
+        <w:rPr/>
+        <w:t>name</w:t>
+        <w:tab/>
+        <w:t>Sound file name (can be any libsndfile supported file type)</w:t>
+      </w:r>
+    </w:p>
+    <w:p>
+      <w:pPr>
+        <w:pStyle w:val="Normal"/>
+        <w:rPr/>
+      </w:pPr>
+      <w:r>
+        <w:rPr/>
+        <w:t>firstchannel</w:t>
+        <w:tab/>
+        <w:t>First channel in sound file to be used</w:t>
+      </w:r>
+    </w:p>
+    <w:p>
+      <w:pPr>
+        <w:pStyle w:val="Normal"/>
+        <w:rPr/>
+      </w:pPr>
+      <w:r>
+        <w:rPr/>
+        <w:t>channels</w:t>
+        <w:tab/>
+        <w:t>Number of channels to be used</w:t>
+      </w:r>
+    </w:p>
+    <w:p>
+      <w:pPr>
+        <w:pStyle w:val="Normal"/>
+        <w:rPr/>
+      </w:pPr>
+      <w:r>
+        <w:rPr/>
+        <w:t>loop</w:t>
+        <w:tab/>
+        <w:t>Loop count, or 0 to loop infinitely</w:t>
+      </w:r>
+    </w:p>
+    <w:p>
+      <w:pPr>
+        <w:pStyle w:val="Normal"/>
+        <w:rPr/>
+      </w:pPr>
+      <w:r>
+        <w:rPr/>
+        <w:t>starttime</w:t>
+        <w:tab/>
       </w:r>
     </w:p>
     <w:sectPr>
       <w:type w:val="nextPage"/>
-      <w:pgSz w:h="15840" w:w="12240"/>
-      <w:pgMar w:bottom="1134" w:footer="0" w:gutter="0" w:header="0" w:left="1134" w:right="1134" w:top="1134"/>
+      <w:pgSz w:w="12240" w:h="15840"/>
+      <w:pgMar w:left="1134" w:right="1134" w:header="0" w:top="1134" w:footer="0" w:bottom="1134" w:gutter="0"/>
       <w:pgNumType w:fmt="decimal"/>
       <w:formProt w:val="false"/>
       <w:textDirection w:val="lrTb"/>
-      <w:docGrid w:charSpace="0" w:linePitch="240" w:type="default"/>
+      <w:docGrid w:type="default" w:linePitch="240" w:charSpace="4294961151"/>
     </w:sectPr>
   </w:body>
 </w:document>
 </file>
 
 <file path=word/numbering.xml><?xml version="1.0" encoding="utf-8"?>
-<w:numbering xmlns:o="urn:schemas-microsoft-com:office:office" xmlns:r="http://schemas.openxmlformats.org/officeDocument/2006/relationships" xmlns:v="urn:schemas-microsoft-com:vml" xmlns:w="http://schemas.openxmlformats.org/wordprocessingml/2006/main">
+<w:numbering xmlns:w="http://schemas.openxmlformats.org/wordprocessingml/2006/main" xmlns:o="urn:schemas-microsoft-com:office:office" xmlns:r="http://schemas.openxmlformats.org/officeDocument/2006/relationships" xmlns:v="urn:schemas-microsoft-com:vml">
   <w:abstractNum w:abstractNumId="1">
     <w:lvl w:ilvl="0">
       <w:start w:val="1"/>
@@ -464,7 +824,7 @@
       <w:lvlText w:val=""/>
       <w:lvlJc w:val="left"/>
       <w:pPr>
-        <w:ind w:hanging="432" w:left="432"/>
+        <w:ind w:left="432" w:hanging="432"/>
       </w:pPr>
     </w:lvl>
     <w:lvl w:ilvl="1">
@@ -474,7 +834,7 @@
       <w:lvlText w:val=""/>
       <w:lvlJc w:val="left"/>
       <w:pPr>
-        <w:ind w:hanging="576" w:left="576"/>
+        <w:ind w:left="576" w:hanging="576"/>
       </w:pPr>
     </w:lvl>
     <w:lvl w:ilvl="2">
@@ -484,7 +844,7 @@
       <w:lvlText w:val=""/>
       <w:lvlJc w:val="left"/>
       <w:pPr>
-        <w:ind w:hanging="720" w:left="720"/>
+        <w:ind w:left="720" w:hanging="720"/>
       </w:pPr>
     </w:lvl>
     <w:lvl w:ilvl="3">
@@ -494,7 +854,7 @@
       <w:lvlText w:val=""/>
       <w:lvlJc w:val="left"/>
       <w:pPr>
-        <w:ind w:hanging="864" w:left="864"/>
+        <w:ind w:left="864" w:hanging="864"/>
       </w:pPr>
     </w:lvl>
     <w:lvl w:ilvl="4">
@@ -504,7 +864,7 @@
       <w:lvlText w:val=""/>
       <w:lvlJc w:val="left"/>
       <w:pPr>
-        <w:ind w:hanging="1008" w:left="1008"/>
+        <w:ind w:left="1008" w:hanging="1008"/>
       </w:pPr>
     </w:lvl>
     <w:lvl w:ilvl="5">
@@ -514,7 +874,7 @@
       <w:lvlText w:val=""/>
       <w:lvlJc w:val="left"/>
       <w:pPr>
-        <w:ind w:hanging="1152" w:left="1152"/>
+        <w:ind w:left="1152" w:hanging="1152"/>
       </w:pPr>
     </w:lvl>
     <w:lvl w:ilvl="6">
@@ -524,7 +884,7 @@
       <w:lvlText w:val=""/>
       <w:lvlJc w:val="left"/>
       <w:pPr>
-        <w:ind w:hanging="1296" w:left="1296"/>
+        <w:ind w:left="1296" w:hanging="1296"/>
       </w:pPr>
     </w:lvl>
     <w:lvl w:ilvl="7">
@@ -534,7 +894,7 @@
       <w:lvlText w:val=""/>
       <w:lvlJc w:val="left"/>
       <w:pPr>
-        <w:ind w:hanging="1440" w:left="1440"/>
+        <w:ind w:left="1440" w:hanging="1440"/>
       </w:pPr>
     </w:lvl>
     <w:lvl w:ilvl="8">
@@ -544,7 +904,7 @@
       <w:lvlText w:val=""/>
       <w:lvlJc w:val="left"/>
       <w:pPr>
-        <w:ind w:hanging="1584" w:left="1584"/>
+        <w:ind w:left="1584" w:hanging="1584"/>
       </w:pPr>
     </w:lvl>
   </w:abstractNum>
@@ -557,9 +917,9 @@
       <w:lvlJc w:val="left"/>
       <w:pPr>
         <w:tabs>
-          <w:tab w:pos="432" w:val="num"/>
+          <w:tab w:val="num" w:pos="432"/>
         </w:tabs>
-        <w:ind w:hanging="432" w:left="432"/>
+        <w:ind w:left="432" w:hanging="432"/>
       </w:pPr>
     </w:lvl>
     <w:lvl w:ilvl="1">
@@ -570,9 +930,9 @@
       <w:lvlJc w:val="left"/>
       <w:pPr>
         <w:tabs>
-          <w:tab w:pos="576" w:val="num"/>
+          <w:tab w:val="num" w:pos="576"/>
         </w:tabs>
-        <w:ind w:hanging="576" w:left="576"/>
+        <w:ind w:left="576" w:hanging="576"/>
       </w:pPr>
     </w:lvl>
     <w:lvl w:ilvl="2">
@@ -583,9 +943,9 @@
       <w:lvlJc w:val="left"/>
       <w:pPr>
         <w:tabs>
-          <w:tab w:pos="720" w:val="num"/>
+          <w:tab w:val="num" w:pos="720"/>
         </w:tabs>
-        <w:ind w:hanging="720" w:left="720"/>
+        <w:ind w:left="720" w:hanging="720"/>
       </w:pPr>
     </w:lvl>
     <w:lvl w:ilvl="3">
@@ -596,9 +956,9 @@
       <w:lvlJc w:val="left"/>
       <w:pPr>
         <w:tabs>
-          <w:tab w:pos="864" w:val="num"/>
+          <w:tab w:val="num" w:pos="864"/>
         </w:tabs>
-        <w:ind w:hanging="864" w:left="864"/>
+        <w:ind w:left="864" w:hanging="864"/>
       </w:pPr>
     </w:lvl>
     <w:lvl w:ilvl="4">
@@ -609,9 +969,9 @@
       <w:lvlJc w:val="left"/>
       <w:pPr>
         <w:tabs>
-          <w:tab w:pos="1008" w:val="num"/>
+          <w:tab w:val="num" w:pos="1008"/>
         </w:tabs>
-        <w:ind w:hanging="1008" w:left="1008"/>
+        <w:ind w:left="1008" w:hanging="1008"/>
       </w:pPr>
     </w:lvl>
     <w:lvl w:ilvl="5">
@@ -622,9 +982,9 @@
       <w:lvlJc w:val="left"/>
       <w:pPr>
         <w:tabs>
-          <w:tab w:pos="1152" w:val="num"/>
+          <w:tab w:val="num" w:pos="1152"/>
         </w:tabs>
-        <w:ind w:hanging="1152" w:left="1152"/>
+        <w:ind w:left="1152" w:hanging="1152"/>
       </w:pPr>
     </w:lvl>
     <w:lvl w:ilvl="6">
@@ -635,9 +995,9 @@
       <w:lvlJc w:val="left"/>
       <w:pPr>
         <w:tabs>
-          <w:tab w:pos="1296" w:val="num"/>
+          <w:tab w:val="num" w:pos="1296"/>
         </w:tabs>
-        <w:ind w:hanging="1296" w:left="1296"/>
+        <w:ind w:left="1296" w:hanging="1296"/>
       </w:pPr>
     </w:lvl>
     <w:lvl w:ilvl="7">
@@ -648,9 +1008,9 @@
       <w:lvlJc w:val="left"/>
       <w:pPr>
         <w:tabs>
-          <w:tab w:pos="1440" w:val="num"/>
+          <w:tab w:val="num" w:pos="1440"/>
         </w:tabs>
-        <w:ind w:hanging="1440" w:left="1440"/>
+        <w:ind w:left="1440" w:hanging="1440"/>
       </w:pPr>
     </w:lvl>
     <w:lvl w:ilvl="8">
@@ -661,9 +1021,9 @@
       <w:lvlJc w:val="left"/>
       <w:pPr>
         <w:tabs>
-          <w:tab w:pos="1584" w:val="num"/>
+          <w:tab w:val="num" w:pos="1584"/>
         </w:tabs>
-        <w:ind w:hanging="1584" w:left="1584"/>
+        <w:ind w:left="1584" w:hanging="1584"/>
       </w:pPr>
     </w:lvl>
   </w:abstractNum>
@@ -678,30 +1038,42 @@
 
 <file path=word/styles.xml><?xml version="1.0" encoding="utf-8"?>
 <w:styles xmlns:w="http://schemas.openxmlformats.org/wordprocessingml/2006/main">
-  <w:style w:styleId="style0" w:type="paragraph">
+  <w:docDefaults>
+    <w:rPrDefault>
+      <w:rPr>
+        <w:rFonts w:ascii="Liberation Serif" w:hAnsi="Liberation Serif" w:eastAsia="Droid Sans Fallback" w:cs="Lohit Hindi"/>
+        <w:sz w:val="24"/>
+        <w:szCs w:val="24"/>
+        <w:lang w:val="en-US" w:eastAsia="zh-CN" w:bidi="hi-IN"/>
+      </w:rPr>
+    </w:rPrDefault>
+    <w:pPrDefault>
+      <w:pPr/>
+    </w:pPrDefault>
+  </w:docDefaults>
+  <w:style w:type="paragraph" w:styleId="Normal">
     <w:name w:val="Normal"/>
-    <w:next w:val="style0"/>
     <w:pPr>
       <w:widowControl w:val="false"/>
       <w:tabs>
-        <w:tab w:leader="none" w:pos="1701" w:val="left"/>
+        <w:tab w:val="left" w:pos="1701" w:leader="none"/>
       </w:tabs>
       <w:suppressAutoHyphens w:val="true"/>
-      <w:overflowPunct w:val="true"/>
+      <w:overflowPunct w:val="false"/>
+      <w:bidi w:val="0"/>
       <w:jc w:val="left"/>
     </w:pPr>
     <w:rPr>
-      <w:rFonts w:ascii="Times New Roman" w:cs="Lohit Hindi" w:eastAsia="WenQuanYi Micro Hei" w:hAnsi="Times New Roman"/>
+      <w:rFonts w:ascii="Times New Roman" w:hAnsi="Times New Roman" w:eastAsia="WenQuanYi Micro Hei" w:cs="Lohit Hindi"/>
       <w:color w:val="00000A"/>
       <w:sz w:val="24"/>
       <w:szCs w:val="24"/>
-      <w:lang w:bidi="hi-IN" w:eastAsia="zh-CN" w:val="en-US"/>
-    </w:rPr>
-  </w:style>
-  <w:style w:styleId="style1" w:type="paragraph">
+      <w:lang w:val="en-US" w:eastAsia="zh-CN" w:bidi="hi-IN"/>
+    </w:rPr>
+  </w:style>
+  <w:style w:type="paragraph" w:styleId="Heading1">
     <w:name w:val="Heading 1"/>
-    <w:basedOn w:val="style29"/>
-    <w:next w:val="style1"/>
+    <w:basedOn w:val="Heading"/>
     <w:pPr/>
     <w:rPr>
       <w:b/>
@@ -710,10 +1082,9 @@
       <w:szCs w:val="32"/>
     </w:rPr>
   </w:style>
-  <w:style w:styleId="style2" w:type="paragraph">
+  <w:style w:type="paragraph" w:styleId="Heading2">
     <w:name w:val="Heading 2"/>
-    <w:basedOn w:val="style29"/>
-    <w:next w:val="style2"/>
+    <w:basedOn w:val="Heading"/>
     <w:pPr/>
     <w:rPr>
       <w:b/>
@@ -724,10 +1095,9 @@
       <w:szCs w:val="28"/>
     </w:rPr>
   </w:style>
-  <w:style w:styleId="style3" w:type="paragraph">
+  <w:style w:type="paragraph" w:styleId="Heading3">
     <w:name w:val="Heading 3"/>
-    <w:basedOn w:val="style29"/>
-    <w:next w:val="style3"/>
+    <w:basedOn w:val="Heading"/>
     <w:pPr/>
     <w:rPr>
       <w:b/>
@@ -736,130 +1106,110 @@
       <w:szCs w:val="28"/>
     </w:rPr>
   </w:style>
-  <w:style w:styleId="style15" w:type="character">
+  <w:style w:type="character" w:styleId="Teletype">
     <w:name w:val="Teletype"/>
-    <w:next w:val="style15"/>
-    <w:rPr>
-      <w:rFonts w:ascii="DejaVu Sans Mono" w:cs="Lohit Hindi" w:eastAsia="WenQuanYi Micro Hei" w:hAnsi="DejaVu Sans Mono"/>
-    </w:rPr>
-  </w:style>
-  <w:style w:styleId="style16" w:type="character">
+    <w:rPr>
+      <w:rFonts w:ascii="DejaVu Sans Mono" w:hAnsi="DejaVu Sans Mono" w:eastAsia="WenQuanYi Micro Hei" w:cs="Lohit Hindi"/>
+    </w:rPr>
+  </w:style>
+  <w:style w:type="character" w:styleId="Bullets">
     <w:name w:val="Bullets"/>
-    <w:next w:val="style16"/>
-    <w:rPr>
-      <w:rFonts w:ascii="OpenSymbol" w:cs="OpenSymbol" w:eastAsia="OpenSymbol" w:hAnsi="OpenSymbol"/>
-    </w:rPr>
-  </w:style>
-  <w:style w:styleId="style17" w:type="character">
+    <w:rPr>
+      <w:rFonts w:ascii="OpenSymbol" w:hAnsi="OpenSymbol" w:eastAsia="OpenSymbol" w:cs="OpenSymbol"/>
+    </w:rPr>
+  </w:style>
+  <w:style w:type="character" w:styleId="ListLabel1">
     <w:name w:val="ListLabel 1"/>
-    <w:next w:val="style17"/>
     <w:rPr/>
   </w:style>
-  <w:style w:styleId="style18" w:type="character">
+  <w:style w:type="character" w:styleId="ListLabel2">
     <w:name w:val="ListLabel 2"/>
-    <w:next w:val="style18"/>
     <w:rPr/>
   </w:style>
-  <w:style w:styleId="style19" w:type="character">
+  <w:style w:type="character" w:styleId="ListLabel3">
     <w:name w:val="ListLabel 3"/>
-    <w:next w:val="style19"/>
     <w:rPr/>
   </w:style>
-  <w:style w:styleId="style20" w:type="character">
+  <w:style w:type="character" w:styleId="ListLabel4">
     <w:name w:val="ListLabel 4"/>
-    <w:next w:val="style20"/>
     <w:rPr/>
   </w:style>
-  <w:style w:styleId="style21" w:type="character">
+  <w:style w:type="character" w:styleId="ListLabel5">
     <w:name w:val="ListLabel 5"/>
-    <w:next w:val="style21"/>
     <w:rPr/>
   </w:style>
-  <w:style w:styleId="style22" w:type="character">
+  <w:style w:type="character" w:styleId="ListLabel6">
     <w:name w:val="ListLabel 6"/>
-    <w:next w:val="style22"/>
     <w:rPr/>
   </w:style>
-  <w:style w:styleId="style23" w:type="character">
+  <w:style w:type="character" w:styleId="ListLabel7">
     <w:name w:val="ListLabel 7"/>
-    <w:next w:val="style23"/>
     <w:rPr/>
   </w:style>
-  <w:style w:styleId="style24" w:type="character">
+  <w:style w:type="character" w:styleId="ListLabel8">
     <w:name w:val="ListLabel 8"/>
-    <w:next w:val="style24"/>
     <w:rPr/>
   </w:style>
-  <w:style w:styleId="style25" w:type="character">
+  <w:style w:type="character" w:styleId="ListLabel9">
     <w:name w:val="ListLabel 9"/>
-    <w:next w:val="style25"/>
     <w:rPr>
       <w:rFonts w:cs="Symbol"/>
     </w:rPr>
   </w:style>
-  <w:style w:styleId="style26" w:type="character">
+  <w:style w:type="character" w:styleId="ListLabel10">
     <w:name w:val="ListLabel 10"/>
-    <w:next w:val="style26"/>
     <w:rPr>
       <w:rFonts w:cs="OpenSymbol"/>
     </w:rPr>
   </w:style>
-  <w:style w:styleId="style27" w:type="character">
+  <w:style w:type="character" w:styleId="ListLabel11">
     <w:name w:val="ListLabel 11"/>
-    <w:next w:val="style27"/>
     <w:rPr>
       <w:rFonts w:cs="Symbol"/>
     </w:rPr>
   </w:style>
-  <w:style w:styleId="style28" w:type="character">
+  <w:style w:type="character" w:styleId="ListLabel12">
     <w:name w:val="ListLabel 12"/>
-    <w:next w:val="style28"/>
     <w:rPr>
       <w:rFonts w:cs="OpenSymbol"/>
     </w:rPr>
   </w:style>
-  <w:style w:styleId="style29" w:type="paragraph">
+  <w:style w:type="paragraph" w:styleId="Heading">
     <w:name w:val="Heading"/>
-    <w:basedOn w:val="style0"/>
-    <w:next w:val="style30"/>
+    <w:basedOn w:val="Normal"/>
+    <w:next w:val="TextBody"/>
     <w:pPr>
       <w:keepNext/>
-      <w:spacing w:after="120" w:before="240"/>
-      <w:contextualSpacing w:val="false"/>
+      <w:spacing w:before="240" w:after="120"/>
     </w:pPr>
     <w:rPr>
-      <w:rFonts w:ascii="Arial" w:cs="Lohit Hindi" w:eastAsia="WenQuanYi Micro Hei" w:hAnsi="Arial"/>
+      <w:rFonts w:ascii="Arial" w:hAnsi="Arial" w:eastAsia="WenQuanYi Micro Hei" w:cs="Lohit Hindi"/>
       <w:sz w:val="28"/>
       <w:szCs w:val="28"/>
     </w:rPr>
   </w:style>
-  <w:style w:styleId="style30" w:type="paragraph">
+  <w:style w:type="paragraph" w:styleId="TextBody">
     <w:name w:val="Text Body"/>
-    <w:basedOn w:val="style0"/>
-    <w:next w:val="style30"/>
+    <w:basedOn w:val="Normal"/>
     <w:pPr>
-      <w:spacing w:after="120" w:before="0"/>
-      <w:contextualSpacing w:val="false"/>
+      <w:spacing w:lineRule="auto" w:line="288" w:before="0" w:after="120"/>
     </w:pPr>
     <w:rPr/>
   </w:style>
-  <w:style w:styleId="style31" w:type="paragraph">
+  <w:style w:type="paragraph" w:styleId="List">
     <w:name w:val="List"/>
-    <w:basedOn w:val="style30"/>
-    <w:next w:val="style31"/>
+    <w:basedOn w:val="TextBody"/>
     <w:pPr/>
     <w:rPr>
       <w:rFonts w:cs="Lohit Hindi"/>
     </w:rPr>
   </w:style>
-  <w:style w:styleId="style32" w:type="paragraph">
+  <w:style w:type="paragraph" w:styleId="Caption">
     <w:name w:val="Caption"/>
-    <w:basedOn w:val="style0"/>
-    <w:next w:val="style32"/>
+    <w:basedOn w:val="Normal"/>
     <w:pPr>
       <w:suppressLineNumbers/>
-      <w:spacing w:after="120" w:before="120"/>
-      <w:contextualSpacing w:val="false"/>
+      <w:spacing w:before="120" w:after="120"/>
     </w:pPr>
     <w:rPr>
       <w:rFonts w:cs="Lohit Hindi"/>
@@ -869,10 +1219,9 @@
       <w:szCs w:val="24"/>
     </w:rPr>
   </w:style>
-  <w:style w:styleId="style33" w:type="paragraph">
+  <w:style w:type="paragraph" w:styleId="Index">
     <w:name w:val="Index"/>
-    <w:basedOn w:val="style0"/>
-    <w:next w:val="style33"/>
+    <w:basedOn w:val="Normal"/>
     <w:pPr>
       <w:suppressLineNumbers/>
     </w:pPr>
@@ -880,44 +1229,41 @@
       <w:rFonts w:cs="Lohit Hindi"/>
     </w:rPr>
   </w:style>
-  <w:style w:styleId="style34" w:type="paragraph">
+  <w:style w:type="paragraph" w:styleId="Quotations">
     <w:name w:val="Quotations"/>
-    <w:basedOn w:val="style0"/>
-    <w:next w:val="style34"/>
+    <w:basedOn w:val="Normal"/>
     <w:pPr/>
     <w:rPr/>
   </w:style>
-  <w:style w:styleId="style35" w:type="paragraph">
+  <w:style w:type="paragraph" w:styleId="Title">
     <w:name w:val="Title"/>
-    <w:basedOn w:val="style29"/>
-    <w:next w:val="style35"/>
-    <w:pPr/>
+    <w:basedOn w:val="Heading"/>
+    <w:pPr>
+      <w:jc w:val="left"/>
+    </w:pPr>
     <w:rPr/>
   </w:style>
-  <w:style w:styleId="style36" w:type="paragraph">
+  <w:style w:type="paragraph" w:styleId="Subtitle">
     <w:name w:val="Subtitle"/>
-    <w:basedOn w:val="style29"/>
-    <w:next w:val="style36"/>
-    <w:pPr/>
+    <w:basedOn w:val="Heading"/>
+    <w:pPr>
+      <w:jc w:val="left"/>
+    </w:pPr>
     <w:rPr/>
   </w:style>
-  <w:style w:styleId="style37" w:type="paragraph">
+  <w:style w:type="paragraph" w:styleId="XMLNode">
     <w:name w:val="XML_Node"/>
-    <w:basedOn w:val="style0"/>
-    <w:next w:val="style37"/>
+    <w:basedOn w:val="Normal"/>
     <w:pPr>
       <w:pBdr>
         <w:top w:val="nil"/>
         <w:left w:val="nil"/>
         <w:bottom w:val="nil"/>
-        <w:insideH w:val="nil"/>
         <w:right w:val="nil"/>
-        <w:insideV w:val="nil"/>
       </w:pBdr>
-      <w:shd w:fill="auto" w:val="clear"/>
-      <w:spacing w:after="85" w:before="170"/>
-      <w:ind w:hanging="0" w:left="0" w:right="0"/>
-      <w:contextualSpacing w:val="false"/>
+      <w:shd w:fill="FFFFFF" w:val="clear"/>
+      <w:spacing w:before="170" w:after="85"/>
+      <w:ind w:left="0" w:right="0" w:hanging="0"/>
     </w:pPr>
     <w:rPr>
       <w:b/>

</xml_diff>

<commit_message>
extension and corrections of documentation
</commit_message>
<xml_diff>
--- a/doc/fileformat_spec.docx
+++ b/doc/fileformat_spec.docx
@@ -45,7 +45,7 @@
         <w:rPr/>
         <w:drawing>
           <wp:inline distT="0" distB="0" distL="0" distR="0">
-            <wp:extent cx="6332220" cy="4560570"/>
+            <wp:extent cx="6120130" cy="4545965"/>
             <wp:effectExtent l="0" t="0" r="0" b="0"/>
             <wp:docPr id="0" name="Picture" descr=""/>
             <wp:cNvGraphicFramePr>
@@ -69,7 +69,7 @@
                   <pic:spPr bwMode="auto">
                     <a:xfrm>
                       <a:off x="0" y="0"/>
-                      <a:ext cx="6332220" cy="4560570"/>
+                      <a:ext cx="6120130" cy="4545965"/>
                     </a:xfrm>
                     <a:prstGeom prst="rect">
                       <a:avLst/>
@@ -96,26 +96,7 @@
       </w:pPr>
       <w:r>
         <w:rPr/>
-        <w:t>yellow nodes: XML nodes</w:t>
-      </w:r>
-    </w:p>
-    <w:p>
-      <w:pPr>
-        <w:pStyle w:val="Normal"/>
-        <w:rPr/>
-      </w:pPr>
-      <w:r>
-        <w:rPr/>
-        <w:t>gray nodes: parent nodes; attributes available in all derived nodes</w:t>
-      </w:r>
-    </w:p>
-    <w:p>
-      <w:pPr>
-        <w:pStyle w:val="Normal"/>
-        <w:rPr/>
-      </w:pPr>
-      <w:r>
-        <w:rPr/>
+        <w:t>Solid arrows: Sub-nodes; dashed arrows: attribute inheritance</w:t>
       </w:r>
     </w:p>
     <w:p>
@@ -135,7 +116,30 @@
       </w:pPr>
       <w:r>
         <w:rPr/>
-        <w:t>Attributes:</w:t>
+        <w:t>Top-level node of a TASCAR scene definition (tsc) file.</w:t>
+      </w:r>
+    </w:p>
+    <w:p>
+      <w:pPr>
+        <w:pStyle w:val="Normal"/>
+        <w:rPr/>
+      </w:pPr>
+      <w:r>
+        <w:rPr/>
+      </w:r>
+    </w:p>
+    <w:p>
+      <w:pPr>
+        <w:pStyle w:val="Normal"/>
+        <w:rPr/>
+      </w:pPr>
+      <w:r>
+        <w:rPr/>
+        <w:t>Valid a</w:t>
+      </w:r>
+      <w:r>
+        <w:rPr/>
+        <w:t>ttributes:</w:t>
       </w:r>
     </w:p>
     <w:p>
@@ -159,7 +163,11 @@
         <w:rPr/>
         <w:t>duration</w:t>
         <w:tab/>
-        <w:t>Duration of scene in seconds</w:t>
+        <w:t xml:space="preserve">Duration of scene in seconds; </w:t>
+      </w:r>
+      <w:r>
+        <w:rPr/>
+        <w:t>default: 60</w:t>
       </w:r>
     </w:p>
     <w:p>
@@ -171,7 +179,11 @@
         <w:rPr/>
         <w:t>guiscale</w:t>
         <w:tab/>
-        <w:t>Display scaling in meter</w:t>
+        <w:t xml:space="preserve">Display scaling in meter; </w:t>
+      </w:r>
+      <w:r>
+        <w:rPr/>
+        <w:t>default: 200</w:t>
       </w:r>
     </w:p>
     <w:p>
@@ -183,7 +195,11 @@
         <w:rPr/>
         <w:t>guicenter</w:t>
         <w:tab/>
-        <w:t>Display center (x, y, z) in meter</w:t>
+        <w:t xml:space="preserve">Display center (x, y, z) in meter; </w:t>
+      </w:r>
+      <w:r>
+        <w:rPr/>
+        <w:t>default: 0 0 0</w:t>
       </w:r>
     </w:p>
     <w:p>
@@ -195,7 +211,40 @@
         <w:rPr/>
         <w:t>loop</w:t>
         <w:tab/>
-        <w:t>Loop scene (true|false)</w:t>
+        <w:t xml:space="preserve">Loop scene (true|false); </w:t>
+      </w:r>
+      <w:r>
+        <w:rPr/>
+        <w:t>default: false</w:t>
+      </w:r>
+    </w:p>
+    <w:p>
+      <w:pPr>
+        <w:pStyle w:val="Normal"/>
+        <w:rPr/>
+      </w:pPr>
+      <w:r>
+        <w:rPr/>
+      </w:r>
+    </w:p>
+    <w:p>
+      <w:pPr>
+        <w:pStyle w:val="Normal"/>
+        <w:rPr/>
+      </w:pPr>
+      <w:r>
+        <w:rPr/>
+        <w:t>Valid sub-nodes:</w:t>
+      </w:r>
+    </w:p>
+    <w:p>
+      <w:pPr>
+        <w:pStyle w:val="Normal"/>
+        <w:rPr/>
+      </w:pPr>
+      <w:r>
+        <w:rPr/>
+        <w:t>src_object, sink, diffuse, door, face, range, connect, description, include</w:t>
       </w:r>
     </w:p>
     <w:p>
@@ -215,7 +264,30 @@
       </w:pPr>
       <w:r>
         <w:rPr/>
-        <w:t>Attributes:</w:t>
+        <w:t>Define an object with sound sources.</w:t>
+      </w:r>
+    </w:p>
+    <w:p>
+      <w:pPr>
+        <w:pStyle w:val="Normal"/>
+        <w:rPr/>
+      </w:pPr>
+      <w:r>
+        <w:rPr/>
+      </w:r>
+    </w:p>
+    <w:p>
+      <w:pPr>
+        <w:pStyle w:val="Normal"/>
+        <w:rPr/>
+      </w:pPr>
+      <w:r>
+        <w:rPr/>
+        <w:t>Valid a</w:t>
+      </w:r>
+      <w:r>
+        <w:rPr/>
+        <w:t>ttributes:</w:t>
       </w:r>
     </w:p>
     <w:p>
@@ -239,7 +311,11 @@
         <w:rPr/>
         <w:t>mute</w:t>
         <w:tab/>
-        <w:t>Mute object (true|false)</w:t>
+        <w:t xml:space="preserve">Mute object (true|false); </w:t>
+      </w:r>
+      <w:r>
+        <w:rPr/>
+        <w:t>default: false</w:t>
       </w:r>
     </w:p>
     <w:p>
@@ -251,7 +327,11 @@
         <w:rPr/>
         <w:t>solo</w:t>
         <w:tab/>
-        <w:t>Solo object (true|false)</w:t>
+        <w:t xml:space="preserve">Solo object (true|false); </w:t>
+      </w:r>
+      <w:r>
+        <w:rPr/>
+        <w:t>default: false</w:t>
       </w:r>
     </w:p>
     <w:p>
@@ -263,7 +343,11 @@
         <w:rPr/>
         <w:t>start</w:t>
         <w:tab/>
-        <w:t>Render activity start time in seconds</w:t>
+        <w:t xml:space="preserve">Render activity start time in seconds; </w:t>
+      </w:r>
+      <w:r>
+        <w:rPr/>
+        <w:t>default: 0</w:t>
       </w:r>
     </w:p>
     <w:p>
@@ -275,7 +359,50 @@
         <w:rPr/>
         <w:t>end</w:t>
         <w:tab/>
-        <w:t>Render activity end time in seconds</w:t>
+        <w:t xml:space="preserve">Render activity end time in seconds; </w:t>
+      </w:r>
+      <w:r>
+        <w:rPr/>
+        <w:t>default: 0</w:t>
+      </w:r>
+    </w:p>
+    <w:p>
+      <w:pPr>
+        <w:pStyle w:val="Normal"/>
+        <w:rPr/>
+      </w:pPr>
+      <w:r>
+        <w:rPr/>
+        <w:t>The render activity is limited to the interval [start,end] if end &gt; start.</w:t>
+      </w:r>
+    </w:p>
+    <w:p>
+      <w:pPr>
+        <w:pStyle w:val="Normal"/>
+        <w:rPr/>
+      </w:pPr>
+      <w:r>
+        <w:rPr/>
+      </w:r>
+    </w:p>
+    <w:p>
+      <w:pPr>
+        <w:pStyle w:val="Normal"/>
+        <w:rPr/>
+      </w:pPr>
+      <w:r>
+        <w:rPr/>
+        <w:t>Valid sub-nodes:</w:t>
+      </w:r>
+    </w:p>
+    <w:p>
+      <w:pPr>
+        <w:pStyle w:val="Normal"/>
+        <w:rPr/>
+      </w:pPr>
+      <w:r>
+        <w:rPr/>
+        <w:t>position, orientation, creator, sndfile, sound</w:t>
       </w:r>
     </w:p>
     <w:p>
@@ -295,7 +422,11 @@
       </w:pPr>
       <w:r>
         <w:rPr/>
-        <w:t>Attributes:</w:t>
+        <w:t>Valid a</w:t>
+      </w:r>
+      <w:r>
+        <w:rPr/>
+        <w:t>ttributes:</w:t>
       </w:r>
     </w:p>
     <w:p>
@@ -329,7 +460,23 @@
         <w:rPr/>
         <w:t>gain</w:t>
         <w:tab/>
-        <w:t>Gain of jack port in dB</w:t>
+        <w:t xml:space="preserve">Gain of jack port in dB; </w:t>
+      </w:r>
+      <w:r>
+        <w:rPr/>
+        <w:t>default: 0</w:t>
+      </w:r>
+    </w:p>
+    <w:p>
+      <w:pPr>
+        <w:pStyle w:val="Normal"/>
+        <w:rPr/>
+      </w:pPr>
+      <w:r>
+        <w:rPr/>
+        <w:t>type</w:t>
+        <w:tab/>
+        <w:t>Sink type (omni|cardioid|amb3h3v|amb3h0v|nsp)</w:t>
       </w:r>
     </w:p>
     <w:p>
@@ -341,10 +488,11 @@
         <w:rPr/>
         <w:t>size</w:t>
         <w:tab/>
-      </w:r>
-      <w:r>
-        <w:rPr/>
-        <w:t>Size of box in which no distance-rule is applied (x,y,z in m)</w:t>
+        <w:t xml:space="preserve">Size of box in which no distance-rule is applied (x,y,z in m); </w:t>
+      </w:r>
+      <w:r>
+        <w:rPr/>
+        <w:t>default: 0 0 0</w:t>
       </w:r>
     </w:p>
     <w:p>
@@ -356,10 +504,11 @@
         <w:rPr/>
         <w:t>point</w:t>
         <w:tab/>
-      </w:r>
-      <w:r>
-        <w:rPr/>
-        <w:t>Render point sources (true|false)</w:t>
+        <w:t xml:space="preserve">Render point sources (true|false); </w:t>
+      </w:r>
+      <w:r>
+        <w:rPr/>
+        <w:t>default: true</w:t>
       </w:r>
     </w:p>
     <w:p>
@@ -371,10 +520,11 @@
         <w:rPr/>
         <w:t>diffuse</w:t>
         <w:tab/>
-      </w:r>
-      <w:r>
-        <w:rPr/>
-        <w:t>Render diffuse sources (true|false)</w:t>
+        <w:t xml:space="preserve">Render diffuse sources (true|false); </w:t>
+      </w:r>
+      <w:r>
+        <w:rPr/>
+        <w:t>default: true</w:t>
       </w:r>
     </w:p>
     <w:p>
@@ -386,10 +536,11 @@
         <w:rPr/>
         <w:t>isdirect</w:t>
         <w:tab/>
-      </w:r>
-      <w:r>
-        <w:rPr/>
-        <w:t>Render direct sources (true|false)</w:t>
+        <w:t xml:space="preserve">Render direct sources (true|false); </w:t>
+      </w:r>
+      <w:r>
+        <w:rPr/>
+        <w:t>default: true</w:t>
       </w:r>
     </w:p>
     <w:p>
@@ -401,10 +552,11 @@
         <w:rPr/>
         <w:t>diffusegain</w:t>
         <w:tab/>
-      </w:r>
-      <w:r>
-        <w:rPr/>
-        <w:t>Gain applied to diffuse sources in dB</w:t>
+        <w:t xml:space="preserve">Gain applied to diffuse sources in dB; </w:t>
+      </w:r>
+      <w:r>
+        <w:rPr/>
+        <w:t>default: 0</w:t>
       </w:r>
     </w:p>
     <w:p>
@@ -416,10 +568,11 @@
         <w:rPr/>
         <w:t>falloff</w:t>
         <w:tab/>
-      </w:r>
-      <w:r>
-        <w:rPr/>
-        <w:t>Length of Hanning ramp in m, or -1 for normal distance model</w:t>
+        <w:t xml:space="preserve">Length of Hanning ramp in m, or -1 for normal distance model; </w:t>
+      </w:r>
+      <w:r>
+        <w:rPr/>
+        <w:t>default: -1</w:t>
       </w:r>
     </w:p>
     <w:p>
@@ -465,21 +618,29 @@
         <w:rPr/>
         <w:t>gain</w:t>
         <w:tab/>
-        <w:t>Gain of jack port in dB</w:t>
-      </w:r>
-    </w:p>
-    <w:p>
-      <w:pPr>
-        <w:pStyle w:val="Normal"/>
-        <w:rPr/>
-      </w:pPr>
-      <w:bookmarkStart w:id="1" w:name="__DdeLink__70_562581911"/>
+        <w:t xml:space="preserve">Gain of jack port in dB; </w:t>
+      </w:r>
+      <w:r>
+        <w:rPr/>
+        <w:t>default: 0</w:t>
+      </w:r>
+    </w:p>
+    <w:p>
+      <w:pPr>
+        <w:pStyle w:val="Normal"/>
+        <w:rPr/>
+      </w:pPr>
+      <w:bookmarkStart w:id="1" w:name="__DdeLink__70_5625819111"/>
       <w:bookmarkEnd w:id="1"/>
       <w:r>
         <w:rPr/>
         <w:t>size</w:t>
         <w:tab/>
-        <w:t>Size of box in which the diffuse source is audible</w:t>
+        <w:t xml:space="preserve">Size of box in which the diffuse source is audible; </w:t>
+      </w:r>
+      <w:r>
+        <w:rPr/>
+        <w:t>default: 1 1 1</w:t>
       </w:r>
     </w:p>
     <w:p>
@@ -491,7 +652,11 @@
         <w:rPr/>
         <w:t>falloff</w:t>
         <w:tab/>
-        <w:t>Length of Hanning ramp outside of box in m</w:t>
+        <w:t xml:space="preserve">Length of Hanning ramp outside of box in m; </w:t>
+      </w:r>
+      <w:r>
+        <w:rPr/>
+        <w:t>default: 1</w:t>
       </w:r>
     </w:p>
     <w:p>
@@ -523,7 +688,11 @@
         <w:rPr/>
         <w:t>width</w:t>
         <w:tab/>
-        <w:t>Width of rectangular reflector in m</w:t>
+        <w:t xml:space="preserve">Width of rectangular reflector in m; </w:t>
+      </w:r>
+      <w:r>
+        <w:rPr/>
+        <w:t>default: 1</w:t>
       </w:r>
     </w:p>
     <w:p>
@@ -535,7 +704,11 @@
         <w:rPr/>
         <w:t>height</w:t>
         <w:tab/>
-        <w:t>Height of rectangular reflector in m</w:t>
+        <w:t xml:space="preserve">Height of rectangular reflector in m; </w:t>
+      </w:r>
+      <w:r>
+        <w:rPr/>
+        <w:t>default: 1</w:t>
       </w:r>
     </w:p>
     <w:p>
@@ -546,6 +719,19 @@
       <w:r>
         <w:rPr/>
         <w:t>reflectivity</w:t>
+        <w:tab/>
+      </w:r>
+      <w:r>
+        <w:rPr/>
+        <w:t>(currently unused</w:t>
+      </w:r>
+      <w:r>
+        <w:rPr/>
+        <w:t xml:space="preserve">; </w:t>
+      </w:r>
+      <w:r>
+        <w:rPr/>
+        <w:t>default: 1)</w:t>
       </w:r>
     </w:p>
     <w:p>
@@ -556,6 +742,19 @@
       <w:r>
         <w:rPr/>
         <w:t>damping</w:t>
+        <w:tab/>
+      </w:r>
+      <w:r>
+        <w:rPr/>
+        <w:t>(currently unused</w:t>
+      </w:r>
+      <w:r>
+        <w:rPr/>
+        <w:t xml:space="preserve">; </w:t>
+      </w:r>
+      <w:r>
+        <w:rPr/>
+        <w:t>default: 0)</w:t>
       </w:r>
     </w:p>
     <w:p>
@@ -599,7 +798,11 @@
         <w:rPr/>
         <w:t>gain</w:t>
         <w:tab/>
-        <w:t>Gain of jack port in dB</w:t>
+        <w:t xml:space="preserve">Gain of jack port in dB; </w:t>
+      </w:r>
+      <w:r>
+        <w:rPr/>
+        <w:t>default: 0</w:t>
       </w:r>
     </w:p>
     <w:p>
@@ -611,7 +814,11 @@
         <w:rPr/>
         <w:t>width</w:t>
         <w:tab/>
-        <w:t>Width in m</w:t>
+        <w:t xml:space="preserve">Width in m; </w:t>
+      </w:r>
+      <w:r>
+        <w:rPr/>
+        <w:t>default: 1</w:t>
       </w:r>
     </w:p>
     <w:p>
@@ -623,7 +830,11 @@
         <w:rPr/>
         <w:t>height</w:t>
         <w:tab/>
-        <w:t>Height in m</w:t>
+        <w:t xml:space="preserve">Height in m; </w:t>
+      </w:r>
+      <w:r>
+        <w:rPr/>
+        <w:t>default: 2</w:t>
       </w:r>
     </w:p>
     <w:p>
@@ -635,7 +846,11 @@
         <w:rPr/>
         <w:t>falloff</w:t>
         <w:tab/>
-        <w:t>Length of Hanning ramp when passing the door</w:t>
+        <w:t xml:space="preserve">Length of Hanning ramp when passing the door; </w:t>
+      </w:r>
+      <w:r>
+        <w:rPr/>
+        <w:t>default: 1</w:t>
       </w:r>
     </w:p>
     <w:p>
@@ -647,7 +862,11 @@
         <w:rPr/>
         <w:t>distance</w:t>
         <w:tab/>
-        <w:t>Distance of virtual summed source in m</w:t>
+        <w:t xml:space="preserve">Distance of virtual summed source in m; </w:t>
+      </w:r>
+      <w:r>
+        <w:rPr/>
+        <w:t>default: 1</w:t>
       </w:r>
     </w:p>
     <w:p>
@@ -681,7 +900,11 @@
         <w:rPr/>
         <w:t>gain</w:t>
         <w:tab/>
-        <w:t>Gain of jack port in dB</w:t>
+        <w:t xml:space="preserve">Gain of jack port in dB; </w:t>
+      </w:r>
+      <w:r>
+        <w:rPr/>
+        <w:t>default: 0</w:t>
       </w:r>
     </w:p>
     <w:p>
@@ -693,7 +916,11 @@
         <w:rPr/>
         <w:t>x,y,z</w:t>
         <w:tab/>
-        <w:t>Relative position to object</w:t>
+        <w:t xml:space="preserve">Relative position to object; </w:t>
+      </w:r>
+      <w:r>
+        <w:rPr/>
+        <w:t>default: 0</w:t>
       </w:r>
     </w:p>
     <w:p>
@@ -705,7 +932,11 @@
         <w:rPr/>
         <w:t>d</w:t>
         <w:tab/>
-        <w:t>Distance from object along motion path</w:t>
+        <w:t xml:space="preserve">Distance from object along motion path; </w:t>
+      </w:r>
+      <w:r>
+        <w:rPr/>
+        <w:t>default: 0</w:t>
       </w:r>
     </w:p>
     <w:p>
@@ -717,7 +948,11 @@
         <w:rPr/>
         <w:t>direct</w:t>
         <w:tab/>
-        <w:t>treat sound as direct sound (true) or mirrored sound (false)</w:t>
+        <w:t xml:space="preserve">treat sound as direct sound (true) or mirrored sound (false); </w:t>
+      </w:r>
+      <w:r>
+        <w:rPr/>
+        <w:t>default: true</w:t>
       </w:r>
     </w:p>
     <w:p>
@@ -763,7 +998,11 @@
         <w:rPr/>
         <w:t>firstchannel</w:t>
         <w:tab/>
-        <w:t>First channel in sound file to be used</w:t>
+        <w:t xml:space="preserve">First channel in sound file to be used; </w:t>
+      </w:r>
+      <w:r>
+        <w:rPr/>
+        <w:t>default: 0</w:t>
       </w:r>
     </w:p>
     <w:p>
@@ -775,7 +1014,11 @@
         <w:rPr/>
         <w:t>channels</w:t>
         <w:tab/>
-        <w:t>Number of channels to be used</w:t>
+        <w:t xml:space="preserve">Number of channels to be used; </w:t>
+      </w:r>
+      <w:r>
+        <w:rPr/>
+        <w:t>default: 1</w:t>
       </w:r>
     </w:p>
     <w:p>
@@ -787,7 +1030,11 @@
         <w:rPr/>
         <w:t>loop</w:t>
         <w:tab/>
-        <w:t>Loop count, or 0 to loop infinitely</w:t>
+        <w:t xml:space="preserve">Loop count, or 0 to loop infinitely; </w:t>
+      </w:r>
+      <w:r>
+        <w:rPr/>
+        <w:t>default: 1</w:t>
       </w:r>
     </w:p>
     <w:p>
@@ -799,12 +1046,98 @@
         <w:rPr/>
         <w:t>starttime</w:t>
         <w:tab/>
+      </w:r>
+      <w:r>
+        <w:rPr/>
+        <w:t>Start time in sound file in seconds (negative values: start with zeros); default: 0</w:t>
+      </w:r>
+    </w:p>
+    <w:p>
+      <w:pPr>
+        <w:pStyle w:val="Normal"/>
+        <w:rPr/>
+      </w:pPr>
+      <w:r>
+        <w:rPr/>
+      </w:r>
+    </w:p>
+    <w:p>
+      <w:pPr>
+        <w:pStyle w:val="XMLNode"/>
+        <w:rPr/>
+      </w:pPr>
+      <w:r>
+        <w:rPr/>
+        <w:t>creator</w:t>
+      </w:r>
+    </w:p>
+    <w:p>
+      <w:pPr>
+        <w:pStyle w:val="Normal"/>
+        <w:rPr/>
+      </w:pPr>
+      <w:r>
+        <w:rPr/>
+        <w:t>load, origin, addpoints,velocity, rotate, scale, translate, smooth, resample, trim, time</w:t>
+      </w:r>
+    </w:p>
+    <w:p>
+      <w:pPr>
+        <w:pStyle w:val="Normal"/>
+        <w:rPr/>
+      </w:pPr>
+      <w:r>
+        <w:rPr/>
+        <w:drawing>
+          <wp:inline distT="0" distB="0" distL="0" distR="0">
+            <wp:extent cx="2579370" cy="8535670"/>
+            <wp:effectExtent l="0" t="0" r="0" b="0"/>
+            <wp:docPr id="1" name="Picture" descr=""/>
+            <wp:cNvGraphicFramePr>
+              <a:graphicFrameLocks xmlns:a="http://schemas.openxmlformats.org/drawingml/2006/main" noChangeAspect="1"/>
+            </wp:cNvGraphicFramePr>
+            <a:graphic xmlns:a="http://schemas.openxmlformats.org/drawingml/2006/main">
+              <a:graphicData uri="http://schemas.openxmlformats.org/drawingml/2006/picture">
+                <pic:pic xmlns:pic="http://schemas.openxmlformats.org/drawingml/2006/picture">
+                  <pic:nvPicPr>
+                    <pic:cNvPr id="1" name="Picture" descr=""/>
+                    <pic:cNvPicPr>
+                      <a:picLocks noChangeAspect="1" noChangeArrowheads="1"/>
+                    </pic:cNvPicPr>
+                  </pic:nvPicPr>
+                  <pic:blipFill>
+                    <a:blip r:embed="rId3"/>
+                    <a:stretch>
+                      <a:fillRect/>
+                    </a:stretch>
+                  </pic:blipFill>
+                  <pic:spPr bwMode="auto">
+                    <a:xfrm>
+                      <a:off x="0" y="0"/>
+                      <a:ext cx="2579370" cy="8535670"/>
+                    </a:xfrm>
+                    <a:prstGeom prst="rect">
+                      <a:avLst/>
+                    </a:prstGeom>
+                    <a:noFill/>
+                    <a:ln w="9525">
+                      <a:noFill/>
+                      <a:miter lim="800000"/>
+                      <a:headEnd/>
+                      <a:tailEnd/>
+                    </a:ln>
+                  </pic:spPr>
+                </pic:pic>
+              </a:graphicData>
+            </a:graphic>
+          </wp:inline>
+        </w:drawing>
       </w:r>
     </w:p>
     <w:sectPr>
       <w:type w:val="nextPage"/>
-      <w:pgSz w:w="12240" w:h="15840"/>
-      <w:pgMar w:left="1134" w:right="1134" w:header="0" w:top="1134" w:footer="0" w:bottom="1134" w:gutter="0"/>
+      <w:pgSz w:w="11906" w:h="16838"/>
+      <w:pgMar w:left="1134" w:right="1134" w:header="0" w:top="1018" w:footer="0" w:bottom="884" w:gutter="0"/>
       <w:pgNumType w:fmt="decimal"/>
       <w:formProt w:val="false"/>
       <w:textDirection w:val="lrTb"/>
@@ -1059,7 +1392,7 @@
         <w:tab w:val="left" w:pos="1701" w:leader="none"/>
       </w:tabs>
       <w:suppressAutoHyphens w:val="true"/>
-      <w:overflowPunct w:val="false"/>
+      <w:overflowPunct w:val="true"/>
       <w:bidi w:val="0"/>
       <w:jc w:val="left"/>
     </w:pPr>

</xml_diff>